<commit_message>
Important shit, you better keep it safe, github!!!!!
</commit_message>
<xml_diff>
--- a/Regression Analysis/Final project/Final Project.docx
+++ b/Regression Analysis/Final project/Final Project.docx
@@ -128,7 +128,97 @@
           <w:sz w:val="24"/>
           <w:szCs w:val="24"/>
         </w:rPr>
-        <w:t>Because of this, measuring and interpreting the energetic content of these water-based insect larvae can greatly assist scientists in studying energy-associated ecosystem processes such as predator-prey selectivity and trophic-level energetic transfer (Gilinsky 1984, Oertli 1993, Turesson et al. 2002, Zhao et al. 2005, Helmus et al. 2013). The standard length-to-mass relationship has been used since the 1980's to relate macroinvertebrate size to dry mass, which is then converted to caloric content via relationships measured and recorded since the 1960's (Cummins and Wuycheck 1971, Smock 1980, Brodmann and Reyer 1999, Wilt et al. 2014).</w:t>
+        <w:t xml:space="preserve">Because of this, measuring and interpreting the energetic content of these water-based insect larvae can greatly assist scientists in studying energy-associated ecosystem processes such as predator-prey selectivity and trophic-level energetic transfer (Gilinsky 1984, </w:t>
+      </w:r>
+      <w:proofErr w:type="spellStart"/>
+      <w:r>
+        <w:rPr>
+          <w:rFonts w:ascii="Times New Roman" w:hAnsi="Times New Roman" w:cs="Times New Roman"/>
+          <w:sz w:val="24"/>
+          <w:szCs w:val="24"/>
+        </w:rPr>
+        <w:t>Oertli</w:t>
+      </w:r>
+      <w:proofErr w:type="spellEnd"/>
+      <w:r>
+        <w:rPr>
+          <w:rFonts w:ascii="Times New Roman" w:hAnsi="Times New Roman" w:cs="Times New Roman"/>
+          <w:sz w:val="24"/>
+          <w:szCs w:val="24"/>
+        </w:rPr>
+        <w:t xml:space="preserve"> 1993, </w:t>
+      </w:r>
+      <w:proofErr w:type="spellStart"/>
+      <w:r>
+        <w:rPr>
+          <w:rFonts w:ascii="Times New Roman" w:hAnsi="Times New Roman" w:cs="Times New Roman"/>
+          <w:sz w:val="24"/>
+          <w:szCs w:val="24"/>
+        </w:rPr>
+        <w:t>Turesson</w:t>
+      </w:r>
+      <w:proofErr w:type="spellEnd"/>
+      <w:r>
+        <w:rPr>
+          <w:rFonts w:ascii="Times New Roman" w:hAnsi="Times New Roman" w:cs="Times New Roman"/>
+          <w:sz w:val="24"/>
+          <w:szCs w:val="24"/>
+        </w:rPr>
+        <w:t xml:space="preserve"> et al. 2002, Zhao et al. 2005, </w:t>
+      </w:r>
+      <w:proofErr w:type="spellStart"/>
+      <w:r>
+        <w:rPr>
+          <w:rFonts w:ascii="Times New Roman" w:hAnsi="Times New Roman" w:cs="Times New Roman"/>
+          <w:sz w:val="24"/>
+          <w:szCs w:val="24"/>
+        </w:rPr>
+        <w:t>Helmus</w:t>
+      </w:r>
+      <w:proofErr w:type="spellEnd"/>
+      <w:r>
+        <w:rPr>
+          <w:rFonts w:ascii="Times New Roman" w:hAnsi="Times New Roman" w:cs="Times New Roman"/>
+          <w:sz w:val="24"/>
+          <w:szCs w:val="24"/>
+        </w:rPr>
+        <w:t xml:space="preserve"> et al. 2013). The standard length-to-mass relationship has been used since the 1980's to relate macroinvertebrate size to dry mass, which is then converted to caloric content via relationships measured and recorded since the 1960's (Cummins and </w:t>
+      </w:r>
+      <w:proofErr w:type="spellStart"/>
+      <w:r>
+        <w:rPr>
+          <w:rFonts w:ascii="Times New Roman" w:hAnsi="Times New Roman" w:cs="Times New Roman"/>
+          <w:sz w:val="24"/>
+          <w:szCs w:val="24"/>
+        </w:rPr>
+        <w:t>Wuycheck</w:t>
+      </w:r>
+      <w:proofErr w:type="spellEnd"/>
+      <w:r>
+        <w:rPr>
+          <w:rFonts w:ascii="Times New Roman" w:hAnsi="Times New Roman" w:cs="Times New Roman"/>
+          <w:sz w:val="24"/>
+          <w:szCs w:val="24"/>
+        </w:rPr>
+        <w:t xml:space="preserve"> 1971, Smock 1980, Brodmann and </w:t>
+      </w:r>
+      <w:proofErr w:type="spellStart"/>
+      <w:r>
+        <w:rPr>
+          <w:rFonts w:ascii="Times New Roman" w:hAnsi="Times New Roman" w:cs="Times New Roman"/>
+          <w:sz w:val="24"/>
+          <w:szCs w:val="24"/>
+        </w:rPr>
+        <w:t>Reyer</w:t>
+      </w:r>
+      <w:proofErr w:type="spellEnd"/>
+      <w:r>
+        <w:rPr>
+          <w:rFonts w:ascii="Times New Roman" w:hAnsi="Times New Roman" w:cs="Times New Roman"/>
+          <w:sz w:val="24"/>
+          <w:szCs w:val="24"/>
+        </w:rPr>
+        <w:t xml:space="preserve"> 1999, Wilt et al. 2014).</w:t>
       </w:r>
     </w:p>
     <w:p>
@@ -147,7 +237,79 @@
           <w:sz w:val="24"/>
           <w:szCs w:val="24"/>
         </w:rPr>
-        <w:t xml:space="preserve">          What is not standard, however, is the protocol for measuring the length of the macroinvertebrate specimen; measurements may include, but are not limited to, the length from the anterior labium to posterior of the last abdominal segment of the insect larvae, the width of the mesothorax, labium and head capsule, and any other measurements the researcher deems it fit to add (Sample et. al 1993, Johnston and Culjak 1999, Eklöf et al. 2017).Lengths can be determined by hand-measuring, using simple digital imaging and analysis software to compute the measurements or by taking measurements from previous literature (Sample et. al 1993, Paavo et al. 2008, Velghe and Gregory-Eaves 2013, Pond et al. 2016).Because of the wide variety of unique body parts and length-mass relationships between macroinvertebrate taxa, it is generally accepted that length-dry mass relationships must be taxon specific at the very least to the family level </w:t>
+        <w:t xml:space="preserve">          What is not standard, however, is the protocol for measuring the length of the macroinvertebrate specimen; measurements may include, but are not limited to, the length from the anterior labium to posterior of the last abdominal segment of the insect larvae, the width of the mesothorax, labium and head capsule, and any other measurements the researcher deems it fit to add (Sample et. al 1993, Johnston and </w:t>
+      </w:r>
+      <w:proofErr w:type="spellStart"/>
+      <w:r>
+        <w:rPr>
+          <w:rFonts w:ascii="Times New Roman" w:hAnsi="Times New Roman" w:cs="Times New Roman"/>
+          <w:sz w:val="24"/>
+          <w:szCs w:val="24"/>
+        </w:rPr>
+        <w:t>Culjak</w:t>
+      </w:r>
+      <w:proofErr w:type="spellEnd"/>
+      <w:r>
+        <w:rPr>
+          <w:rFonts w:ascii="Times New Roman" w:hAnsi="Times New Roman" w:cs="Times New Roman"/>
+          <w:sz w:val="24"/>
+          <w:szCs w:val="24"/>
+        </w:rPr>
+        <w:t xml:space="preserve"> 1999, </w:t>
+      </w:r>
+      <w:proofErr w:type="spellStart"/>
+      <w:r>
+        <w:rPr>
+          <w:rFonts w:ascii="Times New Roman" w:hAnsi="Times New Roman" w:cs="Times New Roman"/>
+          <w:sz w:val="24"/>
+          <w:szCs w:val="24"/>
+        </w:rPr>
+        <w:t>Eklöf</w:t>
+      </w:r>
+      <w:proofErr w:type="spellEnd"/>
+      <w:r>
+        <w:rPr>
+          <w:rFonts w:ascii="Times New Roman" w:hAnsi="Times New Roman" w:cs="Times New Roman"/>
+          <w:sz w:val="24"/>
+          <w:szCs w:val="24"/>
+        </w:rPr>
+        <w:t xml:space="preserve"> et al. 2017</w:t>
+      </w:r>
+      <w:proofErr w:type="gramStart"/>
+      <w:r>
+        <w:rPr>
+          <w:rFonts w:ascii="Times New Roman" w:hAnsi="Times New Roman" w:cs="Times New Roman"/>
+          <w:sz w:val="24"/>
+          <w:szCs w:val="24"/>
+        </w:rPr>
+        <w:t>).Lengths</w:t>
+      </w:r>
+      <w:proofErr w:type="gramEnd"/>
+      <w:r>
+        <w:rPr>
+          <w:rFonts w:ascii="Times New Roman" w:hAnsi="Times New Roman" w:cs="Times New Roman"/>
+          <w:sz w:val="24"/>
+          <w:szCs w:val="24"/>
+        </w:rPr>
+        <w:t xml:space="preserve"> can be determined by hand-measuring, using simple digital imaging and analysis software to compute the measurements or by taking measurements from previous literature (Sample et. al 1993, Paavo et al. 2008, </w:t>
+      </w:r>
+      <w:proofErr w:type="spellStart"/>
+      <w:r>
+        <w:rPr>
+          <w:rFonts w:ascii="Times New Roman" w:hAnsi="Times New Roman" w:cs="Times New Roman"/>
+          <w:sz w:val="24"/>
+          <w:szCs w:val="24"/>
+        </w:rPr>
+        <w:t>Velghe</w:t>
+      </w:r>
+      <w:proofErr w:type="spellEnd"/>
+      <w:r>
+        <w:rPr>
+          <w:rFonts w:ascii="Times New Roman" w:hAnsi="Times New Roman" w:cs="Times New Roman"/>
+          <w:sz w:val="24"/>
+          <w:szCs w:val="24"/>
+        </w:rPr>
+        <w:t xml:space="preserve"> and Gregory-Eaves 2013, Pond et al. 2016).Because of the wide variety of unique body parts and length-mass relationships between macroinvertebrate taxa, it is generally accepted that length-dry mass relationships must be taxon specific at the very least to the family level </w:t>
       </w:r>
       <w:r>
         <w:rPr>
@@ -156,7 +318,43 @@
           <w:szCs w:val="24"/>
         </w:rPr>
         <w:lastRenderedPageBreak/>
-        <w:t>(Smock 1980, Mährlein et al. 2016, Eklöf et al. 2017). Because of the wide variety of measurement techniques for macroinvertebrate length-dry mass relationships that are oftentimes researcher-specific, getting accurate, reusable relationships has proven incredibly difficult. Additionally, the wide variety of morphological characteristics between macroinvertebrate families makes standardizing length measurement protocols nearly impossible (Image 1).</w:t>
+        <w:t xml:space="preserve">(Smock 1980, </w:t>
+      </w:r>
+      <w:proofErr w:type="spellStart"/>
+      <w:r>
+        <w:rPr>
+          <w:rFonts w:ascii="Times New Roman" w:hAnsi="Times New Roman" w:cs="Times New Roman"/>
+          <w:sz w:val="24"/>
+          <w:szCs w:val="24"/>
+        </w:rPr>
+        <w:t>Mährlein</w:t>
+      </w:r>
+      <w:proofErr w:type="spellEnd"/>
+      <w:r>
+        <w:rPr>
+          <w:rFonts w:ascii="Times New Roman" w:hAnsi="Times New Roman" w:cs="Times New Roman"/>
+          <w:sz w:val="24"/>
+          <w:szCs w:val="24"/>
+        </w:rPr>
+        <w:t xml:space="preserve"> et al. 2016, </w:t>
+      </w:r>
+      <w:proofErr w:type="spellStart"/>
+      <w:r>
+        <w:rPr>
+          <w:rFonts w:ascii="Times New Roman" w:hAnsi="Times New Roman" w:cs="Times New Roman"/>
+          <w:sz w:val="24"/>
+          <w:szCs w:val="24"/>
+        </w:rPr>
+        <w:t>Eklöf</w:t>
+      </w:r>
+      <w:proofErr w:type="spellEnd"/>
+      <w:r>
+        <w:rPr>
+          <w:rFonts w:ascii="Times New Roman" w:hAnsi="Times New Roman" w:cs="Times New Roman"/>
+          <w:sz w:val="24"/>
+          <w:szCs w:val="24"/>
+        </w:rPr>
+        <w:t xml:space="preserve"> et al. 2017). Because of the wide variety of measurement techniques for macroinvertebrate length-dry mass relationships that are oftentimes researcher-specific, getting accurate, reusable relationships has proven incredibly difficult. Additionally, the wide variety of morphological characteristics between macroinvertebrate families makes standardizing length measurement protocols nearly impossible (Image 1).</w:t>
       </w:r>
     </w:p>
     <w:p>
@@ -250,7 +448,117 @@
           <w:sz w:val="24"/>
           <w:szCs w:val="24"/>
         </w:rPr>
-        <w:t>Image 1. Image illustrating the unique morphologies of different macroinvertebrate families. Images taken at 1x power with a Motic 3.0 Camera. Size bars for each macroinvertebrate are included. Macroinvertebrate familes from left to right: Ephemeroptera, Plecoptera, Trichoptera. Images taken by Rachel Prokopius using a Motic 3.0 camera.</w:t>
+        <w:t xml:space="preserve">Image 1. Image illustrating the unique morphologies of different macroinvertebrate families. Images taken at 1x power with a </w:t>
+      </w:r>
+      <w:proofErr w:type="spellStart"/>
+      <w:r>
+        <w:rPr>
+          <w:rFonts w:ascii="Times New Roman" w:hAnsi="Times New Roman" w:cs="Times New Roman"/>
+          <w:i/>
+          <w:iCs/>
+          <w:sz w:val="24"/>
+          <w:szCs w:val="24"/>
+        </w:rPr>
+        <w:t>Motic</w:t>
+      </w:r>
+      <w:proofErr w:type="spellEnd"/>
+      <w:r>
+        <w:rPr>
+          <w:rFonts w:ascii="Times New Roman" w:hAnsi="Times New Roman" w:cs="Times New Roman"/>
+          <w:i/>
+          <w:iCs/>
+          <w:sz w:val="24"/>
+          <w:szCs w:val="24"/>
+        </w:rPr>
+        <w:t xml:space="preserve"> 3.0 Camera. Size bars for each macroinvertebrate are included. Macroinvertebrate </w:t>
+      </w:r>
+      <w:proofErr w:type="spellStart"/>
+      <w:r>
+        <w:rPr>
+          <w:rFonts w:ascii="Times New Roman" w:hAnsi="Times New Roman" w:cs="Times New Roman"/>
+          <w:i/>
+          <w:iCs/>
+          <w:sz w:val="24"/>
+          <w:szCs w:val="24"/>
+        </w:rPr>
+        <w:t>familes</w:t>
+      </w:r>
+      <w:proofErr w:type="spellEnd"/>
+      <w:r>
+        <w:rPr>
+          <w:rFonts w:ascii="Times New Roman" w:hAnsi="Times New Roman" w:cs="Times New Roman"/>
+          <w:i/>
+          <w:iCs/>
+          <w:sz w:val="24"/>
+          <w:szCs w:val="24"/>
+        </w:rPr>
+        <w:t xml:space="preserve"> from left to right: Ephemeroptera, </w:t>
+      </w:r>
+      <w:proofErr w:type="spellStart"/>
+      <w:r>
+        <w:rPr>
+          <w:rFonts w:ascii="Times New Roman" w:hAnsi="Times New Roman" w:cs="Times New Roman"/>
+          <w:i/>
+          <w:iCs/>
+          <w:sz w:val="24"/>
+          <w:szCs w:val="24"/>
+        </w:rPr>
+        <w:t>Plecoptera</w:t>
+      </w:r>
+      <w:proofErr w:type="spellEnd"/>
+      <w:r>
+        <w:rPr>
+          <w:rFonts w:ascii="Times New Roman" w:hAnsi="Times New Roman" w:cs="Times New Roman"/>
+          <w:i/>
+          <w:iCs/>
+          <w:sz w:val="24"/>
+          <w:szCs w:val="24"/>
+        </w:rPr>
+        <w:t xml:space="preserve">, </w:t>
+      </w:r>
+      <w:proofErr w:type="spellStart"/>
+      <w:r>
+        <w:rPr>
+          <w:rFonts w:ascii="Times New Roman" w:hAnsi="Times New Roman" w:cs="Times New Roman"/>
+          <w:i/>
+          <w:iCs/>
+          <w:sz w:val="24"/>
+          <w:szCs w:val="24"/>
+        </w:rPr>
+        <w:t>Trichoptera</w:t>
+      </w:r>
+      <w:proofErr w:type="spellEnd"/>
+      <w:r>
+        <w:rPr>
+          <w:rFonts w:ascii="Times New Roman" w:hAnsi="Times New Roman" w:cs="Times New Roman"/>
+          <w:i/>
+          <w:iCs/>
+          <w:sz w:val="24"/>
+          <w:szCs w:val="24"/>
+        </w:rPr>
+        <w:t xml:space="preserve">. Images taken by Rachel Prokopius using a </w:t>
+      </w:r>
+      <w:proofErr w:type="spellStart"/>
+      <w:r>
+        <w:rPr>
+          <w:rFonts w:ascii="Times New Roman" w:hAnsi="Times New Roman" w:cs="Times New Roman"/>
+          <w:i/>
+          <w:iCs/>
+          <w:sz w:val="24"/>
+          <w:szCs w:val="24"/>
+        </w:rPr>
+        <w:t>Motic</w:t>
+      </w:r>
+      <w:proofErr w:type="spellEnd"/>
+      <w:r>
+        <w:rPr>
+          <w:rFonts w:ascii="Times New Roman" w:hAnsi="Times New Roman" w:cs="Times New Roman"/>
+          <w:i/>
+          <w:iCs/>
+          <w:sz w:val="24"/>
+          <w:szCs w:val="24"/>
+        </w:rPr>
+        <w:t xml:space="preserve"> 3.0 camera.</w:t>
       </w:r>
     </w:p>
     <w:p>
@@ -271,7 +579,16 @@
           <w:sz w:val="24"/>
           <w:szCs w:val="24"/>
         </w:rPr>
-        <w:t>With advancements in technology and increased access to inexpensive computer programs for analyzing images (for example, ImageJ), it is possible to obtain potentially more-accurate measurements for aquatic organisms, namely the surface-area of the organism. Because of the variety of morphological characteristics unique to certain macroinvertebrate families and the relative subjectivity of length measurements, measurement of surface area from macroinvertebrate images may be a better measurement when compared to the standard</w:t>
+        <w:t xml:space="preserve">With advancements in technology and increased access to inexpensive computer programs for analyzing images (for example, ImageJ), it is possible to obtain potentially more-accurate measurements for aquatic organisms, namely the surface-area of the organism. Because of the variety of morphological characteristics unique to certain macroinvertebrate families and the relative subjectivity of length measurements, measurement of surface area from macroinvertebrate images may be a better measurement when compared to the </w:t>
+      </w:r>
+      <w:proofErr w:type="gramStart"/>
+      <w:r>
+        <w:rPr>
+          <w:rFonts w:ascii="Times New Roman" w:hAnsi="Times New Roman" w:cs="Times New Roman"/>
+          <w:sz w:val="24"/>
+          <w:szCs w:val="24"/>
+        </w:rPr>
+        <w:t>standard</w:t>
       </w:r>
       <w:r>
         <w:rPr>
@@ -287,7 +604,16 @@
           <w:sz w:val="24"/>
           <w:szCs w:val="24"/>
         </w:rPr>
-        <w:t xml:space="preserve">length measurements. </w:t>
+        <w:t>length</w:t>
+      </w:r>
+      <w:proofErr w:type="gramEnd"/>
+      <w:r>
+        <w:rPr>
+          <w:rFonts w:ascii="Times New Roman" w:hAnsi="Times New Roman" w:cs="Times New Roman"/>
+          <w:sz w:val="24"/>
+          <w:szCs w:val="24"/>
+        </w:rPr>
+        <w:t xml:space="preserve"> measurements. </w:t>
       </w:r>
       <w:r>
         <w:rPr>
@@ -352,7 +678,25 @@
           <w:sz w:val="24"/>
           <w:szCs w:val="24"/>
         </w:rPr>
-        <w:t xml:space="preserve">It is hypothesized that the comparison of measurement methods for caddisfly larvae (Trichoptera) will show that surface area is a stronger predictor (i.e. has a </w:t>
+        <w:t>It is hypothesized that the comparison of measurement methods for caddisfly larvae (</w:t>
+      </w:r>
+      <w:proofErr w:type="spellStart"/>
+      <w:r>
+        <w:rPr>
+          <w:rFonts w:ascii="Times New Roman" w:hAnsi="Times New Roman" w:cs="Times New Roman"/>
+          <w:sz w:val="24"/>
+          <w:szCs w:val="24"/>
+        </w:rPr>
+        <w:t>Trichoptera</w:t>
+      </w:r>
+      <w:proofErr w:type="spellEnd"/>
+      <w:r>
+        <w:rPr>
+          <w:rFonts w:ascii="Times New Roman" w:hAnsi="Times New Roman" w:cs="Times New Roman"/>
+          <w:sz w:val="24"/>
+          <w:szCs w:val="24"/>
+        </w:rPr>
+        <w:t xml:space="preserve">) will show that surface area is a stronger predictor (i.e. has a </w:t>
       </w:r>
       <w:r>
         <w:rPr>
@@ -448,7 +792,43 @@
           <w:sz w:val="24"/>
           <w:szCs w:val="24"/>
         </w:rPr>
-        <w:t xml:space="preserve">Samples were taken once a month from November 2017 through May 2018 from Ranån, a stream about forty minutes north of Karlstad, Sweden that connects to Klarälven, the large river present in the area (Figure 1). Similar data was collected and analyzed in the Northern Kentucky Area, in a tributary of the Ohio River known as Four Mile Creek. Data was collected in October of 2018 (Figure </w:t>
+        <w:t xml:space="preserve">Samples were taken once a month from November 2017 through May 2018 from </w:t>
+      </w:r>
+      <w:proofErr w:type="spellStart"/>
+      <w:r>
+        <w:rPr>
+          <w:rFonts w:ascii="Times New Roman" w:hAnsi="Times New Roman" w:cs="Times New Roman"/>
+          <w:sz w:val="24"/>
+          <w:szCs w:val="24"/>
+        </w:rPr>
+        <w:t>Ranån</w:t>
+      </w:r>
+      <w:proofErr w:type="spellEnd"/>
+      <w:r>
+        <w:rPr>
+          <w:rFonts w:ascii="Times New Roman" w:hAnsi="Times New Roman" w:cs="Times New Roman"/>
+          <w:sz w:val="24"/>
+          <w:szCs w:val="24"/>
+        </w:rPr>
+        <w:t xml:space="preserve">, a stream about forty minutes north of Karlstad, Sweden that connects to </w:t>
+      </w:r>
+      <w:proofErr w:type="spellStart"/>
+      <w:r>
+        <w:rPr>
+          <w:rFonts w:ascii="Times New Roman" w:hAnsi="Times New Roman" w:cs="Times New Roman"/>
+          <w:sz w:val="24"/>
+          <w:szCs w:val="24"/>
+        </w:rPr>
+        <w:t>Klarälven</w:t>
+      </w:r>
+      <w:proofErr w:type="spellEnd"/>
+      <w:r>
+        <w:rPr>
+          <w:rFonts w:ascii="Times New Roman" w:hAnsi="Times New Roman" w:cs="Times New Roman"/>
+          <w:sz w:val="24"/>
+          <w:szCs w:val="24"/>
+        </w:rPr>
+        <w:t xml:space="preserve">, the large river present in the area (Figure 1). Similar data was collected and analyzed in the Northern Kentucky Area, in a tributary of the Ohio River known as Four Mile Creek. Data was collected in October of 2018 (Figure </w:t>
       </w:r>
       <w:r>
         <w:rPr>
@@ -553,7 +933,29 @@
           <w:szCs w:val="24"/>
         </w:rPr>
         <w:lastRenderedPageBreak/>
-        <w:t>Figure 1. Maps of study area in Värmland, Sweden. Scale bars and north arrows are supplied for each map portion in the figure. Maps supplied by http://www.geographicguide.com/europe-maps/sweden.htm and https://en.wikipedia.org/wiki/V%C3%A4rmland_County.</w:t>
+        <w:t xml:space="preserve">Figure 1. Maps of study area in </w:t>
+      </w:r>
+      <w:proofErr w:type="spellStart"/>
+      <w:r>
+        <w:rPr>
+          <w:rFonts w:ascii="Times New Roman" w:hAnsi="Times New Roman" w:cs="Times New Roman"/>
+          <w:i/>
+          <w:iCs/>
+          <w:sz w:val="24"/>
+          <w:szCs w:val="24"/>
+        </w:rPr>
+        <w:t>Värmland</w:t>
+      </w:r>
+      <w:proofErr w:type="spellEnd"/>
+      <w:r>
+        <w:rPr>
+          <w:rFonts w:ascii="Times New Roman" w:hAnsi="Times New Roman" w:cs="Times New Roman"/>
+          <w:i/>
+          <w:iCs/>
+          <w:sz w:val="24"/>
+          <w:szCs w:val="24"/>
+        </w:rPr>
+        <w:t>, Sweden. Scale bars and north arrows are supplied for each map portion in the figure. Maps supplied by http://www.geographicguide.com/europe-maps/sweden.htm and https://en.wikipedia.org/wiki/V%C3%A4rmland_County.</w:t>
       </w:r>
     </w:p>
     <w:p>
@@ -789,7 +1191,73 @@
           <w:sz w:val="24"/>
           <w:szCs w:val="24"/>
         </w:rPr>
-        <w:t>Image 2. Research at the Ranån study site in Sweden. Upper left: holding kicknet for catching macroinvertebrates. Upper right: research students collecting macroinvertebrates. Lower left: setting up the drift net system. Lower right: learning to use field equipment. Photos taken by Dr. Richard Durtsche and Rachel Prokopius.</w:t>
+        <w:t xml:space="preserve">Image 2. Research at the </w:t>
+      </w:r>
+      <w:proofErr w:type="spellStart"/>
+      <w:r>
+        <w:rPr>
+          <w:rFonts w:ascii="Times New Roman" w:hAnsi="Times New Roman" w:cs="Times New Roman"/>
+          <w:i/>
+          <w:iCs/>
+          <w:sz w:val="24"/>
+          <w:szCs w:val="24"/>
+        </w:rPr>
+        <w:t>Ranån</w:t>
+      </w:r>
+      <w:proofErr w:type="spellEnd"/>
+      <w:r>
+        <w:rPr>
+          <w:rFonts w:ascii="Times New Roman" w:hAnsi="Times New Roman" w:cs="Times New Roman"/>
+          <w:i/>
+          <w:iCs/>
+          <w:sz w:val="24"/>
+          <w:szCs w:val="24"/>
+        </w:rPr>
+        <w:t xml:space="preserve"> study site in Sweden. Upper left: holding </w:t>
+      </w:r>
+      <w:proofErr w:type="spellStart"/>
+      <w:r>
+        <w:rPr>
+          <w:rFonts w:ascii="Times New Roman" w:hAnsi="Times New Roman" w:cs="Times New Roman"/>
+          <w:i/>
+          <w:iCs/>
+          <w:sz w:val="24"/>
+          <w:szCs w:val="24"/>
+        </w:rPr>
+        <w:t>kicknet</w:t>
+      </w:r>
+      <w:proofErr w:type="spellEnd"/>
+      <w:r>
+        <w:rPr>
+          <w:rFonts w:ascii="Times New Roman" w:hAnsi="Times New Roman" w:cs="Times New Roman"/>
+          <w:i/>
+          <w:iCs/>
+          <w:sz w:val="24"/>
+          <w:szCs w:val="24"/>
+        </w:rPr>
+        <w:t xml:space="preserve"> for catching macroinvertebrates. Upper right: research students collecting macroinvertebrates. Lower left: setting up the drift net system. Lower right: learning to use field equipment. Photos taken by Dr. Richard </w:t>
+      </w:r>
+      <w:proofErr w:type="spellStart"/>
+      <w:r>
+        <w:rPr>
+          <w:rFonts w:ascii="Times New Roman" w:hAnsi="Times New Roman" w:cs="Times New Roman"/>
+          <w:i/>
+          <w:iCs/>
+          <w:sz w:val="24"/>
+          <w:szCs w:val="24"/>
+        </w:rPr>
+        <w:t>Durtsche</w:t>
+      </w:r>
+      <w:proofErr w:type="spellEnd"/>
+      <w:r>
+        <w:rPr>
+          <w:rFonts w:ascii="Times New Roman" w:hAnsi="Times New Roman" w:cs="Times New Roman"/>
+          <w:i/>
+          <w:iCs/>
+          <w:sz w:val="24"/>
+          <w:szCs w:val="24"/>
+        </w:rPr>
+        <w:t xml:space="preserve"> and Rachel Prokopius.</w:t>
       </w:r>
     </w:p>
     <w:p>
@@ -821,7 +1289,25 @@
           <w:sz w:val="24"/>
           <w:szCs w:val="24"/>
         </w:rPr>
-        <w:t xml:space="preserve">The bucket containing the specimens and water from the sample area were then taken to Karlstad Universitet and Northern Kentucky respectively, placed in a refrigerator in the lab analysis area with a bubbler running constantly to provide aeration. This method kept specimens alive for days or even weeks, depending on the time available to analyze the sample each day. During sample analysis, the monthly sample was removed from the bucket and picked through with little water in order to better see specimen movement. Specimens were removed from the </w:t>
+        <w:t xml:space="preserve">The bucket containing the specimens and water from the sample area were then taken to Karlstad </w:t>
+      </w:r>
+      <w:proofErr w:type="spellStart"/>
+      <w:r>
+        <w:rPr>
+          <w:rFonts w:ascii="Times New Roman" w:hAnsi="Times New Roman" w:cs="Times New Roman"/>
+          <w:sz w:val="24"/>
+          <w:szCs w:val="24"/>
+        </w:rPr>
+        <w:t>Universitet</w:t>
+      </w:r>
+      <w:proofErr w:type="spellEnd"/>
+      <w:r>
+        <w:rPr>
+          <w:rFonts w:ascii="Times New Roman" w:hAnsi="Times New Roman" w:cs="Times New Roman"/>
+          <w:sz w:val="24"/>
+          <w:szCs w:val="24"/>
+        </w:rPr>
+        <w:t xml:space="preserve"> and Northern Kentucky respectively, placed in a refrigerator in the lab analysis area with a bubbler running constantly to provide aeration. This method kept specimens alive for days or even weeks, depending on the time available to analyze the sample each day. During sample analysis, the monthly sample was removed from the bucket and picked through with little water in order to better see specimen movement. Specimens were removed from the </w:t>
       </w:r>
       <w:r>
         <w:rPr>
@@ -850,7 +1336,25 @@
           <w:sz w:val="24"/>
           <w:szCs w:val="24"/>
         </w:rPr>
-        <w:t>Imaging of specimens was performed using a Motic Images Plus 3.0 multi output digital microscope camera and accompanying software. The camera attached to an imaging cone with 1x power, which combined with the 1x power of the camera itself to have an overall power of 1x. On rare occasions an individual specimen would be analyzed under the dissecting microscope; the camera would attach to a 10x lens that fit into one of the eyepiece holes of the microscope, and the microscope would be set at 0.63x, giving an overall power of 6.3x. The cone and microscope were each calibrated in the imaging software, and each calibration was used accordingly. When using the cone, it would be placed with lights over a petri dish of specimens. Anywhere from ten to twenty specimens could be analyzed in a single image, depending on the size of the specimens. Lighting, color, contrast, exposure, etc. were manipulated on the program in order to isolate each specimen from the dish and from one another (Image 1). Two images were taken of each dish, one for measuring and one for reference. The specimens in the measuring image were labeled with numbers and surface area, perimeter and length were either recorded on the spot or done at a later time with the imaging software. The measurements could take place at a later time because the program could upload the saved image and still recognize the individual specimens, which allowed for many specimens to be imaged in one day, preserved and measured later. The specimens would then be placed into individual capped vials and suspended either in water and frozen or suspended in 70% ethanol for at least 24 hours.</w:t>
+        <w:t xml:space="preserve">Imaging of specimens was performed using a </w:t>
+      </w:r>
+      <w:proofErr w:type="spellStart"/>
+      <w:r>
+        <w:rPr>
+          <w:rFonts w:ascii="Times New Roman" w:hAnsi="Times New Roman" w:cs="Times New Roman"/>
+          <w:sz w:val="24"/>
+          <w:szCs w:val="24"/>
+        </w:rPr>
+        <w:t>Motic</w:t>
+      </w:r>
+      <w:proofErr w:type="spellEnd"/>
+      <w:r>
+        <w:rPr>
+          <w:rFonts w:ascii="Times New Roman" w:hAnsi="Times New Roman" w:cs="Times New Roman"/>
+          <w:sz w:val="24"/>
+          <w:szCs w:val="24"/>
+        </w:rPr>
+        <w:t xml:space="preserve"> Images Plus 3.0 multi output digital microscope camera and accompanying software. The camera attached to an imaging cone with 1x power, which combined with the 1x power of the camera itself to have an overall power of 1x. On rare occasions an individual specimen would be analyzed under the dissecting microscope; the camera would attach to a 10x lens that fit into one of the eyepiece holes of the microscope, and the microscope would be set at 0.63x, giving an overall power of 6.3x. The cone and microscope were each calibrated in the imaging software, and each calibration was used accordingly. When using the cone, it would be placed with lights over a petri dish of specimens. Anywhere from ten to twenty specimens could be analyzed in a single image, depending on the size of the specimens. Lighting, color, contrast, exposure, etc. were manipulated on the program in order to isolate each specimen from the dish and from one another (Image 1). Two images were taken of each dish, one for measuring and one for reference. The specimens in the measuring image were labeled with numbers and surface area, perimeter and length were either recorded on the spot or done at a later time with the imaging software. The measurements could take place at a later time because the program could upload the saved image and still recognize the individual specimens, which allowed for many specimens to be imaged in one day, preserved and measured later. The specimens would then be placed into individual capped vials and suspended either in water and frozen or suspended in 70% ethanol for at least 24 hours.</w:t>
       </w:r>
     </w:p>
     <w:p>
@@ -969,7 +1473,51 @@
           <w:sz w:val="24"/>
           <w:szCs w:val="24"/>
         </w:rPr>
-        <w:t>Photo taken by Dr. Richard Durtsche. Right: Surface area of macroinvertebrates highlighted in green and calculated in square mm by the Motic 3.0 Imaging software. Photos taken by Rachel Prokopius.</w:t>
+        <w:t xml:space="preserve">Photo taken by Dr. Richard </w:t>
+      </w:r>
+      <w:proofErr w:type="spellStart"/>
+      <w:r>
+        <w:rPr>
+          <w:rFonts w:ascii="Times New Roman" w:hAnsi="Times New Roman" w:cs="Times New Roman"/>
+          <w:i/>
+          <w:iCs/>
+          <w:sz w:val="24"/>
+          <w:szCs w:val="24"/>
+        </w:rPr>
+        <w:t>Durtsche</w:t>
+      </w:r>
+      <w:proofErr w:type="spellEnd"/>
+      <w:r>
+        <w:rPr>
+          <w:rFonts w:ascii="Times New Roman" w:hAnsi="Times New Roman" w:cs="Times New Roman"/>
+          <w:i/>
+          <w:iCs/>
+          <w:sz w:val="24"/>
+          <w:szCs w:val="24"/>
+        </w:rPr>
+        <w:t xml:space="preserve">. Right: Surface area of macroinvertebrates highlighted in green and calculated in square mm by the </w:t>
+      </w:r>
+      <w:proofErr w:type="spellStart"/>
+      <w:r>
+        <w:rPr>
+          <w:rFonts w:ascii="Times New Roman" w:hAnsi="Times New Roman" w:cs="Times New Roman"/>
+          <w:i/>
+          <w:iCs/>
+          <w:sz w:val="24"/>
+          <w:szCs w:val="24"/>
+        </w:rPr>
+        <w:t>Motic</w:t>
+      </w:r>
+      <w:proofErr w:type="spellEnd"/>
+      <w:r>
+        <w:rPr>
+          <w:rFonts w:ascii="Times New Roman" w:hAnsi="Times New Roman" w:cs="Times New Roman"/>
+          <w:i/>
+          <w:iCs/>
+          <w:sz w:val="24"/>
+          <w:szCs w:val="24"/>
+        </w:rPr>
+        <w:t xml:space="preserve"> 3.0 Imaging software. Photos taken by Rachel Prokopius.</w:t>
       </w:r>
     </w:p>
     <w:p>
@@ -1037,15 +1585,43 @@
           <w:sz w:val="24"/>
           <w:szCs w:val="24"/>
         </w:rPr>
-        <w:t xml:space="preserve"> for the Order Trichoptera</w:t>
-      </w:r>
-      <w:r>
-        <w:rPr>
-          <w:rFonts w:ascii="Times New Roman" w:hAnsi="Times New Roman" w:cs="Times New Roman"/>
-          <w:sz w:val="24"/>
-          <w:szCs w:val="24"/>
-        </w:rPr>
-        <w:t xml:space="preserve"> to identify any patterns in the data pre and post-transformation, and r</w:t>
+        <w:t xml:space="preserve"> for the Order </w:t>
+      </w:r>
+      <w:proofErr w:type="spellStart"/>
+      <w:r>
+        <w:rPr>
+          <w:rFonts w:ascii="Times New Roman" w:hAnsi="Times New Roman" w:cs="Times New Roman"/>
+          <w:sz w:val="24"/>
+          <w:szCs w:val="24"/>
+        </w:rPr>
+        <w:t>Trichoptera</w:t>
+      </w:r>
+      <w:proofErr w:type="spellEnd"/>
+      <w:r>
+        <w:rPr>
+          <w:rFonts w:ascii="Times New Roman" w:hAnsi="Times New Roman" w:cs="Times New Roman"/>
+          <w:sz w:val="24"/>
+          <w:szCs w:val="24"/>
+        </w:rPr>
+        <w:t xml:space="preserve"> to identify any patterns in the data </w:t>
+      </w:r>
+      <w:proofErr w:type="gramStart"/>
+      <w:r>
+        <w:rPr>
+          <w:rFonts w:ascii="Times New Roman" w:hAnsi="Times New Roman" w:cs="Times New Roman"/>
+          <w:sz w:val="24"/>
+          <w:szCs w:val="24"/>
+        </w:rPr>
+        <w:t>pre</w:t>
+      </w:r>
+      <w:proofErr w:type="gramEnd"/>
+      <w:r>
+        <w:rPr>
+          <w:rFonts w:ascii="Times New Roman" w:hAnsi="Times New Roman" w:cs="Times New Roman"/>
+          <w:sz w:val="24"/>
+          <w:szCs w:val="24"/>
+        </w:rPr>
+        <w:t xml:space="preserve"> and post-transformation, and r</w:t>
       </w:r>
       <w:r>
         <w:rPr>
@@ -1156,7 +1732,79 @@
           <w:szCs w:val="24"/>
         </w:rPr>
         <w:tab/>
-        <w:t xml:space="preserve">Out of all of the data collected on the Order Trichoptera in Sweden and Northern Kentucky, the Family Hydropsychidae was most-often found. Therefore, analysis of results will include the entire Order Trichoptera and the individual Family Hydropsychidae in order to apply the technique to different taxonomic levels. </w:t>
+        <w:t xml:space="preserve">Out of all of the data collected on the Order </w:t>
+      </w:r>
+      <w:proofErr w:type="spellStart"/>
+      <w:r>
+        <w:rPr>
+          <w:rFonts w:ascii="Times New Roman" w:hAnsi="Times New Roman" w:cs="Times New Roman"/>
+          <w:sz w:val="24"/>
+          <w:szCs w:val="24"/>
+        </w:rPr>
+        <w:t>Trichoptera</w:t>
+      </w:r>
+      <w:proofErr w:type="spellEnd"/>
+      <w:r>
+        <w:rPr>
+          <w:rFonts w:ascii="Times New Roman" w:hAnsi="Times New Roman" w:cs="Times New Roman"/>
+          <w:sz w:val="24"/>
+          <w:szCs w:val="24"/>
+        </w:rPr>
+        <w:t xml:space="preserve"> in Sweden and Northern Kentucky, the Family </w:t>
+      </w:r>
+      <w:proofErr w:type="spellStart"/>
+      <w:r>
+        <w:rPr>
+          <w:rFonts w:ascii="Times New Roman" w:hAnsi="Times New Roman" w:cs="Times New Roman"/>
+          <w:sz w:val="24"/>
+          <w:szCs w:val="24"/>
+        </w:rPr>
+        <w:t>Hydropsychidae</w:t>
+      </w:r>
+      <w:proofErr w:type="spellEnd"/>
+      <w:r>
+        <w:rPr>
+          <w:rFonts w:ascii="Times New Roman" w:hAnsi="Times New Roman" w:cs="Times New Roman"/>
+          <w:sz w:val="24"/>
+          <w:szCs w:val="24"/>
+        </w:rPr>
+        <w:t xml:space="preserve"> was most-often found. Therefore, analysis of results will include the entire Order </w:t>
+      </w:r>
+      <w:proofErr w:type="spellStart"/>
+      <w:r>
+        <w:rPr>
+          <w:rFonts w:ascii="Times New Roman" w:hAnsi="Times New Roman" w:cs="Times New Roman"/>
+          <w:sz w:val="24"/>
+          <w:szCs w:val="24"/>
+        </w:rPr>
+        <w:t>Trichoptera</w:t>
+      </w:r>
+      <w:proofErr w:type="spellEnd"/>
+      <w:r>
+        <w:rPr>
+          <w:rFonts w:ascii="Times New Roman" w:hAnsi="Times New Roman" w:cs="Times New Roman"/>
+          <w:sz w:val="24"/>
+          <w:szCs w:val="24"/>
+        </w:rPr>
+        <w:t xml:space="preserve"> and the individual Family </w:t>
+      </w:r>
+      <w:proofErr w:type="spellStart"/>
+      <w:r>
+        <w:rPr>
+          <w:rFonts w:ascii="Times New Roman" w:hAnsi="Times New Roman" w:cs="Times New Roman"/>
+          <w:sz w:val="24"/>
+          <w:szCs w:val="24"/>
+        </w:rPr>
+        <w:t>Hydropsychidae</w:t>
+      </w:r>
+      <w:proofErr w:type="spellEnd"/>
+      <w:r>
+        <w:rPr>
+          <w:rFonts w:ascii="Times New Roman" w:hAnsi="Times New Roman" w:cs="Times New Roman"/>
+          <w:sz w:val="24"/>
+          <w:szCs w:val="24"/>
+        </w:rPr>
+        <w:t xml:space="preserve"> in order to apply the technique to different taxonomic levels. </w:t>
       </w:r>
     </w:p>
     <w:p>
@@ -1208,8 +1856,36 @@
           <w:sz w:val="24"/>
           <w:szCs w:val="24"/>
         </w:rPr>
-        <w:t>) for both the Order Trichoptera and the Family Hydropsychidae</w:t>
-      </w:r>
+        <w:t xml:space="preserve">) for both the Order </w:t>
+      </w:r>
+      <w:proofErr w:type="spellStart"/>
+      <w:r>
+        <w:rPr>
+          <w:rFonts w:ascii="Times New Roman" w:hAnsi="Times New Roman" w:cs="Times New Roman"/>
+          <w:sz w:val="24"/>
+          <w:szCs w:val="24"/>
+        </w:rPr>
+        <w:t>Trichoptera</w:t>
+      </w:r>
+      <w:proofErr w:type="spellEnd"/>
+      <w:r>
+        <w:rPr>
+          <w:rFonts w:ascii="Times New Roman" w:hAnsi="Times New Roman" w:cs="Times New Roman"/>
+          <w:sz w:val="24"/>
+          <w:szCs w:val="24"/>
+        </w:rPr>
+        <w:t xml:space="preserve"> and the Family </w:t>
+      </w:r>
+      <w:proofErr w:type="spellStart"/>
+      <w:r>
+        <w:rPr>
+          <w:rFonts w:ascii="Times New Roman" w:hAnsi="Times New Roman" w:cs="Times New Roman"/>
+          <w:sz w:val="24"/>
+          <w:szCs w:val="24"/>
+        </w:rPr>
+        <w:t>Hydropsychidae</w:t>
+      </w:r>
+      <w:proofErr w:type="spellEnd"/>
       <w:r>
         <w:rPr>
           <w:rFonts w:ascii="Times New Roman" w:hAnsi="Times New Roman" w:cs="Times New Roman"/>
@@ -1363,7 +2039,51 @@
           <w:szCs w:val="24"/>
         </w:rPr>
         <w:lastRenderedPageBreak/>
-        <w:t>Figure 3: Plots of normality for the residuals of the linear and natural log-transformed models relating surface area (sq mm) and length (mm) to dry mass (mg) of fresh specimens in the Order Trichoptera. Top left: linear surface area model. Top right: linear length model. Bottom left: natural log-transformed surface area model. Bottom right: natural log-transformed length model.</w:t>
+        <w:t>Figure 3: Plots of normality for the residuals of the linear and natural log-transformed models relating surface area (</w:t>
+      </w:r>
+      <w:proofErr w:type="spellStart"/>
+      <w:r>
+        <w:rPr>
+          <w:rFonts w:ascii="Times New Roman" w:hAnsi="Times New Roman" w:cs="Times New Roman"/>
+          <w:i/>
+          <w:iCs/>
+          <w:sz w:val="24"/>
+          <w:szCs w:val="24"/>
+        </w:rPr>
+        <w:t>sq</w:t>
+      </w:r>
+      <w:proofErr w:type="spellEnd"/>
+      <w:r>
+        <w:rPr>
+          <w:rFonts w:ascii="Times New Roman" w:hAnsi="Times New Roman" w:cs="Times New Roman"/>
+          <w:i/>
+          <w:iCs/>
+          <w:sz w:val="24"/>
+          <w:szCs w:val="24"/>
+        </w:rPr>
+        <w:t xml:space="preserve"> mm) and length (mm) to dry mass (mg) of fresh specimens in the Order </w:t>
+      </w:r>
+      <w:proofErr w:type="spellStart"/>
+      <w:r>
+        <w:rPr>
+          <w:rFonts w:ascii="Times New Roman" w:hAnsi="Times New Roman" w:cs="Times New Roman"/>
+          <w:i/>
+          <w:iCs/>
+          <w:sz w:val="24"/>
+          <w:szCs w:val="24"/>
+        </w:rPr>
+        <w:t>Trichoptera</w:t>
+      </w:r>
+      <w:proofErr w:type="spellEnd"/>
+      <w:r>
+        <w:rPr>
+          <w:rFonts w:ascii="Times New Roman" w:hAnsi="Times New Roman" w:cs="Times New Roman"/>
+          <w:i/>
+          <w:iCs/>
+          <w:sz w:val="24"/>
+          <w:szCs w:val="24"/>
+        </w:rPr>
+        <w:t>. Top left: linear surface area model. Top right: linear length model. Bottom left: natural log-transformed surface area model. Bottom right: natural log-transformed length model.</w:t>
       </w:r>
     </w:p>
     <w:p>
@@ -1582,47 +2302,51 @@
           <w:sz w:val="24"/>
           <w:szCs w:val="24"/>
         </w:rPr>
-        <w:t xml:space="preserve">Figure </w:t>
-      </w:r>
-      <w:r>
-        <w:rPr>
-          <w:rFonts w:ascii="Times New Roman" w:hAnsi="Times New Roman" w:cs="Times New Roman"/>
-          <w:i/>
-          <w:iCs/>
-          <w:sz w:val="24"/>
-          <w:szCs w:val="24"/>
-        </w:rPr>
-        <w:t>4</w:t>
-      </w:r>
-      <w:r>
-        <w:rPr>
-          <w:rFonts w:ascii="Times New Roman" w:hAnsi="Times New Roman" w:cs="Times New Roman"/>
-          <w:i/>
-          <w:iCs/>
-          <w:sz w:val="24"/>
-          <w:szCs w:val="24"/>
-        </w:rPr>
-        <w:t xml:space="preserve">: Plots of normality for the residuals of the linear and natural log-transformed models relating surface area (sq mm) and length (mm) to dry mass (mg) of </w:t>
-      </w:r>
-      <w:r>
-        <w:rPr>
-          <w:rFonts w:ascii="Times New Roman" w:hAnsi="Times New Roman" w:cs="Times New Roman"/>
-          <w:i/>
-          <w:iCs/>
-          <w:sz w:val="24"/>
-          <w:szCs w:val="24"/>
-        </w:rPr>
-        <w:t>alcohol-preserved</w:t>
-      </w:r>
-      <w:r>
-        <w:rPr>
-          <w:rFonts w:ascii="Times New Roman" w:hAnsi="Times New Roman" w:cs="Times New Roman"/>
-          <w:i/>
-          <w:iCs/>
-          <w:sz w:val="24"/>
-          <w:szCs w:val="24"/>
-        </w:rPr>
-        <w:t xml:space="preserve"> specimens in the Order Trichoptera. Top left: linear surface area model. Top right: linear length model. Bottom left: natural log-transformed surface area model. Bottom right: natural log-transformed length model.</w:t>
+        <w:t>Figure 4: Plots of normality for the residuals of the linear and natural log-transformed models relating surface area (</w:t>
+      </w:r>
+      <w:proofErr w:type="spellStart"/>
+      <w:r>
+        <w:rPr>
+          <w:rFonts w:ascii="Times New Roman" w:hAnsi="Times New Roman" w:cs="Times New Roman"/>
+          <w:i/>
+          <w:iCs/>
+          <w:sz w:val="24"/>
+          <w:szCs w:val="24"/>
+        </w:rPr>
+        <w:t>sq</w:t>
+      </w:r>
+      <w:proofErr w:type="spellEnd"/>
+      <w:r>
+        <w:rPr>
+          <w:rFonts w:ascii="Times New Roman" w:hAnsi="Times New Roman" w:cs="Times New Roman"/>
+          <w:i/>
+          <w:iCs/>
+          <w:sz w:val="24"/>
+          <w:szCs w:val="24"/>
+        </w:rPr>
+        <w:t xml:space="preserve"> mm) and length (mm) to dry mass (mg) of alcohol-preserved specimens in the Order </w:t>
+      </w:r>
+      <w:proofErr w:type="spellStart"/>
+      <w:r>
+        <w:rPr>
+          <w:rFonts w:ascii="Times New Roman" w:hAnsi="Times New Roman" w:cs="Times New Roman"/>
+          <w:i/>
+          <w:iCs/>
+          <w:sz w:val="24"/>
+          <w:szCs w:val="24"/>
+        </w:rPr>
+        <w:t>Trichoptera</w:t>
+      </w:r>
+      <w:proofErr w:type="spellEnd"/>
+      <w:r>
+        <w:rPr>
+          <w:rFonts w:ascii="Times New Roman" w:hAnsi="Times New Roman" w:cs="Times New Roman"/>
+          <w:i/>
+          <w:iCs/>
+          <w:sz w:val="24"/>
+          <w:szCs w:val="24"/>
+        </w:rPr>
+        <w:t>. Top left: linear surface area model. Top right: linear length model. Bottom left: natural log-transformed surface area model. Bottom right: natural log-transformed length model.</w:t>
       </w:r>
     </w:p>
     <w:p>
@@ -1757,47 +2481,51 @@
           <w:sz w:val="24"/>
           <w:szCs w:val="24"/>
         </w:rPr>
-        <w:t xml:space="preserve">Figure </w:t>
-      </w:r>
-      <w:r>
-        <w:rPr>
-          <w:rFonts w:ascii="Times New Roman" w:hAnsi="Times New Roman" w:cs="Times New Roman"/>
-          <w:i/>
-          <w:iCs/>
-          <w:sz w:val="24"/>
-          <w:szCs w:val="24"/>
-        </w:rPr>
-        <w:t>5</w:t>
-      </w:r>
-      <w:r>
-        <w:rPr>
-          <w:rFonts w:ascii="Times New Roman" w:hAnsi="Times New Roman" w:cs="Times New Roman"/>
-          <w:i/>
-          <w:iCs/>
-          <w:sz w:val="24"/>
-          <w:szCs w:val="24"/>
-        </w:rPr>
-        <w:t xml:space="preserve">: Plots of normality for the residuals of the linear and natural log-transformed models relating surface area (sq mm) and length (mm) to dry mass (mg) of </w:t>
-      </w:r>
-      <w:r>
-        <w:rPr>
-          <w:rFonts w:ascii="Times New Roman" w:hAnsi="Times New Roman" w:cs="Times New Roman"/>
-          <w:i/>
-          <w:iCs/>
-          <w:sz w:val="24"/>
-          <w:szCs w:val="24"/>
-        </w:rPr>
-        <w:t>frozen</w:t>
-      </w:r>
-      <w:r>
-        <w:rPr>
-          <w:rFonts w:ascii="Times New Roman" w:hAnsi="Times New Roman" w:cs="Times New Roman"/>
-          <w:i/>
-          <w:iCs/>
-          <w:sz w:val="24"/>
-          <w:szCs w:val="24"/>
-        </w:rPr>
-        <w:t>-preserved specimens in the Order Trichoptera. Top left: linear surface area model. Top right: linear length model. Bottom left: natural log-transformed surface area model. Bottom right: natural log-transformed length model.</w:t>
+        <w:t>Figure 5: Plots of normality for the residuals of the linear and natural log-transformed models relating surface area (</w:t>
+      </w:r>
+      <w:proofErr w:type="spellStart"/>
+      <w:r>
+        <w:rPr>
+          <w:rFonts w:ascii="Times New Roman" w:hAnsi="Times New Roman" w:cs="Times New Roman"/>
+          <w:i/>
+          <w:iCs/>
+          <w:sz w:val="24"/>
+          <w:szCs w:val="24"/>
+        </w:rPr>
+        <w:t>sq</w:t>
+      </w:r>
+      <w:proofErr w:type="spellEnd"/>
+      <w:r>
+        <w:rPr>
+          <w:rFonts w:ascii="Times New Roman" w:hAnsi="Times New Roman" w:cs="Times New Roman"/>
+          <w:i/>
+          <w:iCs/>
+          <w:sz w:val="24"/>
+          <w:szCs w:val="24"/>
+        </w:rPr>
+        <w:t xml:space="preserve"> mm) and length (mm) to dry mass (mg) of frozen-preserved specimens in the Order </w:t>
+      </w:r>
+      <w:proofErr w:type="spellStart"/>
+      <w:r>
+        <w:rPr>
+          <w:rFonts w:ascii="Times New Roman" w:hAnsi="Times New Roman" w:cs="Times New Roman"/>
+          <w:i/>
+          <w:iCs/>
+          <w:sz w:val="24"/>
+          <w:szCs w:val="24"/>
+        </w:rPr>
+        <w:t>Trichoptera</w:t>
+      </w:r>
+      <w:proofErr w:type="spellEnd"/>
+      <w:r>
+        <w:rPr>
+          <w:rFonts w:ascii="Times New Roman" w:hAnsi="Times New Roman" w:cs="Times New Roman"/>
+          <w:i/>
+          <w:iCs/>
+          <w:sz w:val="24"/>
+          <w:szCs w:val="24"/>
+        </w:rPr>
+        <w:t>. Top left: linear surface area model. Top right: linear length model. Bottom left: natural log-transformed surface area model. Bottom right: natural log-transformed length model.</w:t>
       </w:r>
     </w:p>
     <w:p>
@@ -1920,38 +2648,42 @@
           <w:sz w:val="24"/>
           <w:szCs w:val="24"/>
         </w:rPr>
-        <w:t xml:space="preserve">Figure </w:t>
-      </w:r>
-      <w:r>
-        <w:rPr>
-          <w:rFonts w:ascii="Times New Roman" w:hAnsi="Times New Roman" w:cs="Times New Roman"/>
-          <w:i/>
-          <w:iCs/>
-          <w:sz w:val="24"/>
-          <w:szCs w:val="24"/>
-        </w:rPr>
-        <w:t>6</w:t>
-      </w:r>
-      <w:r>
-        <w:rPr>
-          <w:rFonts w:ascii="Times New Roman" w:hAnsi="Times New Roman" w:cs="Times New Roman"/>
-          <w:i/>
-          <w:iCs/>
-          <w:sz w:val="24"/>
-          <w:szCs w:val="24"/>
-        </w:rPr>
-        <w:t xml:space="preserve">: Plots of normality for the residuals of the linear and natural log-transformed models relating surface area (sq mm) and length (mm) to dry mass (mg) of fresh specimens in the </w:t>
-      </w:r>
-      <w:r>
-        <w:rPr>
-          <w:rFonts w:ascii="Times New Roman" w:hAnsi="Times New Roman" w:cs="Times New Roman"/>
-          <w:i/>
-          <w:iCs/>
-          <w:sz w:val="24"/>
-          <w:szCs w:val="24"/>
-        </w:rPr>
-        <w:t>Family Hydropsychidae</w:t>
-      </w:r>
+        <w:t>Figure 6: Plots of normality for the residuals of the linear and natural log-transformed models relating surface area (</w:t>
+      </w:r>
+      <w:proofErr w:type="spellStart"/>
+      <w:r>
+        <w:rPr>
+          <w:rFonts w:ascii="Times New Roman" w:hAnsi="Times New Roman" w:cs="Times New Roman"/>
+          <w:i/>
+          <w:iCs/>
+          <w:sz w:val="24"/>
+          <w:szCs w:val="24"/>
+        </w:rPr>
+        <w:t>sq</w:t>
+      </w:r>
+      <w:proofErr w:type="spellEnd"/>
+      <w:r>
+        <w:rPr>
+          <w:rFonts w:ascii="Times New Roman" w:hAnsi="Times New Roman" w:cs="Times New Roman"/>
+          <w:i/>
+          <w:iCs/>
+          <w:sz w:val="24"/>
+          <w:szCs w:val="24"/>
+        </w:rPr>
+        <w:t xml:space="preserve"> mm) and length (mm) to dry mass (mg) of fresh specimens in the Family </w:t>
+      </w:r>
+      <w:proofErr w:type="spellStart"/>
+      <w:r>
+        <w:rPr>
+          <w:rFonts w:ascii="Times New Roman" w:hAnsi="Times New Roman" w:cs="Times New Roman"/>
+          <w:i/>
+          <w:iCs/>
+          <w:sz w:val="24"/>
+          <w:szCs w:val="24"/>
+        </w:rPr>
+        <w:t>Hydropsychidae</w:t>
+      </w:r>
+      <w:proofErr w:type="spellEnd"/>
       <w:r>
         <w:rPr>
           <w:rFonts w:ascii="Times New Roman" w:hAnsi="Times New Roman" w:cs="Times New Roman"/>
@@ -2071,47 +2803,51 @@
           <w:sz w:val="24"/>
           <w:szCs w:val="24"/>
         </w:rPr>
-        <w:t xml:space="preserve">Figure </w:t>
-      </w:r>
-      <w:r>
-        <w:rPr>
-          <w:rFonts w:ascii="Times New Roman" w:hAnsi="Times New Roman" w:cs="Times New Roman"/>
-          <w:i/>
-          <w:iCs/>
-          <w:sz w:val="24"/>
-          <w:szCs w:val="24"/>
-        </w:rPr>
-        <w:t>7</w:t>
-      </w:r>
-      <w:r>
-        <w:rPr>
-          <w:rFonts w:ascii="Times New Roman" w:hAnsi="Times New Roman" w:cs="Times New Roman"/>
-          <w:i/>
-          <w:iCs/>
-          <w:sz w:val="24"/>
-          <w:szCs w:val="24"/>
-        </w:rPr>
-        <w:t xml:space="preserve">: Plots of normality for the residuals of the linear and natural log-transformed models relating surface area (sq mm) and length (mm) to dry mass (mg) of </w:t>
-      </w:r>
-      <w:r>
-        <w:rPr>
-          <w:rFonts w:ascii="Times New Roman" w:hAnsi="Times New Roman" w:cs="Times New Roman"/>
-          <w:i/>
-          <w:iCs/>
-          <w:sz w:val="24"/>
-          <w:szCs w:val="24"/>
-        </w:rPr>
-        <w:t>alcohol-preserved</w:t>
-      </w:r>
-      <w:r>
-        <w:rPr>
-          <w:rFonts w:ascii="Times New Roman" w:hAnsi="Times New Roman" w:cs="Times New Roman"/>
-          <w:i/>
-          <w:iCs/>
-          <w:sz w:val="24"/>
-          <w:szCs w:val="24"/>
-        </w:rPr>
-        <w:t xml:space="preserve"> specimens in the Family Hydropsychidae. Top left: linear surface area model. Top right: linear length model. Bottom left: natural log-transformed surface area model. Bottom right: natural log-transformed length model.</w:t>
+        <w:t>Figure 7: Plots of normality for the residuals of the linear and natural log-transformed models relating surface area (</w:t>
+      </w:r>
+      <w:proofErr w:type="spellStart"/>
+      <w:r>
+        <w:rPr>
+          <w:rFonts w:ascii="Times New Roman" w:hAnsi="Times New Roman" w:cs="Times New Roman"/>
+          <w:i/>
+          <w:iCs/>
+          <w:sz w:val="24"/>
+          <w:szCs w:val="24"/>
+        </w:rPr>
+        <w:t>sq</w:t>
+      </w:r>
+      <w:proofErr w:type="spellEnd"/>
+      <w:r>
+        <w:rPr>
+          <w:rFonts w:ascii="Times New Roman" w:hAnsi="Times New Roman" w:cs="Times New Roman"/>
+          <w:i/>
+          <w:iCs/>
+          <w:sz w:val="24"/>
+          <w:szCs w:val="24"/>
+        </w:rPr>
+        <w:t xml:space="preserve"> mm) and length (mm) to dry mass (mg) of alcohol-preserved specimens in the Family </w:t>
+      </w:r>
+      <w:proofErr w:type="spellStart"/>
+      <w:r>
+        <w:rPr>
+          <w:rFonts w:ascii="Times New Roman" w:hAnsi="Times New Roman" w:cs="Times New Roman"/>
+          <w:i/>
+          <w:iCs/>
+          <w:sz w:val="24"/>
+          <w:szCs w:val="24"/>
+        </w:rPr>
+        <w:t>Hydropsychidae</w:t>
+      </w:r>
+      <w:proofErr w:type="spellEnd"/>
+      <w:r>
+        <w:rPr>
+          <w:rFonts w:ascii="Times New Roman" w:hAnsi="Times New Roman" w:cs="Times New Roman"/>
+          <w:i/>
+          <w:iCs/>
+          <w:sz w:val="24"/>
+          <w:szCs w:val="24"/>
+        </w:rPr>
+        <w:t>. Top left: linear surface area model. Top right: linear length model. Bottom left: natural log-transformed surface area model. Bottom right: natural log-transformed length model.</w:t>
       </w:r>
     </w:p>
     <w:p>
@@ -2219,47 +2955,51 @@
           <w:sz w:val="24"/>
           <w:szCs w:val="24"/>
         </w:rPr>
-        <w:t xml:space="preserve">Figure </w:t>
-      </w:r>
-      <w:r>
-        <w:rPr>
-          <w:rFonts w:ascii="Times New Roman" w:hAnsi="Times New Roman" w:cs="Times New Roman"/>
-          <w:i/>
-          <w:iCs/>
-          <w:sz w:val="24"/>
-          <w:szCs w:val="24"/>
-        </w:rPr>
-        <w:t>8</w:t>
-      </w:r>
-      <w:r>
-        <w:rPr>
-          <w:rFonts w:ascii="Times New Roman" w:hAnsi="Times New Roman" w:cs="Times New Roman"/>
-          <w:i/>
-          <w:iCs/>
-          <w:sz w:val="24"/>
-          <w:szCs w:val="24"/>
-        </w:rPr>
-        <w:t xml:space="preserve">: Plots of normality for the residuals of the linear and natural log-transformed models relating surface area (sq mm) and length (mm) to dry mass (mg) of </w:t>
-      </w:r>
-      <w:r>
-        <w:rPr>
-          <w:rFonts w:ascii="Times New Roman" w:hAnsi="Times New Roman" w:cs="Times New Roman"/>
-          <w:i/>
-          <w:iCs/>
-          <w:sz w:val="24"/>
-          <w:szCs w:val="24"/>
-        </w:rPr>
-        <w:t>frozen</w:t>
-      </w:r>
-      <w:r>
-        <w:rPr>
-          <w:rFonts w:ascii="Times New Roman" w:hAnsi="Times New Roman" w:cs="Times New Roman"/>
-          <w:i/>
-          <w:iCs/>
-          <w:sz w:val="24"/>
-          <w:szCs w:val="24"/>
-        </w:rPr>
-        <w:t>-preserved specimens in the Family Hydropsychidae. Top left: linear surface area model. Top right: linear length model. Bottom left: natural log-transformed surface area model. Bottom right: natural log-transformed length model.</w:t>
+        <w:t>Figure 8: Plots of normality for the residuals of the linear and natural log-transformed models relating surface area (</w:t>
+      </w:r>
+      <w:proofErr w:type="spellStart"/>
+      <w:r>
+        <w:rPr>
+          <w:rFonts w:ascii="Times New Roman" w:hAnsi="Times New Roman" w:cs="Times New Roman"/>
+          <w:i/>
+          <w:iCs/>
+          <w:sz w:val="24"/>
+          <w:szCs w:val="24"/>
+        </w:rPr>
+        <w:t>sq</w:t>
+      </w:r>
+      <w:proofErr w:type="spellEnd"/>
+      <w:r>
+        <w:rPr>
+          <w:rFonts w:ascii="Times New Roman" w:hAnsi="Times New Roman" w:cs="Times New Roman"/>
+          <w:i/>
+          <w:iCs/>
+          <w:sz w:val="24"/>
+          <w:szCs w:val="24"/>
+        </w:rPr>
+        <w:t xml:space="preserve"> mm) and length (mm) to dry mass (mg) of frozen-preserved specimens in the Family </w:t>
+      </w:r>
+      <w:proofErr w:type="spellStart"/>
+      <w:r>
+        <w:rPr>
+          <w:rFonts w:ascii="Times New Roman" w:hAnsi="Times New Roman" w:cs="Times New Roman"/>
+          <w:i/>
+          <w:iCs/>
+          <w:sz w:val="24"/>
+          <w:szCs w:val="24"/>
+        </w:rPr>
+        <w:t>Hydropsychidae</w:t>
+      </w:r>
+      <w:proofErr w:type="spellEnd"/>
+      <w:r>
+        <w:rPr>
+          <w:rFonts w:ascii="Times New Roman" w:hAnsi="Times New Roman" w:cs="Times New Roman"/>
+          <w:i/>
+          <w:iCs/>
+          <w:sz w:val="24"/>
+          <w:szCs w:val="24"/>
+        </w:rPr>
+        <w:t>. Top left: linear surface area model. Top right: linear length model. Bottom left: natural log-transformed surface area model. Bottom right: natural log-transformed length model.</w:t>
       </w:r>
     </w:p>
     <w:p>
@@ -2282,39 +3022,83 @@
           <w:szCs w:val="24"/>
         </w:rPr>
         <w:lastRenderedPageBreak/>
-        <w:t xml:space="preserve">Plots of </w:t>
-      </w:r>
-      <w:r>
-        <w:rPr>
-          <w:rFonts w:ascii="Times New Roman" w:hAnsi="Times New Roman" w:cs="Times New Roman"/>
-          <w:sz w:val="24"/>
-          <w:szCs w:val="24"/>
-        </w:rPr>
-        <w:t>residuals versus predicted response values</w:t>
-      </w:r>
-      <w:r>
-        <w:rPr>
-          <w:rFonts w:ascii="Times New Roman" w:hAnsi="Times New Roman" w:cs="Times New Roman"/>
-          <w:sz w:val="24"/>
-          <w:szCs w:val="24"/>
-        </w:rPr>
-        <w:t xml:space="preserve"> were constructed for </w:t>
-      </w:r>
-      <w:r>
-        <w:rPr>
-          <w:rFonts w:ascii="Times New Roman" w:hAnsi="Times New Roman" w:cs="Times New Roman"/>
-          <w:sz w:val="24"/>
-          <w:szCs w:val="24"/>
-        </w:rPr>
-        <w:t xml:space="preserve">the linear and natural log-transformed models for </w:t>
-      </w:r>
-      <w:r>
-        <w:rPr>
-          <w:rFonts w:ascii="Times New Roman" w:hAnsi="Times New Roman" w:cs="Times New Roman"/>
-          <w:sz w:val="24"/>
-          <w:szCs w:val="24"/>
-        </w:rPr>
-        <w:t>each of the preservation techniques (fresh, alcohol and frozen) for both the Order Trichoptera and the Family Hydropsychidae (Figures 3-8).</w:t>
+        <w:t xml:space="preserve">Plots of residuals versus predicted response values were constructed for the linear and natural log-transformed models for each of the preservation techniques (fresh, alcohol and frozen) for both the Order </w:t>
+      </w:r>
+      <w:proofErr w:type="spellStart"/>
+      <w:r>
+        <w:rPr>
+          <w:rFonts w:ascii="Times New Roman" w:hAnsi="Times New Roman" w:cs="Times New Roman"/>
+          <w:sz w:val="24"/>
+          <w:szCs w:val="24"/>
+        </w:rPr>
+        <w:t>Trichoptera</w:t>
+      </w:r>
+      <w:proofErr w:type="spellEnd"/>
+      <w:r>
+        <w:rPr>
+          <w:rFonts w:ascii="Times New Roman" w:hAnsi="Times New Roman" w:cs="Times New Roman"/>
+          <w:sz w:val="24"/>
+          <w:szCs w:val="24"/>
+        </w:rPr>
+        <w:t xml:space="preserve"> and the Family </w:t>
+      </w:r>
+      <w:proofErr w:type="spellStart"/>
+      <w:r>
+        <w:rPr>
+          <w:rFonts w:ascii="Times New Roman" w:hAnsi="Times New Roman" w:cs="Times New Roman"/>
+          <w:sz w:val="24"/>
+          <w:szCs w:val="24"/>
+        </w:rPr>
+        <w:t>Hydropsychidae</w:t>
+      </w:r>
+      <w:proofErr w:type="spellEnd"/>
+      <w:r>
+        <w:rPr>
+          <w:rFonts w:ascii="Times New Roman" w:hAnsi="Times New Roman" w:cs="Times New Roman"/>
+          <w:sz w:val="24"/>
+          <w:szCs w:val="24"/>
+        </w:rPr>
+        <w:t xml:space="preserve"> (Figures </w:t>
+      </w:r>
+      <w:r>
+        <w:rPr>
+          <w:rFonts w:ascii="Times New Roman" w:hAnsi="Times New Roman" w:cs="Times New Roman"/>
+          <w:sz w:val="24"/>
+          <w:szCs w:val="24"/>
+        </w:rPr>
+        <w:t>9</w:t>
+      </w:r>
+      <w:r>
+        <w:rPr>
+          <w:rFonts w:ascii="Times New Roman" w:hAnsi="Times New Roman" w:cs="Times New Roman"/>
+          <w:sz w:val="24"/>
+          <w:szCs w:val="24"/>
+        </w:rPr>
+        <w:t>-</w:t>
+      </w:r>
+      <w:r>
+        <w:rPr>
+          <w:rFonts w:ascii="Times New Roman" w:hAnsi="Times New Roman" w:cs="Times New Roman"/>
+          <w:sz w:val="24"/>
+          <w:szCs w:val="24"/>
+        </w:rPr>
+        <w:t>14</w:t>
+      </w:r>
+      <w:r>
+        <w:rPr>
+          <w:rFonts w:ascii="Times New Roman" w:hAnsi="Times New Roman" w:cs="Times New Roman"/>
+          <w:sz w:val="24"/>
+          <w:szCs w:val="24"/>
+        </w:rPr>
+        <w:t>).</w:t>
+      </w:r>
+      <w:r>
+        <w:rPr>
+          <w:rFonts w:ascii="Times New Roman" w:hAnsi="Times New Roman" w:cs="Times New Roman"/>
+          <w:sz w:val="24"/>
+          <w:szCs w:val="24"/>
+        </w:rPr>
+        <w:t xml:space="preserve"> A pattern is seen for smaller predicted responses in all of the linear models, with less of a pattern for higher predicted responses. For the natural log-transformed models, there is less of a pattern seen for the plots overall regardless of the size of the predicted response.</w:t>
       </w:r>
     </w:p>
     <w:p>
@@ -2424,47 +3208,29 @@
           <w:sz w:val="24"/>
           <w:szCs w:val="24"/>
         </w:rPr>
-        <w:t xml:space="preserve">Figure </w:t>
-      </w:r>
-      <w:r>
-        <w:rPr>
-          <w:rFonts w:ascii="Times New Roman" w:hAnsi="Times New Roman" w:cs="Times New Roman"/>
-          <w:i/>
-          <w:iCs/>
-          <w:sz w:val="24"/>
-          <w:szCs w:val="24"/>
-        </w:rPr>
-        <w:t>9</w:t>
-      </w:r>
-      <w:r>
-        <w:rPr>
-          <w:rFonts w:ascii="Times New Roman" w:hAnsi="Times New Roman" w:cs="Times New Roman"/>
-          <w:i/>
-          <w:iCs/>
-          <w:sz w:val="24"/>
-          <w:szCs w:val="24"/>
-        </w:rPr>
-        <w:t xml:space="preserve">: Plots </w:t>
-      </w:r>
-      <w:r>
-        <w:rPr>
-          <w:rFonts w:ascii="Times New Roman" w:hAnsi="Times New Roman" w:cs="Times New Roman"/>
-          <w:i/>
-          <w:iCs/>
-          <w:sz w:val="24"/>
-          <w:szCs w:val="24"/>
-        </w:rPr>
-        <w:t>of residuals versus predicted response values</w:t>
-      </w:r>
-      <w:r>
-        <w:rPr>
-          <w:rFonts w:ascii="Times New Roman" w:hAnsi="Times New Roman" w:cs="Times New Roman"/>
-          <w:i/>
-          <w:iCs/>
-          <w:sz w:val="24"/>
-          <w:szCs w:val="24"/>
-        </w:rPr>
-        <w:t xml:space="preserve"> of the linear and natural log-transformed models relating surface area (sq mm) and length (mm) to dry mass (mg) of </w:t>
+        <w:t>Figure 9: Plots of residuals versus predicted response values of the linear and natural log-transformed models relating surface area (</w:t>
+      </w:r>
+      <w:proofErr w:type="spellStart"/>
+      <w:r>
+        <w:rPr>
+          <w:rFonts w:ascii="Times New Roman" w:hAnsi="Times New Roman" w:cs="Times New Roman"/>
+          <w:i/>
+          <w:iCs/>
+          <w:sz w:val="24"/>
+          <w:szCs w:val="24"/>
+        </w:rPr>
+        <w:t>sq</w:t>
+      </w:r>
+      <w:proofErr w:type="spellEnd"/>
+      <w:r>
+        <w:rPr>
+          <w:rFonts w:ascii="Times New Roman" w:hAnsi="Times New Roman" w:cs="Times New Roman"/>
+          <w:i/>
+          <w:iCs/>
+          <w:sz w:val="24"/>
+          <w:szCs w:val="24"/>
+        </w:rPr>
+        <w:t xml:space="preserve"> mm) and length (mm) to dry mass (mg) of </w:t>
       </w:r>
       <w:r>
         <w:rPr>
@@ -2484,18 +3250,20 @@
           <w:sz w:val="24"/>
           <w:szCs w:val="24"/>
         </w:rPr>
-        <w:t xml:space="preserve"> specimens in the </w:t>
-      </w:r>
-      <w:r>
-        <w:rPr>
-          <w:rFonts w:ascii="Times New Roman" w:hAnsi="Times New Roman" w:cs="Times New Roman"/>
-          <w:i/>
-          <w:iCs/>
-          <w:sz w:val="24"/>
-          <w:szCs w:val="24"/>
-        </w:rPr>
-        <w:t>Order Trichoptera</w:t>
-      </w:r>
+        <w:t xml:space="preserve"> specimens in the Order </w:t>
+      </w:r>
+      <w:proofErr w:type="spellStart"/>
+      <w:r>
+        <w:rPr>
+          <w:rFonts w:ascii="Times New Roman" w:hAnsi="Times New Roman" w:cs="Times New Roman"/>
+          <w:i/>
+          <w:iCs/>
+          <w:sz w:val="24"/>
+          <w:szCs w:val="24"/>
+        </w:rPr>
+        <w:t>Trichoptera</w:t>
+      </w:r>
+      <w:proofErr w:type="spellEnd"/>
       <w:r>
         <w:rPr>
           <w:rFonts w:ascii="Times New Roman" w:hAnsi="Times New Roman" w:cs="Times New Roman"/>
@@ -2615,47 +3383,51 @@
           <w:sz w:val="24"/>
           <w:szCs w:val="24"/>
         </w:rPr>
-        <w:t xml:space="preserve">Figure </w:t>
-      </w:r>
-      <w:r>
-        <w:rPr>
-          <w:rFonts w:ascii="Times New Roman" w:hAnsi="Times New Roman" w:cs="Times New Roman"/>
-          <w:i/>
-          <w:iCs/>
-          <w:sz w:val="24"/>
-          <w:szCs w:val="24"/>
-        </w:rPr>
-        <w:t>10</w:t>
-      </w:r>
-      <w:r>
-        <w:rPr>
-          <w:rFonts w:ascii="Times New Roman" w:hAnsi="Times New Roman" w:cs="Times New Roman"/>
-          <w:i/>
-          <w:iCs/>
-          <w:sz w:val="24"/>
-          <w:szCs w:val="24"/>
-        </w:rPr>
-        <w:t xml:space="preserve">: Plots of residuals versus predicted response values of the linear and natural log-transformed models relating surface area (sq mm) and length (mm) to dry mass (mg) of </w:t>
-      </w:r>
-      <w:r>
-        <w:rPr>
-          <w:rFonts w:ascii="Times New Roman" w:hAnsi="Times New Roman" w:cs="Times New Roman"/>
-          <w:i/>
-          <w:iCs/>
-          <w:sz w:val="24"/>
-          <w:szCs w:val="24"/>
-        </w:rPr>
-        <w:t>alcohol</w:t>
-      </w:r>
-      <w:r>
-        <w:rPr>
-          <w:rFonts w:ascii="Times New Roman" w:hAnsi="Times New Roman" w:cs="Times New Roman"/>
-          <w:i/>
-          <w:iCs/>
-          <w:sz w:val="24"/>
-          <w:szCs w:val="24"/>
-        </w:rPr>
-        <w:t>-preserved specimens in the Order Trichoptera. Top left: linear surface area model. Top right: linear length model. Bottom left: natural log-transformed surface area model. Bottom right: natural log-transformed length model.</w:t>
+        <w:t>Figure 10: Plots of residuals versus predicted response values of the linear and natural log-transformed models relating surface area (</w:t>
+      </w:r>
+      <w:proofErr w:type="spellStart"/>
+      <w:r>
+        <w:rPr>
+          <w:rFonts w:ascii="Times New Roman" w:hAnsi="Times New Roman" w:cs="Times New Roman"/>
+          <w:i/>
+          <w:iCs/>
+          <w:sz w:val="24"/>
+          <w:szCs w:val="24"/>
+        </w:rPr>
+        <w:t>sq</w:t>
+      </w:r>
+      <w:proofErr w:type="spellEnd"/>
+      <w:r>
+        <w:rPr>
+          <w:rFonts w:ascii="Times New Roman" w:hAnsi="Times New Roman" w:cs="Times New Roman"/>
+          <w:i/>
+          <w:iCs/>
+          <w:sz w:val="24"/>
+          <w:szCs w:val="24"/>
+        </w:rPr>
+        <w:t xml:space="preserve"> mm) and length (mm) to dry mass (mg) of alcohol-preserved specimens in the Order </w:t>
+      </w:r>
+      <w:proofErr w:type="spellStart"/>
+      <w:r>
+        <w:rPr>
+          <w:rFonts w:ascii="Times New Roman" w:hAnsi="Times New Roman" w:cs="Times New Roman"/>
+          <w:i/>
+          <w:iCs/>
+          <w:sz w:val="24"/>
+          <w:szCs w:val="24"/>
+        </w:rPr>
+        <w:t>Trichoptera</w:t>
+      </w:r>
+      <w:proofErr w:type="spellEnd"/>
+      <w:r>
+        <w:rPr>
+          <w:rFonts w:ascii="Times New Roman" w:hAnsi="Times New Roman" w:cs="Times New Roman"/>
+          <w:i/>
+          <w:iCs/>
+          <w:sz w:val="24"/>
+          <w:szCs w:val="24"/>
+        </w:rPr>
+        <w:t>. Top left: linear surface area model. Top right: linear length model. Bottom left: natural log-transformed surface area model. Bottom right: natural log-transformed length model.</w:t>
       </w:r>
     </w:p>
     <w:p>
@@ -2765,47 +3537,51 @@
           <w:sz w:val="24"/>
           <w:szCs w:val="24"/>
         </w:rPr>
-        <w:t>Figure 1</w:t>
-      </w:r>
-      <w:r>
-        <w:rPr>
-          <w:rFonts w:ascii="Times New Roman" w:hAnsi="Times New Roman" w:cs="Times New Roman"/>
-          <w:i/>
-          <w:iCs/>
-          <w:sz w:val="24"/>
-          <w:szCs w:val="24"/>
-        </w:rPr>
-        <w:t>1</w:t>
-      </w:r>
-      <w:r>
-        <w:rPr>
-          <w:rFonts w:ascii="Times New Roman" w:hAnsi="Times New Roman" w:cs="Times New Roman"/>
-          <w:i/>
-          <w:iCs/>
-          <w:sz w:val="24"/>
-          <w:szCs w:val="24"/>
-        </w:rPr>
-        <w:t xml:space="preserve">: Plots of residuals versus predicted response values of the linear and natural log-transformed models relating surface area (sq mm) and length (mm) to dry mass (mg) of </w:t>
-      </w:r>
-      <w:r>
-        <w:rPr>
-          <w:rFonts w:ascii="Times New Roman" w:hAnsi="Times New Roman" w:cs="Times New Roman"/>
-          <w:i/>
-          <w:iCs/>
-          <w:sz w:val="24"/>
-          <w:szCs w:val="24"/>
-        </w:rPr>
-        <w:t>frozen</w:t>
-      </w:r>
-      <w:r>
-        <w:rPr>
-          <w:rFonts w:ascii="Times New Roman" w:hAnsi="Times New Roman" w:cs="Times New Roman"/>
-          <w:i/>
-          <w:iCs/>
-          <w:sz w:val="24"/>
-          <w:szCs w:val="24"/>
-        </w:rPr>
-        <w:t>-preserved specimens in the Order Trichoptera. Top left: linear surface area model. Top right: linear length model. Bottom left: natural log-transformed surface area model. Bottom right: natural log-transformed length model.</w:t>
+        <w:t>Figure 11: Plots of residuals versus predicted response values of the linear and natural log-transformed models relating surface area (</w:t>
+      </w:r>
+      <w:proofErr w:type="spellStart"/>
+      <w:r>
+        <w:rPr>
+          <w:rFonts w:ascii="Times New Roman" w:hAnsi="Times New Roman" w:cs="Times New Roman"/>
+          <w:i/>
+          <w:iCs/>
+          <w:sz w:val="24"/>
+          <w:szCs w:val="24"/>
+        </w:rPr>
+        <w:t>sq</w:t>
+      </w:r>
+      <w:proofErr w:type="spellEnd"/>
+      <w:r>
+        <w:rPr>
+          <w:rFonts w:ascii="Times New Roman" w:hAnsi="Times New Roman" w:cs="Times New Roman"/>
+          <w:i/>
+          <w:iCs/>
+          <w:sz w:val="24"/>
+          <w:szCs w:val="24"/>
+        </w:rPr>
+        <w:t xml:space="preserve"> mm) and length (mm) to dry mass (mg) of frozen-preserved specimens in the Order </w:t>
+      </w:r>
+      <w:proofErr w:type="spellStart"/>
+      <w:r>
+        <w:rPr>
+          <w:rFonts w:ascii="Times New Roman" w:hAnsi="Times New Roman" w:cs="Times New Roman"/>
+          <w:i/>
+          <w:iCs/>
+          <w:sz w:val="24"/>
+          <w:szCs w:val="24"/>
+        </w:rPr>
+        <w:t>Trichoptera</w:t>
+      </w:r>
+      <w:proofErr w:type="spellEnd"/>
+      <w:r>
+        <w:rPr>
+          <w:rFonts w:ascii="Times New Roman" w:hAnsi="Times New Roman" w:cs="Times New Roman"/>
+          <w:i/>
+          <w:iCs/>
+          <w:sz w:val="24"/>
+          <w:szCs w:val="24"/>
+        </w:rPr>
+        <w:t>. Top left: linear surface area model. Top right: linear length model. Bottom left: natural log-transformed surface area model. Bottom right: natural log-transformed length model.</w:t>
       </w:r>
     </w:p>
     <w:p>
@@ -2916,58 +3692,42 @@
           <w:sz w:val="24"/>
           <w:szCs w:val="24"/>
         </w:rPr>
-        <w:t>Figure 1</w:t>
-      </w:r>
-      <w:r>
-        <w:rPr>
-          <w:rFonts w:ascii="Times New Roman" w:hAnsi="Times New Roman" w:cs="Times New Roman"/>
-          <w:i/>
-          <w:iCs/>
-          <w:sz w:val="24"/>
-          <w:szCs w:val="24"/>
-        </w:rPr>
-        <w:t>2</w:t>
-      </w:r>
-      <w:r>
-        <w:rPr>
-          <w:rFonts w:ascii="Times New Roman" w:hAnsi="Times New Roman" w:cs="Times New Roman"/>
-          <w:i/>
-          <w:iCs/>
-          <w:sz w:val="24"/>
-          <w:szCs w:val="24"/>
-        </w:rPr>
-        <w:t xml:space="preserve">: Plots of residuals versus predicted response values of the linear and natural log-transformed models relating surface area (sq mm) and length (mm) to dry mass (mg) of </w:t>
-      </w:r>
-      <w:r>
-        <w:rPr>
-          <w:rFonts w:ascii="Times New Roman" w:hAnsi="Times New Roman" w:cs="Times New Roman"/>
-          <w:i/>
-          <w:iCs/>
-          <w:sz w:val="24"/>
-          <w:szCs w:val="24"/>
-        </w:rPr>
-        <w:t>fresh</w:t>
-      </w:r>
-      <w:r>
-        <w:rPr>
-          <w:rFonts w:ascii="Times New Roman" w:hAnsi="Times New Roman" w:cs="Times New Roman"/>
-          <w:i/>
-          <w:iCs/>
-          <w:sz w:val="24"/>
-          <w:szCs w:val="24"/>
-        </w:rPr>
-        <w:t xml:space="preserve"> specimens in the </w:t>
-      </w:r>
-      <w:r>
-        <w:rPr>
-          <w:rFonts w:ascii="Times New Roman" w:hAnsi="Times New Roman" w:cs="Times New Roman"/>
-          <w:i/>
-          <w:iCs/>
-          <w:sz w:val="24"/>
-          <w:szCs w:val="24"/>
-        </w:rPr>
-        <w:t>Family Hydropsychidae</w:t>
-      </w:r>
+        <w:t>Figure 12: Plots of residuals versus predicted response values of the linear and natural log-transformed models relating surface area (</w:t>
+      </w:r>
+      <w:proofErr w:type="spellStart"/>
+      <w:r>
+        <w:rPr>
+          <w:rFonts w:ascii="Times New Roman" w:hAnsi="Times New Roman" w:cs="Times New Roman"/>
+          <w:i/>
+          <w:iCs/>
+          <w:sz w:val="24"/>
+          <w:szCs w:val="24"/>
+        </w:rPr>
+        <w:t>sq</w:t>
+      </w:r>
+      <w:proofErr w:type="spellEnd"/>
+      <w:r>
+        <w:rPr>
+          <w:rFonts w:ascii="Times New Roman" w:hAnsi="Times New Roman" w:cs="Times New Roman"/>
+          <w:i/>
+          <w:iCs/>
+          <w:sz w:val="24"/>
+          <w:szCs w:val="24"/>
+        </w:rPr>
+        <w:t xml:space="preserve"> mm) and length (mm) to dry mass (mg) of fresh specimens in the Family </w:t>
+      </w:r>
+      <w:proofErr w:type="spellStart"/>
+      <w:r>
+        <w:rPr>
+          <w:rFonts w:ascii="Times New Roman" w:hAnsi="Times New Roman" w:cs="Times New Roman"/>
+          <w:i/>
+          <w:iCs/>
+          <w:sz w:val="24"/>
+          <w:szCs w:val="24"/>
+        </w:rPr>
+        <w:t>Hydropsychidae</w:t>
+      </w:r>
+      <w:proofErr w:type="spellEnd"/>
       <w:r>
         <w:rPr>
           <w:rFonts w:ascii="Times New Roman" w:hAnsi="Times New Roman" w:cs="Times New Roman"/>
@@ -3086,52 +3846,57 @@
           <w:sz w:val="24"/>
           <w:szCs w:val="24"/>
         </w:rPr>
-        <w:t>Figure 1</w:t>
-      </w:r>
-      <w:r>
-        <w:rPr>
-          <w:rFonts w:ascii="Times New Roman" w:hAnsi="Times New Roman" w:cs="Times New Roman"/>
-          <w:i/>
-          <w:iCs/>
-          <w:sz w:val="24"/>
-          <w:szCs w:val="24"/>
-        </w:rPr>
-        <w:t>3</w:t>
-      </w:r>
-      <w:r>
-        <w:rPr>
-          <w:rFonts w:ascii="Times New Roman" w:hAnsi="Times New Roman" w:cs="Times New Roman"/>
-          <w:i/>
-          <w:iCs/>
-          <w:sz w:val="24"/>
-          <w:szCs w:val="24"/>
-        </w:rPr>
-        <w:t xml:space="preserve">: Plots of residuals versus predicted response values of the linear and natural log-transformed models relating surface area (sq mm) and length (mm) to dry mass (mg) of </w:t>
-      </w:r>
-      <w:r>
-        <w:rPr>
-          <w:rFonts w:ascii="Times New Roman" w:hAnsi="Times New Roman" w:cs="Times New Roman"/>
-          <w:i/>
-          <w:iCs/>
-          <w:sz w:val="24"/>
-          <w:szCs w:val="24"/>
-        </w:rPr>
-        <w:t>alcohol-preserved</w:t>
-      </w:r>
-      <w:r>
-        <w:rPr>
-          <w:rFonts w:ascii="Times New Roman" w:hAnsi="Times New Roman" w:cs="Times New Roman"/>
-          <w:i/>
-          <w:iCs/>
-          <w:sz w:val="24"/>
-          <w:szCs w:val="24"/>
-        </w:rPr>
-        <w:t xml:space="preserve"> specimens in the Family Hydropsychidae. Top left: linear surface area model. Top right: linear length model. Bottom left: natural log-transformed surface area model. Bottom right: natural log-transformed length model.</w:t>
+        <w:t>Figure 13: Plots of residuals versus predicted response values of the linear and natural log-transformed models relating surface area (</w:t>
+      </w:r>
+      <w:proofErr w:type="spellStart"/>
+      <w:r>
+        <w:rPr>
+          <w:rFonts w:ascii="Times New Roman" w:hAnsi="Times New Roman" w:cs="Times New Roman"/>
+          <w:i/>
+          <w:iCs/>
+          <w:sz w:val="24"/>
+          <w:szCs w:val="24"/>
+        </w:rPr>
+        <w:t>sq</w:t>
+      </w:r>
+      <w:proofErr w:type="spellEnd"/>
+      <w:r>
+        <w:rPr>
+          <w:rFonts w:ascii="Times New Roman" w:hAnsi="Times New Roman" w:cs="Times New Roman"/>
+          <w:i/>
+          <w:iCs/>
+          <w:sz w:val="24"/>
+          <w:szCs w:val="24"/>
+        </w:rPr>
+        <w:t xml:space="preserve"> mm) and length (mm) to dry mass (mg) of alcohol-preserved specimens in the Family </w:t>
+      </w:r>
+      <w:proofErr w:type="spellStart"/>
+      <w:r>
+        <w:rPr>
+          <w:rFonts w:ascii="Times New Roman" w:hAnsi="Times New Roman" w:cs="Times New Roman"/>
+          <w:i/>
+          <w:iCs/>
+          <w:sz w:val="24"/>
+          <w:szCs w:val="24"/>
+        </w:rPr>
+        <w:t>Hydropsychidae</w:t>
+      </w:r>
+      <w:proofErr w:type="spellEnd"/>
+      <w:r>
+        <w:rPr>
+          <w:rFonts w:ascii="Times New Roman" w:hAnsi="Times New Roman" w:cs="Times New Roman"/>
+          <w:i/>
+          <w:iCs/>
+          <w:sz w:val="24"/>
+          <w:szCs w:val="24"/>
+        </w:rPr>
+        <w:t>. Top left: linear surface area model. Top right: linear length model. Bottom left: natural log-transformed surface area model. Bottom right: natural log-transformed length model.</w:t>
       </w:r>
     </w:p>
     <w:p>
       <w:pPr>
         <w:spacing w:after="0" w:line="480" w:lineRule="auto"/>
+        <w:jc w:val="center"/>
         <w:rPr>
           <w:rFonts w:ascii="Times New Roman" w:hAnsi="Times New Roman" w:cs="Times New Roman"/>
           <w:b/>
@@ -3148,9 +3913,9 @@
         </w:rPr>
         <w:lastRenderedPageBreak/>
         <w:drawing>
-          <wp:inline distT="0" distB="0" distL="0" distR="0" wp14:anchorId="02E18D6E" wp14:editId="08F056C8">
-            <wp:extent cx="5886450" cy="3667886"/>
-            <wp:effectExtent l="0" t="0" r="0" b="8890"/>
+          <wp:inline distT="0" distB="0" distL="0" distR="0" wp14:anchorId="02E18D6E" wp14:editId="3F11DE01">
+            <wp:extent cx="4829175" cy="3009091"/>
+            <wp:effectExtent l="0" t="0" r="0" b="1270"/>
             <wp:docPr id="14" name="Picture 14"/>
             <wp:cNvGraphicFramePr>
               <a:graphicFrameLocks xmlns:a="http://schemas.openxmlformats.org/drawingml/2006/main" noChangeAspect="1"/>
@@ -3194,7 +3959,7 @@
                   <pic:spPr bwMode="auto">
                     <a:xfrm>
                       <a:off x="0" y="0"/>
-                      <a:ext cx="5891046" cy="3670750"/>
+                      <a:ext cx="4868489" cy="3033588"/>
                     </a:xfrm>
                     <a:prstGeom prst="rect">
                       <a:avLst/>
@@ -3236,47 +4001,51 @@
           <w:sz w:val="24"/>
           <w:szCs w:val="24"/>
         </w:rPr>
-        <w:t>Figure 1</w:t>
-      </w:r>
-      <w:r>
-        <w:rPr>
-          <w:rFonts w:ascii="Times New Roman" w:hAnsi="Times New Roman" w:cs="Times New Roman"/>
-          <w:i/>
-          <w:iCs/>
-          <w:sz w:val="24"/>
-          <w:szCs w:val="24"/>
-        </w:rPr>
-        <w:t>4</w:t>
-      </w:r>
-      <w:r>
-        <w:rPr>
-          <w:rFonts w:ascii="Times New Roman" w:hAnsi="Times New Roman" w:cs="Times New Roman"/>
-          <w:i/>
-          <w:iCs/>
-          <w:sz w:val="24"/>
-          <w:szCs w:val="24"/>
-        </w:rPr>
-        <w:t xml:space="preserve">: Plots of residuals versus predicted response values of the linear and natural log-transformed models relating surface area (sq mm) and length (mm) to dry mass (mg) of </w:t>
-      </w:r>
-      <w:r>
-        <w:rPr>
-          <w:rFonts w:ascii="Times New Roman" w:hAnsi="Times New Roman" w:cs="Times New Roman"/>
-          <w:i/>
-          <w:iCs/>
-          <w:sz w:val="24"/>
-          <w:szCs w:val="24"/>
-        </w:rPr>
-        <w:t>frozen</w:t>
-      </w:r>
-      <w:r>
-        <w:rPr>
-          <w:rFonts w:ascii="Times New Roman" w:hAnsi="Times New Roman" w:cs="Times New Roman"/>
-          <w:i/>
-          <w:iCs/>
-          <w:sz w:val="24"/>
-          <w:szCs w:val="24"/>
-        </w:rPr>
-        <w:t>-preserved specimens in the Family Hydropsychidae. Top left: linear surface area model. Top right: linear length model. Bottom left: natural log-transformed surface area model. Bottom right: natural log-transformed length model.</w:t>
+        <w:t>Figure 14: Plots of residuals versus predicted response values of the linear and natural log-transformed models relating surface area (</w:t>
+      </w:r>
+      <w:proofErr w:type="spellStart"/>
+      <w:r>
+        <w:rPr>
+          <w:rFonts w:ascii="Times New Roman" w:hAnsi="Times New Roman" w:cs="Times New Roman"/>
+          <w:i/>
+          <w:iCs/>
+          <w:sz w:val="24"/>
+          <w:szCs w:val="24"/>
+        </w:rPr>
+        <w:t>sq</w:t>
+      </w:r>
+      <w:proofErr w:type="spellEnd"/>
+      <w:r>
+        <w:rPr>
+          <w:rFonts w:ascii="Times New Roman" w:hAnsi="Times New Roman" w:cs="Times New Roman"/>
+          <w:i/>
+          <w:iCs/>
+          <w:sz w:val="24"/>
+          <w:szCs w:val="24"/>
+        </w:rPr>
+        <w:t xml:space="preserve"> mm) and length (mm) to dry mass (mg) of frozen-preserved specimens in the Family </w:t>
+      </w:r>
+      <w:proofErr w:type="spellStart"/>
+      <w:r>
+        <w:rPr>
+          <w:rFonts w:ascii="Times New Roman" w:hAnsi="Times New Roman" w:cs="Times New Roman"/>
+          <w:i/>
+          <w:iCs/>
+          <w:sz w:val="24"/>
+          <w:szCs w:val="24"/>
+        </w:rPr>
+        <w:t>Hydropsychidae</w:t>
+      </w:r>
+      <w:proofErr w:type="spellEnd"/>
+      <w:r>
+        <w:rPr>
+          <w:rFonts w:ascii="Times New Roman" w:hAnsi="Times New Roman" w:cs="Times New Roman"/>
+          <w:i/>
+          <w:iCs/>
+          <w:sz w:val="24"/>
+          <w:szCs w:val="24"/>
+        </w:rPr>
+        <w:t>. Top left: linear surface area model. Top right: linear length model. Bottom left: natural log-transformed surface area model. Bottom right: natural log-transformed length model.</w:t>
       </w:r>
     </w:p>
     <w:p>
@@ -3337,7 +4106,151 @@
           <w:sz w:val="24"/>
           <w:szCs w:val="24"/>
         </w:rPr>
-        <w:t>Data collected from both Sweden and Northern Kentucky aquatic systems suggested that surface area measurements of macroinvertebrate taxa are more accurate than the traditional length-mass relationship previously established and used in literature (Smock 1980, Benke et al. 1999, Eklöf et al. 2017). Rsquared values in the 0.65-1.0 range are ideal for using regressions to make comparisons between variables, obviously with values closer to 1.0 being overall preferred. Rsquared values tended to be higher for Trichoptera Families that had larger sample sizes, which suggests that for certain Trichoptera Families (ex. Polycentropodidae, Rhyacophilidae) more data must be collected to determine accurate size to mass relationships for the particular families.</w:t>
+        <w:t xml:space="preserve">Data collected from both Sweden and Northern Kentucky aquatic systems suggested that surface area measurements of macroinvertebrate taxa are more accurate than the traditional length-mass relationship previously established and used in literature (Smock 1980, </w:t>
+      </w:r>
+      <w:proofErr w:type="spellStart"/>
+      <w:r>
+        <w:rPr>
+          <w:rFonts w:ascii="Times New Roman" w:hAnsi="Times New Roman" w:cs="Times New Roman"/>
+          <w:sz w:val="24"/>
+          <w:szCs w:val="24"/>
+        </w:rPr>
+        <w:t>Benke</w:t>
+      </w:r>
+      <w:proofErr w:type="spellEnd"/>
+      <w:r>
+        <w:rPr>
+          <w:rFonts w:ascii="Times New Roman" w:hAnsi="Times New Roman" w:cs="Times New Roman"/>
+          <w:sz w:val="24"/>
+          <w:szCs w:val="24"/>
+        </w:rPr>
+        <w:t xml:space="preserve"> et al. 1999, </w:t>
+      </w:r>
+      <w:proofErr w:type="spellStart"/>
+      <w:r>
+        <w:rPr>
+          <w:rFonts w:ascii="Times New Roman" w:hAnsi="Times New Roman" w:cs="Times New Roman"/>
+          <w:sz w:val="24"/>
+          <w:szCs w:val="24"/>
+        </w:rPr>
+        <w:t>Eklöf</w:t>
+      </w:r>
+      <w:proofErr w:type="spellEnd"/>
+      <w:r>
+        <w:rPr>
+          <w:rFonts w:ascii="Times New Roman" w:hAnsi="Times New Roman" w:cs="Times New Roman"/>
+          <w:sz w:val="24"/>
+          <w:szCs w:val="24"/>
+        </w:rPr>
+        <w:t xml:space="preserve"> et al. 2017). </w:t>
+      </w:r>
+      <w:proofErr w:type="spellStart"/>
+      <w:r>
+        <w:rPr>
+          <w:rFonts w:ascii="Times New Roman" w:hAnsi="Times New Roman" w:cs="Times New Roman"/>
+          <w:sz w:val="24"/>
+          <w:szCs w:val="24"/>
+        </w:rPr>
+        <w:t>Rsquared</w:t>
+      </w:r>
+      <w:proofErr w:type="spellEnd"/>
+      <w:r>
+        <w:rPr>
+          <w:rFonts w:ascii="Times New Roman" w:hAnsi="Times New Roman" w:cs="Times New Roman"/>
+          <w:sz w:val="24"/>
+          <w:szCs w:val="24"/>
+        </w:rPr>
+        <w:t xml:space="preserve"> values in the 0.65-1.0 range are ideal for using regressions to make comparisons between variables, obviously with values closer to 1.0 being overall preferred. </w:t>
+      </w:r>
+      <w:proofErr w:type="spellStart"/>
+      <w:r>
+        <w:rPr>
+          <w:rFonts w:ascii="Times New Roman" w:hAnsi="Times New Roman" w:cs="Times New Roman"/>
+          <w:sz w:val="24"/>
+          <w:szCs w:val="24"/>
+        </w:rPr>
+        <w:t>Rsquared</w:t>
+      </w:r>
+      <w:proofErr w:type="spellEnd"/>
+      <w:r>
+        <w:rPr>
+          <w:rFonts w:ascii="Times New Roman" w:hAnsi="Times New Roman" w:cs="Times New Roman"/>
+          <w:sz w:val="24"/>
+          <w:szCs w:val="24"/>
+        </w:rPr>
+        <w:t xml:space="preserve"> values tended to be higher for </w:t>
+      </w:r>
+      <w:proofErr w:type="spellStart"/>
+      <w:r>
+        <w:rPr>
+          <w:rFonts w:ascii="Times New Roman" w:hAnsi="Times New Roman" w:cs="Times New Roman"/>
+          <w:sz w:val="24"/>
+          <w:szCs w:val="24"/>
+        </w:rPr>
+        <w:t>Trichoptera</w:t>
+      </w:r>
+      <w:proofErr w:type="spellEnd"/>
+      <w:r>
+        <w:rPr>
+          <w:rFonts w:ascii="Times New Roman" w:hAnsi="Times New Roman" w:cs="Times New Roman"/>
+          <w:sz w:val="24"/>
+          <w:szCs w:val="24"/>
+        </w:rPr>
+        <w:t xml:space="preserve"> Families that had larger sample sizes, which suggests that for certain </w:t>
+      </w:r>
+      <w:proofErr w:type="spellStart"/>
+      <w:r>
+        <w:rPr>
+          <w:rFonts w:ascii="Times New Roman" w:hAnsi="Times New Roman" w:cs="Times New Roman"/>
+          <w:sz w:val="24"/>
+          <w:szCs w:val="24"/>
+        </w:rPr>
+        <w:t>Trichoptera</w:t>
+      </w:r>
+      <w:proofErr w:type="spellEnd"/>
+      <w:r>
+        <w:rPr>
+          <w:rFonts w:ascii="Times New Roman" w:hAnsi="Times New Roman" w:cs="Times New Roman"/>
+          <w:sz w:val="24"/>
+          <w:szCs w:val="24"/>
+        </w:rPr>
+        <w:t xml:space="preserve"> Families (ex. </w:t>
+      </w:r>
+      <w:proofErr w:type="spellStart"/>
+      <w:r>
+        <w:rPr>
+          <w:rFonts w:ascii="Times New Roman" w:hAnsi="Times New Roman" w:cs="Times New Roman"/>
+          <w:sz w:val="24"/>
+          <w:szCs w:val="24"/>
+        </w:rPr>
+        <w:t>Polycentropodidae</w:t>
+      </w:r>
+      <w:proofErr w:type="spellEnd"/>
+      <w:r>
+        <w:rPr>
+          <w:rFonts w:ascii="Times New Roman" w:hAnsi="Times New Roman" w:cs="Times New Roman"/>
+          <w:sz w:val="24"/>
+          <w:szCs w:val="24"/>
+        </w:rPr>
+        <w:t xml:space="preserve">, </w:t>
+      </w:r>
+      <w:proofErr w:type="spellStart"/>
+      <w:r>
+        <w:rPr>
+          <w:rFonts w:ascii="Times New Roman" w:hAnsi="Times New Roman" w:cs="Times New Roman"/>
+          <w:sz w:val="24"/>
+          <w:szCs w:val="24"/>
+        </w:rPr>
+        <w:t>Rhyacophilidae</w:t>
+      </w:r>
+      <w:proofErr w:type="spellEnd"/>
+      <w:r>
+        <w:rPr>
+          <w:rFonts w:ascii="Times New Roman" w:hAnsi="Times New Roman" w:cs="Times New Roman"/>
+          <w:sz w:val="24"/>
+          <w:szCs w:val="24"/>
+        </w:rPr>
+        <w:t>) more data must be collected to determine accurate size to mass relationships for the particular families.</w:t>
       </w:r>
     </w:p>
     <w:p>
@@ -3357,8 +4270,72 @@
           <w:sz w:val="24"/>
           <w:szCs w:val="24"/>
         </w:rPr>
+        <w:t xml:space="preserve">          When considering nonlinear models, a lower standard error of regression is preferred because it suggests that the data points are closer to the model line. In every instance with the </w:t>
+      </w:r>
+      <w:r>
+        <w:rPr>
+          <w:rFonts w:ascii="Times New Roman" w:hAnsi="Times New Roman" w:cs="Times New Roman"/>
+          <w:sz w:val="24"/>
+          <w:szCs w:val="24"/>
+        </w:rPr>
         <w:lastRenderedPageBreak/>
-        <w:t xml:space="preserve">          When considering nonlinear models, a lower standard error of regression is preferred because it suggests that the data points are closer to the model line. In every instance with the alcohol-preserved specimens,the standard error of regression is lower for the nonlinear model than the linear model (Table 1). However, certain nonlinear models do not represent significant relationships between the predictor and response variables. For example, the nonlinear model for the relationship between surface area and dry mass for Polycentropodidae Family is nonsignificant, while the linear model is (Table 1). This tended to occur when fewer data points were available for the macroinvertebrate family. For example, the Phryganeidae Family is not included in the table provided in this study because both the linear and nonlinear models relating size and mass were not significant. Only three members of this family were found when sampling, which shows that a certain number of specimens must be collected and analyzed in order to build an accurate model for relating size and mass. </w:t>
+        <w:t xml:space="preserve">alcohol-preserved </w:t>
+      </w:r>
+      <w:proofErr w:type="spellStart"/>
+      <w:proofErr w:type="gramStart"/>
+      <w:r>
+        <w:rPr>
+          <w:rFonts w:ascii="Times New Roman" w:hAnsi="Times New Roman" w:cs="Times New Roman"/>
+          <w:sz w:val="24"/>
+          <w:szCs w:val="24"/>
+        </w:rPr>
+        <w:t>specimens,the</w:t>
+      </w:r>
+      <w:proofErr w:type="spellEnd"/>
+      <w:proofErr w:type="gramEnd"/>
+      <w:r>
+        <w:rPr>
+          <w:rFonts w:ascii="Times New Roman" w:hAnsi="Times New Roman" w:cs="Times New Roman"/>
+          <w:sz w:val="24"/>
+          <w:szCs w:val="24"/>
+        </w:rPr>
+        <w:t xml:space="preserve"> standard error of regression is lower for the nonlinear model than the linear model (Table 1). However, certain nonlinear models do not represent significant relationships between the predictor and response variables. For example, the nonlinear model for the relationship between surface area and dry mass for </w:t>
+      </w:r>
+      <w:proofErr w:type="spellStart"/>
+      <w:r>
+        <w:rPr>
+          <w:rFonts w:ascii="Times New Roman" w:hAnsi="Times New Roman" w:cs="Times New Roman"/>
+          <w:sz w:val="24"/>
+          <w:szCs w:val="24"/>
+        </w:rPr>
+        <w:t>Polycentropodidae</w:t>
+      </w:r>
+      <w:proofErr w:type="spellEnd"/>
+      <w:r>
+        <w:rPr>
+          <w:rFonts w:ascii="Times New Roman" w:hAnsi="Times New Roman" w:cs="Times New Roman"/>
+          <w:sz w:val="24"/>
+          <w:szCs w:val="24"/>
+        </w:rPr>
+        <w:t xml:space="preserve"> Family is nonsignificant, while the linear model is (Table 1). This tended to occur when fewer data points were available for the macroinvertebrate family. For example, the </w:t>
+      </w:r>
+      <w:proofErr w:type="spellStart"/>
+      <w:r>
+        <w:rPr>
+          <w:rFonts w:ascii="Times New Roman" w:hAnsi="Times New Roman" w:cs="Times New Roman"/>
+          <w:sz w:val="24"/>
+          <w:szCs w:val="24"/>
+        </w:rPr>
+        <w:t>Phryganeidae</w:t>
+      </w:r>
+      <w:proofErr w:type="spellEnd"/>
+      <w:r>
+        <w:rPr>
+          <w:rFonts w:ascii="Times New Roman" w:hAnsi="Times New Roman" w:cs="Times New Roman"/>
+          <w:sz w:val="24"/>
+          <w:szCs w:val="24"/>
+        </w:rPr>
+        <w:t xml:space="preserve"> Family is not included in the table provided in this study because both the linear and nonlinear models relating size and mass were not significant. Only three members of this family were found when sampling, which shows that a certain number of specimens must be collected and analyzed in order to build an accurate model for relating size and mass. </w:t>
       </w:r>
     </w:p>
     <w:p>
@@ -3378,7 +4355,61 @@
           <w:sz w:val="24"/>
           <w:szCs w:val="24"/>
         </w:rPr>
-        <w:t xml:space="preserve">          It is also important to consider the efficiency and ease of linear versus nonlinear models. Though the standard error of regression for all of the nonlinear models for the Trichoptera Families listed in Table 1 was lower than the standard error of regression for the linear model, the errors of regression are not that different. In most cases, both models are significant and suggest there is a relationship between the size measurement and the dry mass of the macroinvertebrate. It must be considered whether a slight decrease in standard error of regression is worth the extra work of applying a nonlinear model and potentially transforming the data. Subsequent studies and additiions to the data set should include more specimens from the lower-represented Trichoptera Families, and other transformations such as log transformation could be applied to the data for potentially an even better fit to the data collected.</w:t>
+        <w:t xml:space="preserve">          It is also important to consider the efficiency and ease of linear versus nonlinear models. Though the standard error of regression for all of the nonlinear models for the </w:t>
+      </w:r>
+      <w:proofErr w:type="spellStart"/>
+      <w:r>
+        <w:rPr>
+          <w:rFonts w:ascii="Times New Roman" w:hAnsi="Times New Roman" w:cs="Times New Roman"/>
+          <w:sz w:val="24"/>
+          <w:szCs w:val="24"/>
+        </w:rPr>
+        <w:t>Trichoptera</w:t>
+      </w:r>
+      <w:proofErr w:type="spellEnd"/>
+      <w:r>
+        <w:rPr>
+          <w:rFonts w:ascii="Times New Roman" w:hAnsi="Times New Roman" w:cs="Times New Roman"/>
+          <w:sz w:val="24"/>
+          <w:szCs w:val="24"/>
+        </w:rPr>
+        <w:t xml:space="preserve"> Families listed in Table 1 was lower than the standard error of regression for the linear model, the errors of regression are not that different. In most cases, both models are significant and suggest there is a relationship between the size measurement and the dry mass of the macroinvertebrate. It must be considered whether a slight decrease in standard error of regression is worth the extra work of applying a nonlinear model and potentially transforming the data. Subsequent studies and </w:t>
+      </w:r>
+      <w:proofErr w:type="spellStart"/>
+      <w:r>
+        <w:rPr>
+          <w:rFonts w:ascii="Times New Roman" w:hAnsi="Times New Roman" w:cs="Times New Roman"/>
+          <w:sz w:val="24"/>
+          <w:szCs w:val="24"/>
+        </w:rPr>
+        <w:t>additiions</w:t>
+      </w:r>
+      <w:proofErr w:type="spellEnd"/>
+      <w:r>
+        <w:rPr>
+          <w:rFonts w:ascii="Times New Roman" w:hAnsi="Times New Roman" w:cs="Times New Roman"/>
+          <w:sz w:val="24"/>
+          <w:szCs w:val="24"/>
+        </w:rPr>
+        <w:t xml:space="preserve"> to the data set should include more specimens from the lower-represented </w:t>
+      </w:r>
+      <w:proofErr w:type="spellStart"/>
+      <w:r>
+        <w:rPr>
+          <w:rFonts w:ascii="Times New Roman" w:hAnsi="Times New Roman" w:cs="Times New Roman"/>
+          <w:sz w:val="24"/>
+          <w:szCs w:val="24"/>
+        </w:rPr>
+        <w:t>Trichoptera</w:t>
+      </w:r>
+      <w:proofErr w:type="spellEnd"/>
+      <w:r>
+        <w:rPr>
+          <w:rFonts w:ascii="Times New Roman" w:hAnsi="Times New Roman" w:cs="Times New Roman"/>
+          <w:sz w:val="24"/>
+          <w:szCs w:val="24"/>
+        </w:rPr>
+        <w:t xml:space="preserve"> Families, and other transformations such as log transformation could be applied to the data for potentially an even better fit to the data collected.</w:t>
       </w:r>
     </w:p>
     <w:p>
@@ -3425,26 +4456,85 @@
           <w:sz w:val="24"/>
           <w:szCs w:val="24"/>
         </w:rPr>
-        <w:lastRenderedPageBreak/>
-        <w:t>Brodmann, P. A., and H. U. Reyer. 1999. Nestling provisioning in water pipits (</w:t>
-      </w:r>
-      <w:r>
-        <w:rPr>
-          <w:rFonts w:ascii="Times New Roman" w:hAnsi="Times New Roman" w:cs="Times New Roman"/>
-          <w:i/>
-          <w:iCs/>
-          <w:sz w:val="24"/>
-          <w:szCs w:val="24"/>
-        </w:rPr>
-        <w:t>Anthus spinoletta</w:t>
-      </w:r>
-      <w:r>
-        <w:rPr>
-          <w:rFonts w:ascii="Times New Roman" w:hAnsi="Times New Roman" w:cs="Times New Roman"/>
-          <w:sz w:val="24"/>
-          <w:szCs w:val="24"/>
-        </w:rPr>
-        <w:t>): do parents go for specific nutrients or profitable prey? Oecologia 120:506–514.</w:t>
+        <w:t xml:space="preserve">Brodmann, P. A., and H. U. </w:t>
+      </w:r>
+      <w:proofErr w:type="spellStart"/>
+      <w:r>
+        <w:rPr>
+          <w:rFonts w:ascii="Times New Roman" w:hAnsi="Times New Roman" w:cs="Times New Roman"/>
+          <w:sz w:val="24"/>
+          <w:szCs w:val="24"/>
+        </w:rPr>
+        <w:t>Reyer</w:t>
+      </w:r>
+      <w:proofErr w:type="spellEnd"/>
+      <w:r>
+        <w:rPr>
+          <w:rFonts w:ascii="Times New Roman" w:hAnsi="Times New Roman" w:cs="Times New Roman"/>
+          <w:sz w:val="24"/>
+          <w:szCs w:val="24"/>
+        </w:rPr>
+        <w:t>. 1999. Nestling provisioning in water pipits (</w:t>
+      </w:r>
+      <w:proofErr w:type="spellStart"/>
+      <w:r>
+        <w:rPr>
+          <w:rFonts w:ascii="Times New Roman" w:hAnsi="Times New Roman" w:cs="Times New Roman"/>
+          <w:i/>
+          <w:iCs/>
+          <w:sz w:val="24"/>
+          <w:szCs w:val="24"/>
+        </w:rPr>
+        <w:t>Anthus</w:t>
+      </w:r>
+      <w:proofErr w:type="spellEnd"/>
+      <w:r>
+        <w:rPr>
+          <w:rFonts w:ascii="Times New Roman" w:hAnsi="Times New Roman" w:cs="Times New Roman"/>
+          <w:i/>
+          <w:iCs/>
+          <w:sz w:val="24"/>
+          <w:szCs w:val="24"/>
+        </w:rPr>
+        <w:t xml:space="preserve"> </w:t>
+      </w:r>
+      <w:proofErr w:type="spellStart"/>
+      <w:r>
+        <w:rPr>
+          <w:rFonts w:ascii="Times New Roman" w:hAnsi="Times New Roman" w:cs="Times New Roman"/>
+          <w:i/>
+          <w:iCs/>
+          <w:sz w:val="24"/>
+          <w:szCs w:val="24"/>
+        </w:rPr>
+        <w:t>spinoletta</w:t>
+      </w:r>
+      <w:proofErr w:type="spellEnd"/>
+      <w:r>
+        <w:rPr>
+          <w:rFonts w:ascii="Times New Roman" w:hAnsi="Times New Roman" w:cs="Times New Roman"/>
+          <w:sz w:val="24"/>
+          <w:szCs w:val="24"/>
+        </w:rPr>
+        <w:t xml:space="preserve">): do parents go for specific nutrients or profitable prey? </w:t>
+      </w:r>
+      <w:proofErr w:type="spellStart"/>
+      <w:r>
+        <w:rPr>
+          <w:rFonts w:ascii="Times New Roman" w:hAnsi="Times New Roman" w:cs="Times New Roman"/>
+          <w:sz w:val="24"/>
+          <w:szCs w:val="24"/>
+        </w:rPr>
+        <w:t>Oecologia</w:t>
+      </w:r>
+      <w:proofErr w:type="spellEnd"/>
+      <w:r>
+        <w:rPr>
+          <w:rFonts w:ascii="Times New Roman" w:hAnsi="Times New Roman" w:cs="Times New Roman"/>
+          <w:sz w:val="24"/>
+          <w:szCs w:val="24"/>
+        </w:rPr>
+        <w:t xml:space="preserve"> 120:506–514.</w:t>
       </w:r>
     </w:p>
     <w:p>
@@ -3465,7 +4555,26 @@
           <w:sz w:val="24"/>
           <w:szCs w:val="24"/>
         </w:rPr>
-        <w:t xml:space="preserve">Cummins KW, Wuycheck JC. 1971. Caloric equivalents for investigation in ecological energetics. </w:t>
+        <w:lastRenderedPageBreak/>
+        <w:t xml:space="preserve">Cummins KW, </w:t>
+      </w:r>
+      <w:proofErr w:type="spellStart"/>
+      <w:r>
+        <w:rPr>
+          <w:rFonts w:ascii="Times New Roman" w:hAnsi="Times New Roman" w:cs="Times New Roman"/>
+          <w:sz w:val="24"/>
+          <w:szCs w:val="24"/>
+        </w:rPr>
+        <w:t>Wuycheck</w:t>
+      </w:r>
+      <w:proofErr w:type="spellEnd"/>
+      <w:r>
+        <w:rPr>
+          <w:rFonts w:ascii="Times New Roman" w:hAnsi="Times New Roman" w:cs="Times New Roman"/>
+          <w:sz w:val="24"/>
+          <w:szCs w:val="24"/>
+        </w:rPr>
+        <w:t xml:space="preserve"> JC. 1971. Caloric equivalents for investigation in ecological energetics. </w:t>
       </w:r>
       <w:r>
         <w:rPr>
@@ -3503,7 +4612,25 @@
           <w:sz w:val="24"/>
           <w:szCs w:val="24"/>
         </w:rPr>
-        <w:t>Size matters: relationships between body size and body mass of common coastal, aquatic invertebrates in the Baltic Sea. PeerJ 5, e2906.</w:t>
+        <w:t xml:space="preserve">Size matters: relationships between body size and body mass of common coastal, aquatic invertebrates in the Baltic Sea. </w:t>
+      </w:r>
+      <w:proofErr w:type="spellStart"/>
+      <w:r>
+        <w:rPr>
+          <w:rFonts w:ascii="Times New Roman" w:hAnsi="Times New Roman" w:cs="Times New Roman"/>
+          <w:sz w:val="24"/>
+          <w:szCs w:val="24"/>
+        </w:rPr>
+        <w:t>PeerJ</w:t>
+      </w:r>
+      <w:proofErr w:type="spellEnd"/>
+      <w:r>
+        <w:rPr>
+          <w:rFonts w:ascii="Times New Roman" w:hAnsi="Times New Roman" w:cs="Times New Roman"/>
+          <w:sz w:val="24"/>
+          <w:szCs w:val="24"/>
+        </w:rPr>
+        <w:t xml:space="preserve"> 5, e2906.</w:t>
       </w:r>
     </w:p>
     <w:p>
@@ -3549,13 +4676,59 @@
           <w:szCs w:val="24"/>
         </w:rPr>
       </w:pPr>
-      <w:r>
-        <w:rPr>
-          <w:rFonts w:ascii="Times New Roman" w:hAnsi="Times New Roman" w:cs="Times New Roman"/>
-          <w:sz w:val="24"/>
-          <w:szCs w:val="24"/>
-        </w:rPr>
-        <w:t>Helmus HR, Mercado-Silva N, Zanden MJV. 2013. Subsidies to predators, apparent competition and the phylogenetic structure of prey communities. Oecologia 173(3):997-1007.</w:t>
+      <w:proofErr w:type="spellStart"/>
+      <w:r>
+        <w:rPr>
+          <w:rFonts w:ascii="Times New Roman" w:hAnsi="Times New Roman" w:cs="Times New Roman"/>
+          <w:sz w:val="24"/>
+          <w:szCs w:val="24"/>
+        </w:rPr>
+        <w:t>Helmus</w:t>
+      </w:r>
+      <w:proofErr w:type="spellEnd"/>
+      <w:r>
+        <w:rPr>
+          <w:rFonts w:ascii="Times New Roman" w:hAnsi="Times New Roman" w:cs="Times New Roman"/>
+          <w:sz w:val="24"/>
+          <w:szCs w:val="24"/>
+        </w:rPr>
+        <w:t xml:space="preserve"> HR, Mercado-Silva N, </w:t>
+      </w:r>
+      <w:proofErr w:type="spellStart"/>
+      <w:r>
+        <w:rPr>
+          <w:rFonts w:ascii="Times New Roman" w:hAnsi="Times New Roman" w:cs="Times New Roman"/>
+          <w:sz w:val="24"/>
+          <w:szCs w:val="24"/>
+        </w:rPr>
+        <w:t>Zanden</w:t>
+      </w:r>
+      <w:proofErr w:type="spellEnd"/>
+      <w:r>
+        <w:rPr>
+          <w:rFonts w:ascii="Times New Roman" w:hAnsi="Times New Roman" w:cs="Times New Roman"/>
+          <w:sz w:val="24"/>
+          <w:szCs w:val="24"/>
+        </w:rPr>
+        <w:t xml:space="preserve"> MJV. 2013. Subsidies to predators, apparent competition and the phylogenetic structure of prey communities. </w:t>
+      </w:r>
+      <w:proofErr w:type="spellStart"/>
+      <w:r>
+        <w:rPr>
+          <w:rFonts w:ascii="Times New Roman" w:hAnsi="Times New Roman" w:cs="Times New Roman"/>
+          <w:sz w:val="24"/>
+          <w:szCs w:val="24"/>
+        </w:rPr>
+        <w:t>Oecologia</w:t>
+      </w:r>
+      <w:proofErr w:type="spellEnd"/>
+      <w:r>
+        <w:rPr>
+          <w:rFonts w:ascii="Times New Roman" w:hAnsi="Times New Roman" w:cs="Times New Roman"/>
+          <w:sz w:val="24"/>
+          <w:szCs w:val="24"/>
+        </w:rPr>
+        <w:t xml:space="preserve"> 173(3):997-1007.</w:t>
       </w:r>
     </w:p>
     <w:p>
@@ -3575,7 +4748,25 @@
           <w:sz w:val="24"/>
           <w:szCs w:val="24"/>
         </w:rPr>
-        <w:t>Johnston TA, Cunjak RA. 1999. Dry mass-length relationships for benthic insects: a review with new data from Catamaran Brook, New Brunswick, Canada. Freshwater Biol 41:653-74.</w:t>
+        <w:t xml:space="preserve">Johnston TA, </w:t>
+      </w:r>
+      <w:proofErr w:type="spellStart"/>
+      <w:r>
+        <w:rPr>
+          <w:rFonts w:ascii="Times New Roman" w:hAnsi="Times New Roman" w:cs="Times New Roman"/>
+          <w:sz w:val="24"/>
+          <w:szCs w:val="24"/>
+        </w:rPr>
+        <w:t>Cunjak</w:t>
+      </w:r>
+      <w:proofErr w:type="spellEnd"/>
+      <w:r>
+        <w:rPr>
+          <w:rFonts w:ascii="Times New Roman" w:hAnsi="Times New Roman" w:cs="Times New Roman"/>
+          <w:sz w:val="24"/>
+          <w:szCs w:val="24"/>
+        </w:rPr>
+        <w:t xml:space="preserve"> RA. 1999. Dry mass-length relationships for benthic insects: a review with new data from Catamaran Brook, New Brunswick, Canada. Freshwater Biol 41:653-74.</w:t>
       </w:r>
     </w:p>
     <w:p>
@@ -3589,13 +4780,77 @@
           <w:szCs w:val="24"/>
         </w:rPr>
       </w:pPr>
-      <w:r>
-        <w:rPr>
-          <w:rFonts w:ascii="Times New Roman" w:hAnsi="Times New Roman" w:cs="Times New Roman"/>
-          <w:sz w:val="24"/>
-          <w:szCs w:val="24"/>
-        </w:rPr>
-        <w:t>Mährlein M, Pätzig M, Brauns M, Dolman AM. 2016. Length-mass relationships for lake macroinvertebrates corrected for back-transformation and preservation effects. Hydrobiologia 768:37-50.</w:t>
+      <w:proofErr w:type="spellStart"/>
+      <w:r>
+        <w:rPr>
+          <w:rFonts w:ascii="Times New Roman" w:hAnsi="Times New Roman" w:cs="Times New Roman"/>
+          <w:sz w:val="24"/>
+          <w:szCs w:val="24"/>
+        </w:rPr>
+        <w:t>Mährlein</w:t>
+      </w:r>
+      <w:proofErr w:type="spellEnd"/>
+      <w:r>
+        <w:rPr>
+          <w:rFonts w:ascii="Times New Roman" w:hAnsi="Times New Roman" w:cs="Times New Roman"/>
+          <w:sz w:val="24"/>
+          <w:szCs w:val="24"/>
+        </w:rPr>
+        <w:t xml:space="preserve"> M, </w:t>
+      </w:r>
+      <w:proofErr w:type="spellStart"/>
+      <w:r>
+        <w:rPr>
+          <w:rFonts w:ascii="Times New Roman" w:hAnsi="Times New Roman" w:cs="Times New Roman"/>
+          <w:sz w:val="24"/>
+          <w:szCs w:val="24"/>
+        </w:rPr>
+        <w:t>Pätzig</w:t>
+      </w:r>
+      <w:proofErr w:type="spellEnd"/>
+      <w:r>
+        <w:rPr>
+          <w:rFonts w:ascii="Times New Roman" w:hAnsi="Times New Roman" w:cs="Times New Roman"/>
+          <w:sz w:val="24"/>
+          <w:szCs w:val="24"/>
+        </w:rPr>
+        <w:t xml:space="preserve"> M, </w:t>
+      </w:r>
+      <w:proofErr w:type="spellStart"/>
+      <w:r>
+        <w:rPr>
+          <w:rFonts w:ascii="Times New Roman" w:hAnsi="Times New Roman" w:cs="Times New Roman"/>
+          <w:sz w:val="24"/>
+          <w:szCs w:val="24"/>
+        </w:rPr>
+        <w:t>Brauns</w:t>
+      </w:r>
+      <w:proofErr w:type="spellEnd"/>
+      <w:r>
+        <w:rPr>
+          <w:rFonts w:ascii="Times New Roman" w:hAnsi="Times New Roman" w:cs="Times New Roman"/>
+          <w:sz w:val="24"/>
+          <w:szCs w:val="24"/>
+        </w:rPr>
+        <w:t xml:space="preserve"> M, Dolman AM. 2016. Length-mass relationships for lake macroinvertebrates corrected for back-transformation and preservation effects. </w:t>
+      </w:r>
+      <w:proofErr w:type="spellStart"/>
+      <w:r>
+        <w:rPr>
+          <w:rFonts w:ascii="Times New Roman" w:hAnsi="Times New Roman" w:cs="Times New Roman"/>
+          <w:sz w:val="24"/>
+          <w:szCs w:val="24"/>
+        </w:rPr>
+        <w:t>Hydrobiologia</w:t>
+      </w:r>
+      <w:proofErr w:type="spellEnd"/>
+      <w:r>
+        <w:rPr>
+          <w:rFonts w:ascii="Times New Roman" w:hAnsi="Times New Roman" w:cs="Times New Roman"/>
+          <w:sz w:val="24"/>
+          <w:szCs w:val="24"/>
+        </w:rPr>
+        <w:t xml:space="preserve"> 768:37-50.</w:t>
       </w:r>
     </w:p>
     <w:p>
@@ -3609,13 +4864,41 @@
           <w:szCs w:val="24"/>
         </w:rPr>
       </w:pPr>
-      <w:r>
-        <w:rPr>
-          <w:rFonts w:ascii="Times New Roman" w:hAnsi="Times New Roman" w:cs="Times New Roman"/>
-          <w:sz w:val="24"/>
-          <w:szCs w:val="24"/>
-        </w:rPr>
-        <w:t>Oertli B. 1993. Leaf litter processing and energy flow through macroinvertebrates in a woodland pond (Switzerland). Oecologia 96:466-77.</w:t>
+      <w:proofErr w:type="spellStart"/>
+      <w:r>
+        <w:rPr>
+          <w:rFonts w:ascii="Times New Roman" w:hAnsi="Times New Roman" w:cs="Times New Roman"/>
+          <w:sz w:val="24"/>
+          <w:szCs w:val="24"/>
+        </w:rPr>
+        <w:t>Oertli</w:t>
+      </w:r>
+      <w:proofErr w:type="spellEnd"/>
+      <w:r>
+        <w:rPr>
+          <w:rFonts w:ascii="Times New Roman" w:hAnsi="Times New Roman" w:cs="Times New Roman"/>
+          <w:sz w:val="24"/>
+          <w:szCs w:val="24"/>
+        </w:rPr>
+        <w:t xml:space="preserve"> B. 1993. Leaf litter processing and energy flow through macroinvertebrates in a woodland pond (Switzerland). </w:t>
+      </w:r>
+      <w:proofErr w:type="spellStart"/>
+      <w:r>
+        <w:rPr>
+          <w:rFonts w:ascii="Times New Roman" w:hAnsi="Times New Roman" w:cs="Times New Roman"/>
+          <w:sz w:val="24"/>
+          <w:szCs w:val="24"/>
+        </w:rPr>
+        <w:t>Oecologia</w:t>
+      </w:r>
+      <w:proofErr w:type="spellEnd"/>
+      <w:r>
+        <w:rPr>
+          <w:rFonts w:ascii="Times New Roman" w:hAnsi="Times New Roman" w:cs="Times New Roman"/>
+          <w:sz w:val="24"/>
+          <w:szCs w:val="24"/>
+        </w:rPr>
+        <w:t xml:space="preserve"> 96:466-77.</w:t>
       </w:r>
     </w:p>
     <w:p>
@@ -3635,17 +4918,65 @@
           <w:sz w:val="24"/>
           <w:szCs w:val="24"/>
         </w:rPr>
-        <w:t xml:space="preserve">Paavo B, Ziegelmeyer A, Lavric E, Probert K. 2008. Morphometric correlations and body mass regressions for </w:t>
-      </w:r>
-      <w:r>
-        <w:rPr>
-          <w:rFonts w:ascii="Times New Roman" w:hAnsi="Times New Roman" w:cs="Times New Roman"/>
-          <w:i/>
-          <w:iCs/>
-          <w:sz w:val="24"/>
-          <w:szCs w:val="24"/>
-        </w:rPr>
-        <w:t>Armandia maculate</w:t>
+        <w:t xml:space="preserve">Paavo B, </w:t>
+      </w:r>
+      <w:proofErr w:type="spellStart"/>
+      <w:r>
+        <w:rPr>
+          <w:rFonts w:ascii="Times New Roman" w:hAnsi="Times New Roman" w:cs="Times New Roman"/>
+          <w:sz w:val="24"/>
+          <w:szCs w:val="24"/>
+        </w:rPr>
+        <w:t>Ziegelmeyer</w:t>
+      </w:r>
+      <w:proofErr w:type="spellEnd"/>
+      <w:r>
+        <w:rPr>
+          <w:rFonts w:ascii="Times New Roman" w:hAnsi="Times New Roman" w:cs="Times New Roman"/>
+          <w:sz w:val="24"/>
+          <w:szCs w:val="24"/>
+        </w:rPr>
+        <w:t xml:space="preserve"> A, </w:t>
+      </w:r>
+      <w:proofErr w:type="spellStart"/>
+      <w:r>
+        <w:rPr>
+          <w:rFonts w:ascii="Times New Roman" w:hAnsi="Times New Roman" w:cs="Times New Roman"/>
+          <w:sz w:val="24"/>
+          <w:szCs w:val="24"/>
+        </w:rPr>
+        <w:t>Lavric</w:t>
+      </w:r>
+      <w:proofErr w:type="spellEnd"/>
+      <w:r>
+        <w:rPr>
+          <w:rFonts w:ascii="Times New Roman" w:hAnsi="Times New Roman" w:cs="Times New Roman"/>
+          <w:sz w:val="24"/>
+          <w:szCs w:val="24"/>
+        </w:rPr>
+        <w:t xml:space="preserve"> E, Probert K. 2008. Morphometric correlations and body mass regressions for </w:t>
+      </w:r>
+      <w:proofErr w:type="spellStart"/>
+      <w:r>
+        <w:rPr>
+          <w:rFonts w:ascii="Times New Roman" w:hAnsi="Times New Roman" w:cs="Times New Roman"/>
+          <w:i/>
+          <w:iCs/>
+          <w:sz w:val="24"/>
+          <w:szCs w:val="24"/>
+        </w:rPr>
+        <w:t>Armandia</w:t>
+      </w:r>
+      <w:proofErr w:type="spellEnd"/>
+      <w:r>
+        <w:rPr>
+          <w:rFonts w:ascii="Times New Roman" w:hAnsi="Times New Roman" w:cs="Times New Roman"/>
+          <w:i/>
+          <w:iCs/>
+          <w:sz w:val="24"/>
+          <w:szCs w:val="24"/>
+        </w:rPr>
+        <w:t xml:space="preserve"> maculate</w:t>
       </w:r>
       <w:r>
         <w:rPr>
@@ -3655,16 +4986,40 @@
         </w:rPr>
         <w:t xml:space="preserve">, </w:t>
       </w:r>
-      <w:r>
-        <w:rPr>
-          <w:rFonts w:ascii="Times New Roman" w:hAnsi="Times New Roman" w:cs="Times New Roman"/>
-          <w:i/>
-          <w:iCs/>
-          <w:sz w:val="24"/>
-          <w:szCs w:val="24"/>
-        </w:rPr>
-        <w:t>Aglaophamus macrourna</w:t>
-      </w:r>
+      <w:proofErr w:type="spellStart"/>
+      <w:r>
+        <w:rPr>
+          <w:rFonts w:ascii="Times New Roman" w:hAnsi="Times New Roman" w:cs="Times New Roman"/>
+          <w:i/>
+          <w:iCs/>
+          <w:sz w:val="24"/>
+          <w:szCs w:val="24"/>
+        </w:rPr>
+        <w:t>Aglaophamus</w:t>
+      </w:r>
+      <w:proofErr w:type="spellEnd"/>
+      <w:r>
+        <w:rPr>
+          <w:rFonts w:ascii="Times New Roman" w:hAnsi="Times New Roman" w:cs="Times New Roman"/>
+          <w:i/>
+          <w:iCs/>
+          <w:sz w:val="24"/>
+          <w:szCs w:val="24"/>
+        </w:rPr>
+        <w:t xml:space="preserve"> </w:t>
+      </w:r>
+      <w:proofErr w:type="spellStart"/>
+      <w:r>
+        <w:rPr>
+          <w:rFonts w:ascii="Times New Roman" w:hAnsi="Times New Roman" w:cs="Times New Roman"/>
+          <w:i/>
+          <w:iCs/>
+          <w:sz w:val="24"/>
+          <w:szCs w:val="24"/>
+        </w:rPr>
+        <w:t>macrourna</w:t>
+      </w:r>
+      <w:proofErr w:type="spellEnd"/>
       <w:r>
         <w:rPr>
           <w:rFonts w:ascii="Times New Roman" w:hAnsi="Times New Roman" w:cs="Times New Roman"/>
@@ -3673,23 +5028,65 @@
         </w:rPr>
         <w:t xml:space="preserve"> (Polychaeta) and </w:t>
       </w:r>
-      <w:r>
-        <w:rPr>
-          <w:rFonts w:ascii="Times New Roman" w:hAnsi="Times New Roman" w:cs="Times New Roman"/>
-          <w:i/>
-          <w:iCs/>
-          <w:sz w:val="24"/>
-          <w:szCs w:val="24"/>
-        </w:rPr>
-        <w:t>Zethalia zelandica</w:t>
-      </w:r>
-      <w:r>
-        <w:rPr>
-          <w:rFonts w:ascii="Times New Roman" w:hAnsi="Times New Roman" w:cs="Times New Roman"/>
-          <w:sz w:val="24"/>
-          <w:szCs w:val="24"/>
-        </w:rPr>
-        <w:t xml:space="preserve"> (Gastropoda). New Zeal J Mar Fresh 42:85-91.</w:t>
+      <w:proofErr w:type="spellStart"/>
+      <w:r>
+        <w:rPr>
+          <w:rFonts w:ascii="Times New Roman" w:hAnsi="Times New Roman" w:cs="Times New Roman"/>
+          <w:i/>
+          <w:iCs/>
+          <w:sz w:val="24"/>
+          <w:szCs w:val="24"/>
+        </w:rPr>
+        <w:t>Zethalia</w:t>
+      </w:r>
+      <w:proofErr w:type="spellEnd"/>
+      <w:r>
+        <w:rPr>
+          <w:rFonts w:ascii="Times New Roman" w:hAnsi="Times New Roman" w:cs="Times New Roman"/>
+          <w:i/>
+          <w:iCs/>
+          <w:sz w:val="24"/>
+          <w:szCs w:val="24"/>
+        </w:rPr>
+        <w:t xml:space="preserve"> </w:t>
+      </w:r>
+      <w:proofErr w:type="spellStart"/>
+      <w:r>
+        <w:rPr>
+          <w:rFonts w:ascii="Times New Roman" w:hAnsi="Times New Roman" w:cs="Times New Roman"/>
+          <w:i/>
+          <w:iCs/>
+          <w:sz w:val="24"/>
+          <w:szCs w:val="24"/>
+        </w:rPr>
+        <w:t>zelandica</w:t>
+      </w:r>
+      <w:proofErr w:type="spellEnd"/>
+      <w:r>
+        <w:rPr>
+          <w:rFonts w:ascii="Times New Roman" w:hAnsi="Times New Roman" w:cs="Times New Roman"/>
+          <w:sz w:val="24"/>
+          <w:szCs w:val="24"/>
+        </w:rPr>
+        <w:t xml:space="preserve"> (</w:t>
+      </w:r>
+      <w:proofErr w:type="spellStart"/>
+      <w:r>
+        <w:rPr>
+          <w:rFonts w:ascii="Times New Roman" w:hAnsi="Times New Roman" w:cs="Times New Roman"/>
+          <w:sz w:val="24"/>
+          <w:szCs w:val="24"/>
+        </w:rPr>
+        <w:t>Gastropoda</w:t>
+      </w:r>
+      <w:proofErr w:type="spellEnd"/>
+      <w:r>
+        <w:rPr>
+          <w:rFonts w:ascii="Times New Roman" w:hAnsi="Times New Roman" w:cs="Times New Roman"/>
+          <w:sz w:val="24"/>
+          <w:szCs w:val="24"/>
+        </w:rPr>
+        <w:t>). New Zeal J Mar Fresh 42:85-91.</w:t>
       </w:r>
     </w:p>
     <w:p>
@@ -3709,8 +5106,25 @@
           <w:sz w:val="24"/>
           <w:szCs w:val="24"/>
         </w:rPr>
-        <w:lastRenderedPageBreak/>
-        <w:t>Pond GJ, Fritz KM, Johnson BR. 2016. Macroinvertebrate and organic matter export from headwater tributaries of a Central Appalachian stream. Hydrobiologia 779:75-91.</w:t>
+        <w:t xml:space="preserve">Pond GJ, Fritz KM, Johnson BR. 2016. Macroinvertebrate and organic matter export from headwater tributaries of a Central Appalachian stream. </w:t>
+      </w:r>
+      <w:proofErr w:type="spellStart"/>
+      <w:r>
+        <w:rPr>
+          <w:rFonts w:ascii="Times New Roman" w:hAnsi="Times New Roman" w:cs="Times New Roman"/>
+          <w:sz w:val="24"/>
+          <w:szCs w:val="24"/>
+        </w:rPr>
+        <w:t>Hydrobiologia</w:t>
+      </w:r>
+      <w:proofErr w:type="spellEnd"/>
+      <w:r>
+        <w:rPr>
+          <w:rFonts w:ascii="Times New Roman" w:hAnsi="Times New Roman" w:cs="Times New Roman"/>
+          <w:sz w:val="24"/>
+          <w:szCs w:val="24"/>
+        </w:rPr>
+        <w:t xml:space="preserve"> 779:75-91.</w:t>
       </w:r>
     </w:p>
     <w:p>
@@ -3730,6 +5144,7 @@
           <w:sz w:val="24"/>
           <w:szCs w:val="24"/>
         </w:rPr>
+        <w:lastRenderedPageBreak/>
         <w:t>Sample BE, Cooper RJ, Greer RD, Whitmore RC. 1993. Estimation of insect biomass by length and width. The American Midland Naturalist 129(2):234-40.</w:t>
       </w:r>
     </w:p>
@@ -3764,31 +5179,119 @@
           <w:szCs w:val="24"/>
         </w:rPr>
       </w:pPr>
-      <w:r>
-        <w:rPr>
-          <w:rFonts w:ascii="Times New Roman" w:hAnsi="Times New Roman" w:cs="Times New Roman"/>
-          <w:sz w:val="24"/>
-          <w:szCs w:val="24"/>
-        </w:rPr>
-        <w:t>Turesson H, Persson A, Brönmark C. 2002. Prey selection of piscivorous pikeperch (</w:t>
-      </w:r>
-      <w:r>
-        <w:rPr>
-          <w:rFonts w:ascii="Times New Roman" w:hAnsi="Times New Roman" w:cs="Times New Roman"/>
-          <w:i/>
-          <w:iCs/>
-          <w:sz w:val="24"/>
-          <w:szCs w:val="24"/>
-        </w:rPr>
-        <w:t>Stizostedion lucioperca</w:t>
-      </w:r>
-      <w:r>
-        <w:rPr>
-          <w:rFonts w:ascii="Times New Roman" w:hAnsi="Times New Roman" w:cs="Times New Roman"/>
-          <w:sz w:val="24"/>
-          <w:szCs w:val="24"/>
-        </w:rPr>
-        <w:t>) includes active prey choice. Ecol Freshw Fish 11:223-33.</w:t>
+      <w:proofErr w:type="spellStart"/>
+      <w:r>
+        <w:rPr>
+          <w:rFonts w:ascii="Times New Roman" w:hAnsi="Times New Roman" w:cs="Times New Roman"/>
+          <w:sz w:val="24"/>
+          <w:szCs w:val="24"/>
+        </w:rPr>
+        <w:t>Turesson</w:t>
+      </w:r>
+      <w:proofErr w:type="spellEnd"/>
+      <w:r>
+        <w:rPr>
+          <w:rFonts w:ascii="Times New Roman" w:hAnsi="Times New Roman" w:cs="Times New Roman"/>
+          <w:sz w:val="24"/>
+          <w:szCs w:val="24"/>
+        </w:rPr>
+        <w:t xml:space="preserve"> H, Persson A, </w:t>
+      </w:r>
+      <w:proofErr w:type="spellStart"/>
+      <w:r>
+        <w:rPr>
+          <w:rFonts w:ascii="Times New Roman" w:hAnsi="Times New Roman" w:cs="Times New Roman"/>
+          <w:sz w:val="24"/>
+          <w:szCs w:val="24"/>
+        </w:rPr>
+        <w:t>Brönmark</w:t>
+      </w:r>
+      <w:proofErr w:type="spellEnd"/>
+      <w:r>
+        <w:rPr>
+          <w:rFonts w:ascii="Times New Roman" w:hAnsi="Times New Roman" w:cs="Times New Roman"/>
+          <w:sz w:val="24"/>
+          <w:szCs w:val="24"/>
+        </w:rPr>
+        <w:t xml:space="preserve"> C. 2002. Prey selection of piscivorous pikeperch (</w:t>
+      </w:r>
+      <w:proofErr w:type="spellStart"/>
+      <w:r>
+        <w:rPr>
+          <w:rFonts w:ascii="Times New Roman" w:hAnsi="Times New Roman" w:cs="Times New Roman"/>
+          <w:i/>
+          <w:iCs/>
+          <w:sz w:val="24"/>
+          <w:szCs w:val="24"/>
+        </w:rPr>
+        <w:t>Stizostedion</w:t>
+      </w:r>
+      <w:proofErr w:type="spellEnd"/>
+      <w:r>
+        <w:rPr>
+          <w:rFonts w:ascii="Times New Roman" w:hAnsi="Times New Roman" w:cs="Times New Roman"/>
+          <w:i/>
+          <w:iCs/>
+          <w:sz w:val="24"/>
+          <w:szCs w:val="24"/>
+        </w:rPr>
+        <w:t xml:space="preserve"> </w:t>
+      </w:r>
+      <w:proofErr w:type="spellStart"/>
+      <w:r>
+        <w:rPr>
+          <w:rFonts w:ascii="Times New Roman" w:hAnsi="Times New Roman" w:cs="Times New Roman"/>
+          <w:i/>
+          <w:iCs/>
+          <w:sz w:val="24"/>
+          <w:szCs w:val="24"/>
+        </w:rPr>
+        <w:t>lucioperca</w:t>
+      </w:r>
+      <w:proofErr w:type="spellEnd"/>
+      <w:r>
+        <w:rPr>
+          <w:rFonts w:ascii="Times New Roman" w:hAnsi="Times New Roman" w:cs="Times New Roman"/>
+          <w:sz w:val="24"/>
+          <w:szCs w:val="24"/>
+        </w:rPr>
+        <w:t xml:space="preserve">) includes active prey choice. </w:t>
+      </w:r>
+      <w:proofErr w:type="spellStart"/>
+      <w:r>
+        <w:rPr>
+          <w:rFonts w:ascii="Times New Roman" w:hAnsi="Times New Roman" w:cs="Times New Roman"/>
+          <w:sz w:val="24"/>
+          <w:szCs w:val="24"/>
+        </w:rPr>
+        <w:t>Ecol</w:t>
+      </w:r>
+      <w:proofErr w:type="spellEnd"/>
+      <w:r>
+        <w:rPr>
+          <w:rFonts w:ascii="Times New Roman" w:hAnsi="Times New Roman" w:cs="Times New Roman"/>
+          <w:sz w:val="24"/>
+          <w:szCs w:val="24"/>
+        </w:rPr>
+        <w:t xml:space="preserve"> </w:t>
+      </w:r>
+      <w:proofErr w:type="spellStart"/>
+      <w:r>
+        <w:rPr>
+          <w:rFonts w:ascii="Times New Roman" w:hAnsi="Times New Roman" w:cs="Times New Roman"/>
+          <w:sz w:val="24"/>
+          <w:szCs w:val="24"/>
+        </w:rPr>
+        <w:t>Freshw</w:t>
+      </w:r>
+      <w:proofErr w:type="spellEnd"/>
+      <w:r>
+        <w:rPr>
+          <w:rFonts w:ascii="Times New Roman" w:hAnsi="Times New Roman" w:cs="Times New Roman"/>
+          <w:sz w:val="24"/>
+          <w:szCs w:val="24"/>
+        </w:rPr>
+        <w:t xml:space="preserve"> Fish 11:223-33.</w:t>
       </w:r>
     </w:p>
     <w:p>
@@ -3802,13 +5305,41 @@
           <w:szCs w:val="24"/>
         </w:rPr>
       </w:pPr>
-      <w:r>
-        <w:rPr>
-          <w:rFonts w:ascii="Times New Roman" w:hAnsi="Times New Roman" w:cs="Times New Roman"/>
-          <w:sz w:val="24"/>
-          <w:szCs w:val="24"/>
-        </w:rPr>
-        <w:t>Velghe K, Gregory-Eaves I. 2013. Body size is a significant predictor of congruency in species richness patterns: a meta-analysis of aquatic studies. Plos One 8(2).</w:t>
+      <w:proofErr w:type="spellStart"/>
+      <w:r>
+        <w:rPr>
+          <w:rFonts w:ascii="Times New Roman" w:hAnsi="Times New Roman" w:cs="Times New Roman"/>
+          <w:sz w:val="24"/>
+          <w:szCs w:val="24"/>
+        </w:rPr>
+        <w:t>Velghe</w:t>
+      </w:r>
+      <w:proofErr w:type="spellEnd"/>
+      <w:r>
+        <w:rPr>
+          <w:rFonts w:ascii="Times New Roman" w:hAnsi="Times New Roman" w:cs="Times New Roman"/>
+          <w:sz w:val="24"/>
+          <w:szCs w:val="24"/>
+        </w:rPr>
+        <w:t xml:space="preserve"> K, Gregory-Eaves I. 2013. Body size is a significant predictor of congruency in species richness patterns: a meta-analysis of aquatic studies. </w:t>
+      </w:r>
+      <w:proofErr w:type="spellStart"/>
+      <w:r>
+        <w:rPr>
+          <w:rFonts w:ascii="Times New Roman" w:hAnsi="Times New Roman" w:cs="Times New Roman"/>
+          <w:sz w:val="24"/>
+          <w:szCs w:val="24"/>
+        </w:rPr>
+        <w:t>Plos</w:t>
+      </w:r>
+      <w:proofErr w:type="spellEnd"/>
+      <w:r>
+        <w:rPr>
+          <w:rFonts w:ascii="Times New Roman" w:hAnsi="Times New Roman" w:cs="Times New Roman"/>
+          <w:sz w:val="24"/>
+          <w:szCs w:val="24"/>
+        </w:rPr>
+        <w:t xml:space="preserve"> One 8(2).</w:t>
       </w:r>
     </w:p>
     <w:p>
@@ -3828,7 +5359,25 @@
           <w:sz w:val="24"/>
           <w:szCs w:val="24"/>
         </w:rPr>
-        <w:t>Wilt LM, Grebmeier JM, Miller TJ, Cooper LW. 2014. Caloric content of Chukchi Sea benthic invertebrates: modeling spatial and environmental variation. Deep-Sea Res Pt II 102:97-106.</w:t>
+        <w:t xml:space="preserve">Wilt LM, </w:t>
+      </w:r>
+      <w:proofErr w:type="spellStart"/>
+      <w:r>
+        <w:rPr>
+          <w:rFonts w:ascii="Times New Roman" w:hAnsi="Times New Roman" w:cs="Times New Roman"/>
+          <w:sz w:val="24"/>
+          <w:szCs w:val="24"/>
+        </w:rPr>
+        <w:t>Grebmeier</w:t>
+      </w:r>
+      <w:proofErr w:type="spellEnd"/>
+      <w:r>
+        <w:rPr>
+          <w:rFonts w:ascii="Times New Roman" w:hAnsi="Times New Roman" w:cs="Times New Roman"/>
+          <w:sz w:val="24"/>
+          <w:szCs w:val="24"/>
+        </w:rPr>
+        <w:t xml:space="preserve"> JM, Miller TJ, Cooper LW. 2014. Caloric content of Chukchi Sea benthic invertebrates: modeling spatial and environmental variation. Deep-Sea Res Pt II 102:97-106.</w:t>
       </w:r>
     </w:p>
     <w:p>
@@ -3848,7 +5397,43 @@
           <w:sz w:val="24"/>
           <w:szCs w:val="24"/>
         </w:rPr>
-        <w:t>Zhao X, Fox MG, Miller TJ, Lasenby DC. 2005. Effect of prey density, prey mobility and habitat structure on size selection and consumption of amphipods by a benthic feeding fish. Arch Hydrobiologia 165(2):269-88.</w:t>
+        <w:t xml:space="preserve">Zhao X, Fox MG, Miller TJ, </w:t>
+      </w:r>
+      <w:proofErr w:type="spellStart"/>
+      <w:r>
+        <w:rPr>
+          <w:rFonts w:ascii="Times New Roman" w:hAnsi="Times New Roman" w:cs="Times New Roman"/>
+          <w:sz w:val="24"/>
+          <w:szCs w:val="24"/>
+        </w:rPr>
+        <w:t>Lasenby</w:t>
+      </w:r>
+      <w:proofErr w:type="spellEnd"/>
+      <w:r>
+        <w:rPr>
+          <w:rFonts w:ascii="Times New Roman" w:hAnsi="Times New Roman" w:cs="Times New Roman"/>
+          <w:sz w:val="24"/>
+          <w:szCs w:val="24"/>
+        </w:rPr>
+        <w:t xml:space="preserve"> DC. 2005. Effect of prey density, prey mobility and habitat structure on size selection and consumption of amphipods by a benthic feeding fish. Arch </w:t>
+      </w:r>
+      <w:proofErr w:type="spellStart"/>
+      <w:r>
+        <w:rPr>
+          <w:rFonts w:ascii="Times New Roman" w:hAnsi="Times New Roman" w:cs="Times New Roman"/>
+          <w:sz w:val="24"/>
+          <w:szCs w:val="24"/>
+        </w:rPr>
+        <w:t>Hydrobiologia</w:t>
+      </w:r>
+      <w:proofErr w:type="spellEnd"/>
+      <w:r>
+        <w:rPr>
+          <w:rFonts w:ascii="Times New Roman" w:hAnsi="Times New Roman" w:cs="Times New Roman"/>
+          <w:sz w:val="24"/>
+          <w:szCs w:val="24"/>
+        </w:rPr>
+        <w:t xml:space="preserve"> 165(2):269-88.</w:t>
       </w:r>
     </w:p>
     <w:sectPr>

</xml_diff>

<commit_message>
Results pretty much done
</commit_message>
<xml_diff>
--- a/Regression Analysis/Final project/Final Project.docx
+++ b/Regression Analysis/Final project/Final Project.docx
@@ -3963,7 +3963,7 @@
         </w:rPr>
         <w:lastRenderedPageBreak/>
         <w:drawing>
-          <wp:inline distT="0" distB="0" distL="0" distR="0" wp14:anchorId="02E18D6E" wp14:editId="3F11DE01">
+          <wp:inline distT="0" distB="0" distL="0" distR="0" wp14:anchorId="02E18D6E" wp14:editId="612BDCCC">
             <wp:extent cx="4829175" cy="3009091"/>
             <wp:effectExtent l="0" t="0" r="0" b="1270"/>
             <wp:docPr id="14" name="Picture 14"/>
@@ -4601,13 +4601,13 @@
               <w:spacing w:after="0" w:line="240" w:lineRule="auto"/>
               <w:rPr>
                 <w:rFonts w:ascii="Times New Roman" w:eastAsia="Times New Roman" w:hAnsi="Times New Roman" w:cs="Times New Roman"/>
-                <w:color w:val="2E74B5" w:themeColor="accent5" w:themeShade="BF"/>
-              </w:rPr>
-            </w:pPr>
-            <w:r>
-              <w:rPr>
-                <w:rFonts w:ascii="Times New Roman" w:eastAsia="Times New Roman" w:hAnsi="Times New Roman" w:cs="Times New Roman"/>
-                <w:color w:val="2E74B5" w:themeColor="accent5" w:themeShade="BF"/>
+                <w:color w:val="235889"/>
+              </w:rPr>
+            </w:pPr>
+            <w:r>
+              <w:rPr>
+                <w:rFonts w:ascii="Times New Roman" w:eastAsia="Times New Roman" w:hAnsi="Times New Roman" w:cs="Times New Roman"/>
+                <w:color w:val="235889"/>
               </w:rPr>
               <w:t>Order-</w:t>
             </w:r>
@@ -4615,7 +4615,7 @@
             <w:r>
               <w:rPr>
                 <w:rFonts w:ascii="Times New Roman" w:eastAsia="Times New Roman" w:hAnsi="Times New Roman" w:cs="Times New Roman"/>
-                <w:color w:val="2E74B5" w:themeColor="accent5" w:themeShade="BF"/>
+                <w:color w:val="235889"/>
               </w:rPr>
               <w:t>Trichoptera</w:t>
             </w:r>
@@ -4641,13 +4641,13 @@
               <w:spacing w:after="0" w:line="240" w:lineRule="auto"/>
               <w:rPr>
                 <w:rFonts w:ascii="Times New Roman" w:eastAsia="Times New Roman" w:hAnsi="Times New Roman" w:cs="Times New Roman"/>
-                <w:color w:val="2E74B5" w:themeColor="accent5" w:themeShade="BF"/>
-              </w:rPr>
-            </w:pPr>
-            <w:r>
-              <w:rPr>
-                <w:rFonts w:ascii="Times New Roman" w:eastAsia="Times New Roman" w:hAnsi="Times New Roman" w:cs="Times New Roman"/>
-                <w:color w:val="2E74B5" w:themeColor="accent5" w:themeShade="BF"/>
+                <w:color w:val="235889"/>
+              </w:rPr>
+            </w:pPr>
+            <w:r>
+              <w:rPr>
+                <w:rFonts w:ascii="Times New Roman" w:eastAsia="Times New Roman" w:hAnsi="Times New Roman" w:cs="Times New Roman"/>
+                <w:color w:val="235889"/>
               </w:rPr>
               <w:t>Linear</w:t>
             </w:r>
@@ -4672,13 +4672,13 @@
               <w:spacing w:after="0" w:line="240" w:lineRule="auto"/>
               <w:rPr>
                 <w:rFonts w:ascii="Times New Roman" w:eastAsia="Times New Roman" w:hAnsi="Times New Roman" w:cs="Times New Roman"/>
-                <w:color w:val="2E74B5" w:themeColor="accent5" w:themeShade="BF"/>
-              </w:rPr>
-            </w:pPr>
-            <w:r>
-              <w:rPr>
-                <w:rFonts w:ascii="Times New Roman" w:eastAsia="Times New Roman" w:hAnsi="Times New Roman" w:cs="Times New Roman"/>
-                <w:color w:val="2E74B5" w:themeColor="accent5" w:themeShade="BF"/>
+                <w:color w:val="235889"/>
+              </w:rPr>
+            </w:pPr>
+            <w:r>
+              <w:rPr>
+                <w:rFonts w:ascii="Times New Roman" w:eastAsia="Times New Roman" w:hAnsi="Times New Roman" w:cs="Times New Roman"/>
+                <w:color w:val="235889"/>
               </w:rPr>
               <w:t>Surface Area</w:t>
             </w:r>
@@ -4703,13 +4703,13 @@
               <w:spacing w:after="0" w:line="240" w:lineRule="auto"/>
               <w:rPr>
                 <w:rFonts w:ascii="Times New Roman" w:eastAsia="Times New Roman" w:hAnsi="Times New Roman" w:cs="Times New Roman"/>
-                <w:color w:val="2E74B5" w:themeColor="accent5" w:themeShade="BF"/>
-              </w:rPr>
-            </w:pPr>
-            <w:r>
-              <w:rPr>
-                <w:rFonts w:ascii="Times New Roman" w:eastAsia="Times New Roman" w:hAnsi="Times New Roman" w:cs="Times New Roman"/>
-                <w:color w:val="2E74B5" w:themeColor="accent5" w:themeShade="BF"/>
+                <w:color w:val="235889"/>
+              </w:rPr>
+            </w:pPr>
+            <w:r>
+              <w:rPr>
+                <w:rFonts w:ascii="Times New Roman" w:eastAsia="Times New Roman" w:hAnsi="Times New Roman" w:cs="Times New Roman"/>
+                <w:color w:val="235889"/>
               </w:rPr>
               <w:t>478.8</w:t>
             </w:r>
@@ -4734,13 +4734,13 @@
               <w:spacing w:after="0" w:line="240" w:lineRule="auto"/>
               <w:rPr>
                 <w:rFonts w:ascii="Times New Roman" w:eastAsia="Times New Roman" w:hAnsi="Times New Roman" w:cs="Times New Roman"/>
-                <w:color w:val="2E74B5" w:themeColor="accent5" w:themeShade="BF"/>
-              </w:rPr>
-            </w:pPr>
-            <w:r>
-              <w:rPr>
-                <w:rFonts w:ascii="Times New Roman" w:eastAsia="Times New Roman" w:hAnsi="Times New Roman" w:cs="Times New Roman"/>
-                <w:color w:val="2E74B5" w:themeColor="accent5" w:themeShade="BF"/>
+                <w:color w:val="235889"/>
+              </w:rPr>
+            </w:pPr>
+            <w:r>
+              <w:rPr>
+                <w:rFonts w:ascii="Times New Roman" w:eastAsia="Times New Roman" w:hAnsi="Times New Roman" w:cs="Times New Roman"/>
+                <w:color w:val="235889"/>
               </w:rPr>
               <w:t>1, 250</w:t>
             </w:r>
@@ -4765,13 +4765,13 @@
               <w:spacing w:after="0" w:line="240" w:lineRule="auto"/>
               <w:rPr>
                 <w:rFonts w:ascii="Times New Roman" w:eastAsia="Times New Roman" w:hAnsi="Times New Roman" w:cs="Times New Roman"/>
-                <w:color w:val="2E74B5" w:themeColor="accent5" w:themeShade="BF"/>
-              </w:rPr>
-            </w:pPr>
-            <w:r>
-              <w:rPr>
-                <w:rFonts w:ascii="Times New Roman" w:eastAsia="Times New Roman" w:hAnsi="Times New Roman" w:cs="Times New Roman"/>
-                <w:color w:val="2E74B5" w:themeColor="accent5" w:themeShade="BF"/>
+                <w:color w:val="235889"/>
+              </w:rPr>
+            </w:pPr>
+            <w:r>
+              <w:rPr>
+                <w:rFonts w:ascii="Times New Roman" w:eastAsia="Times New Roman" w:hAnsi="Times New Roman" w:cs="Times New Roman"/>
+                <w:color w:val="235889"/>
               </w:rPr>
               <w:t>0.6569</w:t>
             </w:r>
@@ -4801,13 +4801,13 @@
               <w:spacing w:after="0" w:line="240" w:lineRule="auto"/>
               <w:rPr>
                 <w:rFonts w:ascii="Times New Roman" w:eastAsia="Times New Roman" w:hAnsi="Times New Roman" w:cs="Times New Roman"/>
-                <w:color w:val="2E74B5" w:themeColor="accent5" w:themeShade="BF"/>
-              </w:rPr>
-            </w:pPr>
-            <w:r>
-              <w:rPr>
-                <w:rFonts w:ascii="Times New Roman" w:eastAsia="Times New Roman" w:hAnsi="Times New Roman" w:cs="Times New Roman"/>
-                <w:color w:val="2E74B5" w:themeColor="accent5" w:themeShade="BF"/>
+                <w:color w:val="235889"/>
+              </w:rPr>
+            </w:pPr>
+            <w:r>
+              <w:rPr>
+                <w:rFonts w:ascii="Times New Roman" w:eastAsia="Times New Roman" w:hAnsi="Times New Roman" w:cs="Times New Roman"/>
+                <w:color w:val="235889"/>
               </w:rPr>
               <w:t>Order-</w:t>
             </w:r>
@@ -4815,7 +4815,7 @@
             <w:r>
               <w:rPr>
                 <w:rFonts w:ascii="Times New Roman" w:eastAsia="Times New Roman" w:hAnsi="Times New Roman" w:cs="Times New Roman"/>
-                <w:color w:val="2E74B5" w:themeColor="accent5" w:themeShade="BF"/>
+                <w:color w:val="235889"/>
               </w:rPr>
               <w:t>Trichoptera</w:t>
             </w:r>
@@ -4841,13 +4841,13 @@
               <w:spacing w:after="0" w:line="240" w:lineRule="auto"/>
               <w:rPr>
                 <w:rFonts w:ascii="Times New Roman" w:eastAsia="Times New Roman" w:hAnsi="Times New Roman" w:cs="Times New Roman"/>
-                <w:color w:val="2E74B5" w:themeColor="accent5" w:themeShade="BF"/>
-              </w:rPr>
-            </w:pPr>
-            <w:r>
-              <w:rPr>
-                <w:rFonts w:ascii="Times New Roman" w:eastAsia="Times New Roman" w:hAnsi="Times New Roman" w:cs="Times New Roman"/>
-                <w:color w:val="2E74B5" w:themeColor="accent5" w:themeShade="BF"/>
+                <w:color w:val="235889"/>
+              </w:rPr>
+            </w:pPr>
+            <w:r>
+              <w:rPr>
+                <w:rFonts w:ascii="Times New Roman" w:eastAsia="Times New Roman" w:hAnsi="Times New Roman" w:cs="Times New Roman"/>
+                <w:color w:val="235889"/>
               </w:rPr>
               <w:t>Natural log transformed</w:t>
             </w:r>
@@ -4872,13 +4872,13 @@
               <w:spacing w:after="0" w:line="240" w:lineRule="auto"/>
               <w:rPr>
                 <w:rFonts w:ascii="Times New Roman" w:eastAsia="Times New Roman" w:hAnsi="Times New Roman" w:cs="Times New Roman"/>
-                <w:color w:val="2E74B5" w:themeColor="accent5" w:themeShade="BF"/>
-              </w:rPr>
-            </w:pPr>
-            <w:r>
-              <w:rPr>
-                <w:rFonts w:ascii="Times New Roman" w:eastAsia="Times New Roman" w:hAnsi="Times New Roman" w:cs="Times New Roman"/>
-                <w:color w:val="2E74B5" w:themeColor="accent5" w:themeShade="BF"/>
+                <w:color w:val="235889"/>
+              </w:rPr>
+            </w:pPr>
+            <w:r>
+              <w:rPr>
+                <w:rFonts w:ascii="Times New Roman" w:eastAsia="Times New Roman" w:hAnsi="Times New Roman" w:cs="Times New Roman"/>
+                <w:color w:val="235889"/>
               </w:rPr>
               <w:t>Surface Area</w:t>
             </w:r>
@@ -4903,13 +4903,13 @@
               <w:spacing w:after="0" w:line="240" w:lineRule="auto"/>
               <w:rPr>
                 <w:rFonts w:ascii="Times New Roman" w:eastAsia="Times New Roman" w:hAnsi="Times New Roman" w:cs="Times New Roman"/>
-                <w:color w:val="2E74B5" w:themeColor="accent5" w:themeShade="BF"/>
-              </w:rPr>
-            </w:pPr>
-            <w:r>
-              <w:rPr>
-                <w:rFonts w:ascii="Times New Roman" w:eastAsia="Times New Roman" w:hAnsi="Times New Roman" w:cs="Times New Roman"/>
-                <w:color w:val="2E74B5" w:themeColor="accent5" w:themeShade="BF"/>
+                <w:color w:val="235889"/>
+              </w:rPr>
+            </w:pPr>
+            <w:r>
+              <w:rPr>
+                <w:rFonts w:ascii="Times New Roman" w:eastAsia="Times New Roman" w:hAnsi="Times New Roman" w:cs="Times New Roman"/>
+                <w:color w:val="235889"/>
               </w:rPr>
               <w:t>878</w:t>
             </w:r>
@@ -4934,27 +4934,34 @@
               <w:spacing w:after="0" w:line="240" w:lineRule="auto"/>
               <w:rPr>
                 <w:rFonts w:ascii="Times New Roman" w:eastAsia="Times New Roman" w:hAnsi="Times New Roman" w:cs="Times New Roman"/>
-                <w:color w:val="2E74B5" w:themeColor="accent5" w:themeShade="BF"/>
-              </w:rPr>
-            </w:pPr>
-            <w:r>
-              <w:rPr>
-                <w:rFonts w:ascii="Times New Roman" w:eastAsia="Times New Roman" w:hAnsi="Times New Roman" w:cs="Times New Roman"/>
-                <w:color w:val="2E74B5" w:themeColor="accent5" w:themeShade="BF"/>
+                <w:color w:val="235889"/>
+              </w:rPr>
+            </w:pPr>
+            <w:r>
+              <w:rPr>
+                <w:rFonts w:ascii="Times New Roman" w:eastAsia="Times New Roman" w:hAnsi="Times New Roman" w:cs="Times New Roman"/>
+                <w:color w:val="235889"/>
               </w:rPr>
               <w:t>1,</w:t>
             </w:r>
             <w:r>
               <w:rPr>
                 <w:rFonts w:ascii="Times New Roman" w:eastAsia="Times New Roman" w:hAnsi="Times New Roman" w:cs="Times New Roman"/>
-                <w:color w:val="2E74B5" w:themeColor="accent5" w:themeShade="BF"/>
+                <w:color w:val="235889"/>
+                <w14:textFill>
+                  <w14:solidFill>
+                    <w14:srgbClr w14:val="235889">
+                      <w14:lumMod w14:val="75000"/>
+                    </w14:srgbClr>
+                  </w14:solidFill>
+                </w14:textFill>
               </w:rPr>
               <w:t xml:space="preserve"> </w:t>
             </w:r>
             <w:r>
               <w:rPr>
                 <w:rFonts w:ascii="Times New Roman" w:eastAsia="Times New Roman" w:hAnsi="Times New Roman" w:cs="Times New Roman"/>
-                <w:color w:val="2E74B5" w:themeColor="accent5" w:themeShade="BF"/>
+                <w:color w:val="235889"/>
               </w:rPr>
               <w:t>250</w:t>
             </w:r>
@@ -4981,7 +4988,7 @@
                 <w:rFonts w:ascii="Times New Roman" w:eastAsia="Times New Roman" w:hAnsi="Times New Roman" w:cs="Times New Roman"/>
                 <w:b/>
                 <w:bCs/>
-                <w:color w:val="2E74B5" w:themeColor="accent5" w:themeShade="BF"/>
+                <w:color w:val="235889"/>
               </w:rPr>
             </w:pPr>
             <w:r>
@@ -4989,7 +4996,7 @@
                 <w:rFonts w:ascii="Times New Roman" w:eastAsia="Times New Roman" w:hAnsi="Times New Roman" w:cs="Times New Roman"/>
                 <w:b/>
                 <w:bCs/>
-                <w:color w:val="2E74B5" w:themeColor="accent5" w:themeShade="BF"/>
+                <w:color w:val="235889"/>
               </w:rPr>
               <w:t>0.7784</w:t>
             </w:r>
@@ -5018,13 +5025,13 @@
               <w:spacing w:after="0" w:line="240" w:lineRule="auto"/>
               <w:rPr>
                 <w:rFonts w:ascii="Times New Roman" w:eastAsia="Times New Roman" w:hAnsi="Times New Roman" w:cs="Times New Roman"/>
-                <w:color w:val="2E74B5" w:themeColor="accent5" w:themeShade="BF"/>
-              </w:rPr>
-            </w:pPr>
-            <w:r>
-              <w:rPr>
-                <w:rFonts w:ascii="Times New Roman" w:eastAsia="Times New Roman" w:hAnsi="Times New Roman" w:cs="Times New Roman"/>
-                <w:color w:val="2E74B5" w:themeColor="accent5" w:themeShade="BF"/>
+                <w:color w:val="235889"/>
+              </w:rPr>
+            </w:pPr>
+            <w:r>
+              <w:rPr>
+                <w:rFonts w:ascii="Times New Roman" w:eastAsia="Times New Roman" w:hAnsi="Times New Roman" w:cs="Times New Roman"/>
+                <w:color w:val="235889"/>
               </w:rPr>
               <w:t>Order-</w:t>
             </w:r>
@@ -5032,7 +5039,7 @@
             <w:r>
               <w:rPr>
                 <w:rFonts w:ascii="Times New Roman" w:eastAsia="Times New Roman" w:hAnsi="Times New Roman" w:cs="Times New Roman"/>
-                <w:color w:val="2E74B5" w:themeColor="accent5" w:themeShade="BF"/>
+                <w:color w:val="235889"/>
               </w:rPr>
               <w:t>Trichoptera</w:t>
             </w:r>
@@ -5056,13 +5063,13 @@
               <w:spacing w:after="0" w:line="240" w:lineRule="auto"/>
               <w:rPr>
                 <w:rFonts w:ascii="Times New Roman" w:eastAsia="Times New Roman" w:hAnsi="Times New Roman" w:cs="Times New Roman"/>
-                <w:color w:val="2E74B5" w:themeColor="accent5" w:themeShade="BF"/>
-              </w:rPr>
-            </w:pPr>
-            <w:r>
-              <w:rPr>
-                <w:rFonts w:ascii="Times New Roman" w:eastAsia="Times New Roman" w:hAnsi="Times New Roman" w:cs="Times New Roman"/>
-                <w:color w:val="2E74B5" w:themeColor="accent5" w:themeShade="BF"/>
+                <w:color w:val="235889"/>
+              </w:rPr>
+            </w:pPr>
+            <w:r>
+              <w:rPr>
+                <w:rFonts w:ascii="Times New Roman" w:eastAsia="Times New Roman" w:hAnsi="Times New Roman" w:cs="Times New Roman"/>
+                <w:color w:val="235889"/>
               </w:rPr>
               <w:t>Linear</w:t>
             </w:r>
@@ -5085,13 +5092,13 @@
               <w:spacing w:after="0" w:line="240" w:lineRule="auto"/>
               <w:rPr>
                 <w:rFonts w:ascii="Times New Roman" w:eastAsia="Times New Roman" w:hAnsi="Times New Roman" w:cs="Times New Roman"/>
-                <w:color w:val="2E74B5" w:themeColor="accent5" w:themeShade="BF"/>
-              </w:rPr>
-            </w:pPr>
-            <w:r>
-              <w:rPr>
-                <w:rFonts w:ascii="Times New Roman" w:eastAsia="Times New Roman" w:hAnsi="Times New Roman" w:cs="Times New Roman"/>
-                <w:color w:val="2E74B5" w:themeColor="accent5" w:themeShade="BF"/>
+                <w:color w:val="235889"/>
+              </w:rPr>
+            </w:pPr>
+            <w:r>
+              <w:rPr>
+                <w:rFonts w:ascii="Times New Roman" w:eastAsia="Times New Roman" w:hAnsi="Times New Roman" w:cs="Times New Roman"/>
+                <w:color w:val="235889"/>
               </w:rPr>
               <w:t>Length</w:t>
             </w:r>
@@ -5114,13 +5121,13 @@
               <w:spacing w:after="0" w:line="240" w:lineRule="auto"/>
               <w:rPr>
                 <w:rFonts w:ascii="Times New Roman" w:eastAsia="Times New Roman" w:hAnsi="Times New Roman" w:cs="Times New Roman"/>
-                <w:color w:val="2E74B5" w:themeColor="accent5" w:themeShade="BF"/>
-              </w:rPr>
-            </w:pPr>
-            <w:r>
-              <w:rPr>
-                <w:rFonts w:ascii="Times New Roman" w:eastAsia="Times New Roman" w:hAnsi="Times New Roman" w:cs="Times New Roman"/>
-                <w:color w:val="2E74B5" w:themeColor="accent5" w:themeShade="BF"/>
+                <w:color w:val="235889"/>
+              </w:rPr>
+            </w:pPr>
+            <w:r>
+              <w:rPr>
+                <w:rFonts w:ascii="Times New Roman" w:eastAsia="Times New Roman" w:hAnsi="Times New Roman" w:cs="Times New Roman"/>
+                <w:color w:val="235889"/>
               </w:rPr>
               <w:t>388</w:t>
             </w:r>
@@ -5143,13 +5150,13 @@
               <w:spacing w:after="0" w:line="240" w:lineRule="auto"/>
               <w:rPr>
                 <w:rFonts w:ascii="Times New Roman" w:eastAsia="Times New Roman" w:hAnsi="Times New Roman" w:cs="Times New Roman"/>
-                <w:color w:val="2E74B5" w:themeColor="accent5" w:themeShade="BF"/>
-              </w:rPr>
-            </w:pPr>
-            <w:r>
-              <w:rPr>
-                <w:rFonts w:ascii="Times New Roman" w:eastAsia="Times New Roman" w:hAnsi="Times New Roman" w:cs="Times New Roman"/>
-                <w:color w:val="2E74B5" w:themeColor="accent5" w:themeShade="BF"/>
+                <w:color w:val="235889"/>
+              </w:rPr>
+            </w:pPr>
+            <w:r>
+              <w:rPr>
+                <w:rFonts w:ascii="Times New Roman" w:eastAsia="Times New Roman" w:hAnsi="Times New Roman" w:cs="Times New Roman"/>
+                <w:color w:val="235889"/>
               </w:rPr>
               <w:t>1, 250</w:t>
             </w:r>
@@ -5173,13 +5180,13 @@
               <w:spacing w:after="0" w:line="240" w:lineRule="auto"/>
               <w:rPr>
                 <w:rFonts w:ascii="Times New Roman" w:eastAsia="Times New Roman" w:hAnsi="Times New Roman" w:cs="Times New Roman"/>
-                <w:color w:val="2E74B5" w:themeColor="accent5" w:themeShade="BF"/>
-              </w:rPr>
-            </w:pPr>
-            <w:r>
-              <w:rPr>
-                <w:rFonts w:ascii="Times New Roman" w:eastAsia="Times New Roman" w:hAnsi="Times New Roman" w:cs="Times New Roman"/>
-                <w:color w:val="2E74B5" w:themeColor="accent5" w:themeShade="BF"/>
+                <w:color w:val="235889"/>
+              </w:rPr>
+            </w:pPr>
+            <w:r>
+              <w:rPr>
+                <w:rFonts w:ascii="Times New Roman" w:eastAsia="Times New Roman" w:hAnsi="Times New Roman" w:cs="Times New Roman"/>
+                <w:color w:val="235889"/>
               </w:rPr>
               <w:t>0.6081</w:t>
             </w:r>
@@ -5207,13 +5214,13 @@
               <w:spacing w:after="0" w:line="240" w:lineRule="auto"/>
               <w:rPr>
                 <w:rFonts w:ascii="Times New Roman" w:eastAsia="Times New Roman" w:hAnsi="Times New Roman" w:cs="Times New Roman"/>
-                <w:color w:val="2E74B5" w:themeColor="accent5" w:themeShade="BF"/>
-              </w:rPr>
-            </w:pPr>
-            <w:r>
-              <w:rPr>
-                <w:rFonts w:ascii="Times New Roman" w:eastAsia="Times New Roman" w:hAnsi="Times New Roman" w:cs="Times New Roman"/>
-                <w:color w:val="2E74B5" w:themeColor="accent5" w:themeShade="BF"/>
+                <w:color w:val="235889"/>
+              </w:rPr>
+            </w:pPr>
+            <w:r>
+              <w:rPr>
+                <w:rFonts w:ascii="Times New Roman" w:eastAsia="Times New Roman" w:hAnsi="Times New Roman" w:cs="Times New Roman"/>
+                <w:color w:val="235889"/>
               </w:rPr>
               <w:t>Order-</w:t>
             </w:r>
@@ -5221,7 +5228,7 @@
             <w:r>
               <w:rPr>
                 <w:rFonts w:ascii="Times New Roman" w:eastAsia="Times New Roman" w:hAnsi="Times New Roman" w:cs="Times New Roman"/>
-                <w:color w:val="2E74B5" w:themeColor="accent5" w:themeShade="BF"/>
+                <w:color w:val="235889"/>
               </w:rPr>
               <w:t>Trichoptera</w:t>
             </w:r>
@@ -5244,13 +5251,13 @@
               <w:spacing w:after="0" w:line="240" w:lineRule="auto"/>
               <w:rPr>
                 <w:rFonts w:ascii="Times New Roman" w:eastAsia="Times New Roman" w:hAnsi="Times New Roman" w:cs="Times New Roman"/>
-                <w:color w:val="2E74B5" w:themeColor="accent5" w:themeShade="BF"/>
-              </w:rPr>
-            </w:pPr>
-            <w:r>
-              <w:rPr>
-                <w:rFonts w:ascii="Times New Roman" w:eastAsia="Times New Roman" w:hAnsi="Times New Roman" w:cs="Times New Roman"/>
-                <w:color w:val="2E74B5" w:themeColor="accent5" w:themeShade="BF"/>
+                <w:color w:val="235889"/>
+              </w:rPr>
+            </w:pPr>
+            <w:r>
+              <w:rPr>
+                <w:rFonts w:ascii="Times New Roman" w:eastAsia="Times New Roman" w:hAnsi="Times New Roman" w:cs="Times New Roman"/>
+                <w:color w:val="235889"/>
               </w:rPr>
               <w:t>Natural log transformed</w:t>
             </w:r>
@@ -5272,13 +5279,13 @@
               <w:spacing w:after="0" w:line="240" w:lineRule="auto"/>
               <w:rPr>
                 <w:rFonts w:ascii="Times New Roman" w:eastAsia="Times New Roman" w:hAnsi="Times New Roman" w:cs="Times New Roman"/>
-                <w:color w:val="2E74B5" w:themeColor="accent5" w:themeShade="BF"/>
-              </w:rPr>
-            </w:pPr>
-            <w:r>
-              <w:rPr>
-                <w:rFonts w:ascii="Times New Roman" w:eastAsia="Times New Roman" w:hAnsi="Times New Roman" w:cs="Times New Roman"/>
-                <w:color w:val="2E74B5" w:themeColor="accent5" w:themeShade="BF"/>
+                <w:color w:val="235889"/>
+              </w:rPr>
+            </w:pPr>
+            <w:r>
+              <w:rPr>
+                <w:rFonts w:ascii="Times New Roman" w:eastAsia="Times New Roman" w:hAnsi="Times New Roman" w:cs="Times New Roman"/>
+                <w:color w:val="235889"/>
               </w:rPr>
               <w:t>Length</w:t>
             </w:r>
@@ -5300,13 +5307,13 @@
               <w:spacing w:after="0" w:line="240" w:lineRule="auto"/>
               <w:rPr>
                 <w:rFonts w:ascii="Times New Roman" w:eastAsia="Times New Roman" w:hAnsi="Times New Roman" w:cs="Times New Roman"/>
-                <w:color w:val="2E74B5" w:themeColor="accent5" w:themeShade="BF"/>
-              </w:rPr>
-            </w:pPr>
-            <w:r>
-              <w:rPr>
-                <w:rFonts w:ascii="Times New Roman" w:eastAsia="Times New Roman" w:hAnsi="Times New Roman" w:cs="Times New Roman"/>
-                <w:color w:val="2E74B5" w:themeColor="accent5" w:themeShade="BF"/>
+                <w:color w:val="235889"/>
+              </w:rPr>
+            </w:pPr>
+            <w:r>
+              <w:rPr>
+                <w:rFonts w:ascii="Times New Roman" w:eastAsia="Times New Roman" w:hAnsi="Times New Roman" w:cs="Times New Roman"/>
+                <w:color w:val="235889"/>
               </w:rPr>
               <w:t>888.8</w:t>
             </w:r>
@@ -5328,13 +5335,13 @@
               <w:spacing w:after="0" w:line="240" w:lineRule="auto"/>
               <w:rPr>
                 <w:rFonts w:ascii="Times New Roman" w:eastAsia="Times New Roman" w:hAnsi="Times New Roman" w:cs="Times New Roman"/>
-                <w:color w:val="2E74B5" w:themeColor="accent5" w:themeShade="BF"/>
-              </w:rPr>
-            </w:pPr>
-            <w:r>
-              <w:rPr>
-                <w:rFonts w:ascii="Times New Roman" w:eastAsia="Times New Roman" w:hAnsi="Times New Roman" w:cs="Times New Roman"/>
-                <w:color w:val="2E74B5" w:themeColor="accent5" w:themeShade="BF"/>
+                <w:color w:val="235889"/>
+              </w:rPr>
+            </w:pPr>
+            <w:r>
+              <w:rPr>
+                <w:rFonts w:ascii="Times New Roman" w:eastAsia="Times New Roman" w:hAnsi="Times New Roman" w:cs="Times New Roman"/>
+                <w:color w:val="235889"/>
               </w:rPr>
               <w:t>1, 250</w:t>
             </w:r>
@@ -5359,7 +5366,7 @@
                 <w:rFonts w:ascii="Times New Roman" w:eastAsia="Times New Roman" w:hAnsi="Times New Roman" w:cs="Times New Roman"/>
                 <w:b/>
                 <w:bCs/>
-                <w:color w:val="2E74B5" w:themeColor="accent5" w:themeShade="BF"/>
+                <w:color w:val="235889"/>
                 <w:u w:val="single"/>
               </w:rPr>
             </w:pPr>
@@ -5368,7 +5375,7 @@
                 <w:rFonts w:ascii="Times New Roman" w:eastAsia="Times New Roman" w:hAnsi="Times New Roman" w:cs="Times New Roman"/>
                 <w:b/>
                 <w:bCs/>
-                <w:color w:val="2E74B5" w:themeColor="accent5" w:themeShade="BF"/>
+                <w:color w:val="235889"/>
                 <w:u w:val="single"/>
               </w:rPr>
               <w:t>0.7805</w:t>
@@ -5398,13 +5405,13 @@
               <w:spacing w:after="0" w:line="240" w:lineRule="auto"/>
               <w:rPr>
                 <w:rFonts w:ascii="Times New Roman" w:eastAsia="Times New Roman" w:hAnsi="Times New Roman" w:cs="Times New Roman"/>
-                <w:color w:val="2E74B5" w:themeColor="accent5" w:themeShade="BF"/>
-              </w:rPr>
-            </w:pPr>
-            <w:r>
-              <w:rPr>
-                <w:rFonts w:ascii="Times New Roman" w:eastAsia="Times New Roman" w:hAnsi="Times New Roman" w:cs="Times New Roman"/>
-                <w:color w:val="2E74B5" w:themeColor="accent5" w:themeShade="BF"/>
+                <w:color w:val="235889"/>
+              </w:rPr>
+            </w:pPr>
+            <w:r>
+              <w:rPr>
+                <w:rFonts w:ascii="Times New Roman" w:eastAsia="Times New Roman" w:hAnsi="Times New Roman" w:cs="Times New Roman"/>
+                <w:color w:val="235889"/>
               </w:rPr>
               <w:t>Family-</w:t>
             </w:r>
@@ -5412,7 +5419,7 @@
             <w:r>
               <w:rPr>
                 <w:rFonts w:ascii="Times New Roman" w:eastAsia="Times New Roman" w:hAnsi="Times New Roman" w:cs="Times New Roman"/>
-                <w:color w:val="2E74B5" w:themeColor="accent5" w:themeShade="BF"/>
+                <w:color w:val="235889"/>
               </w:rPr>
               <w:t>Hydropsychidae</w:t>
             </w:r>
@@ -5435,13 +5442,13 @@
               <w:spacing w:after="0" w:line="240" w:lineRule="auto"/>
               <w:rPr>
                 <w:rFonts w:ascii="Times New Roman" w:eastAsia="Times New Roman" w:hAnsi="Times New Roman" w:cs="Times New Roman"/>
-                <w:color w:val="2E74B5" w:themeColor="accent5" w:themeShade="BF"/>
-              </w:rPr>
-            </w:pPr>
-            <w:r>
-              <w:rPr>
-                <w:rFonts w:ascii="Times New Roman" w:eastAsia="Times New Roman" w:hAnsi="Times New Roman" w:cs="Times New Roman"/>
-                <w:color w:val="2E74B5" w:themeColor="accent5" w:themeShade="BF"/>
+                <w:color w:val="235889"/>
+              </w:rPr>
+            </w:pPr>
+            <w:r>
+              <w:rPr>
+                <w:rFonts w:ascii="Times New Roman" w:eastAsia="Times New Roman" w:hAnsi="Times New Roman" w:cs="Times New Roman"/>
+                <w:color w:val="235889"/>
               </w:rPr>
               <w:t>Linear</w:t>
             </w:r>
@@ -5463,13 +5470,13 @@
               <w:spacing w:after="0" w:line="240" w:lineRule="auto"/>
               <w:rPr>
                 <w:rFonts w:ascii="Times New Roman" w:eastAsia="Times New Roman" w:hAnsi="Times New Roman" w:cs="Times New Roman"/>
-                <w:color w:val="2E74B5" w:themeColor="accent5" w:themeShade="BF"/>
-              </w:rPr>
-            </w:pPr>
-            <w:r>
-              <w:rPr>
-                <w:rFonts w:ascii="Times New Roman" w:eastAsia="Times New Roman" w:hAnsi="Times New Roman" w:cs="Times New Roman"/>
-                <w:color w:val="2E74B5" w:themeColor="accent5" w:themeShade="BF"/>
+                <w:color w:val="235889"/>
+              </w:rPr>
+            </w:pPr>
+            <w:r>
+              <w:rPr>
+                <w:rFonts w:ascii="Times New Roman" w:eastAsia="Times New Roman" w:hAnsi="Times New Roman" w:cs="Times New Roman"/>
+                <w:color w:val="235889"/>
               </w:rPr>
               <w:t>Surface Area</w:t>
             </w:r>
@@ -5491,13 +5498,13 @@
               <w:spacing w:after="0" w:line="240" w:lineRule="auto"/>
               <w:rPr>
                 <w:rFonts w:ascii="Times New Roman" w:eastAsia="Times New Roman" w:hAnsi="Times New Roman" w:cs="Times New Roman"/>
-                <w:color w:val="2E74B5" w:themeColor="accent5" w:themeShade="BF"/>
-              </w:rPr>
-            </w:pPr>
-            <w:r>
-              <w:rPr>
-                <w:rFonts w:ascii="Times New Roman" w:eastAsia="Times New Roman" w:hAnsi="Times New Roman" w:cs="Times New Roman"/>
-                <w:color w:val="2E74B5" w:themeColor="accent5" w:themeShade="BF"/>
+                <w:color w:val="235889"/>
+              </w:rPr>
+            </w:pPr>
+            <w:r>
+              <w:rPr>
+                <w:rFonts w:ascii="Times New Roman" w:eastAsia="Times New Roman" w:hAnsi="Times New Roman" w:cs="Times New Roman"/>
+                <w:color w:val="235889"/>
               </w:rPr>
               <w:t>392.1</w:t>
             </w:r>
@@ -5519,13 +5526,13 @@
               <w:spacing w:after="0" w:line="240" w:lineRule="auto"/>
               <w:rPr>
                 <w:rFonts w:ascii="Times New Roman" w:eastAsia="Times New Roman" w:hAnsi="Times New Roman" w:cs="Times New Roman"/>
-                <w:color w:val="2E74B5" w:themeColor="accent5" w:themeShade="BF"/>
-              </w:rPr>
-            </w:pPr>
-            <w:r>
-              <w:rPr>
-                <w:rFonts w:ascii="Times New Roman" w:eastAsia="Times New Roman" w:hAnsi="Times New Roman" w:cs="Times New Roman"/>
-                <w:color w:val="2E74B5" w:themeColor="accent5" w:themeShade="BF"/>
+                <w:color w:val="235889"/>
+              </w:rPr>
+            </w:pPr>
+            <w:r>
+              <w:rPr>
+                <w:rFonts w:ascii="Times New Roman" w:eastAsia="Times New Roman" w:hAnsi="Times New Roman" w:cs="Times New Roman"/>
+                <w:color w:val="235889"/>
               </w:rPr>
               <w:t>1, 212</w:t>
             </w:r>
@@ -5549,13 +5556,13 @@
               <w:spacing w:after="0" w:line="240" w:lineRule="auto"/>
               <w:rPr>
                 <w:rFonts w:ascii="Times New Roman" w:eastAsia="Times New Roman" w:hAnsi="Times New Roman" w:cs="Times New Roman"/>
-                <w:color w:val="2E74B5" w:themeColor="accent5" w:themeShade="BF"/>
-              </w:rPr>
-            </w:pPr>
-            <w:r>
-              <w:rPr>
-                <w:rFonts w:ascii="Times New Roman" w:eastAsia="Times New Roman" w:hAnsi="Times New Roman" w:cs="Times New Roman"/>
-                <w:color w:val="2E74B5" w:themeColor="accent5" w:themeShade="BF"/>
+                <w:color w:val="235889"/>
+              </w:rPr>
+            </w:pPr>
+            <w:r>
+              <w:rPr>
+                <w:rFonts w:ascii="Times New Roman" w:eastAsia="Times New Roman" w:hAnsi="Times New Roman" w:cs="Times New Roman"/>
+                <w:color w:val="235889"/>
               </w:rPr>
               <w:t>0.6491</w:t>
             </w:r>
@@ -5583,13 +5590,13 @@
               <w:spacing w:after="0" w:line="240" w:lineRule="auto"/>
               <w:rPr>
                 <w:rFonts w:ascii="Times New Roman" w:eastAsia="Times New Roman" w:hAnsi="Times New Roman" w:cs="Times New Roman"/>
-                <w:color w:val="2E74B5" w:themeColor="accent5" w:themeShade="BF"/>
-              </w:rPr>
-            </w:pPr>
-            <w:r>
-              <w:rPr>
-                <w:rFonts w:ascii="Times New Roman" w:eastAsia="Times New Roman" w:hAnsi="Times New Roman" w:cs="Times New Roman"/>
-                <w:color w:val="2E74B5" w:themeColor="accent5" w:themeShade="BF"/>
+                <w:color w:val="235889"/>
+              </w:rPr>
+            </w:pPr>
+            <w:r>
+              <w:rPr>
+                <w:rFonts w:ascii="Times New Roman" w:eastAsia="Times New Roman" w:hAnsi="Times New Roman" w:cs="Times New Roman"/>
+                <w:color w:val="235889"/>
               </w:rPr>
               <w:t>Family-</w:t>
             </w:r>
@@ -5597,7 +5604,7 @@
             <w:r>
               <w:rPr>
                 <w:rFonts w:ascii="Times New Roman" w:eastAsia="Times New Roman" w:hAnsi="Times New Roman" w:cs="Times New Roman"/>
-                <w:color w:val="2E74B5" w:themeColor="accent5" w:themeShade="BF"/>
+                <w:color w:val="235889"/>
               </w:rPr>
               <w:t>Hydropsychidae</w:t>
             </w:r>
@@ -5617,13 +5624,13 @@
               <w:spacing w:after="0" w:line="240" w:lineRule="auto"/>
               <w:rPr>
                 <w:rFonts w:ascii="Times New Roman" w:eastAsia="Times New Roman" w:hAnsi="Times New Roman" w:cs="Times New Roman"/>
-                <w:color w:val="2E74B5" w:themeColor="accent5" w:themeShade="BF"/>
-              </w:rPr>
-            </w:pPr>
-            <w:r>
-              <w:rPr>
-                <w:rFonts w:ascii="Times New Roman" w:eastAsia="Times New Roman" w:hAnsi="Times New Roman" w:cs="Times New Roman"/>
-                <w:color w:val="2E74B5" w:themeColor="accent5" w:themeShade="BF"/>
+                <w:color w:val="235889"/>
+              </w:rPr>
+            </w:pPr>
+            <w:r>
+              <w:rPr>
+                <w:rFonts w:ascii="Times New Roman" w:eastAsia="Times New Roman" w:hAnsi="Times New Roman" w:cs="Times New Roman"/>
+                <w:color w:val="235889"/>
               </w:rPr>
               <w:t>Natural log transformed</w:t>
             </w:r>
@@ -5642,13 +5649,13 @@
               <w:spacing w:after="0" w:line="240" w:lineRule="auto"/>
               <w:rPr>
                 <w:rFonts w:ascii="Times New Roman" w:eastAsia="Times New Roman" w:hAnsi="Times New Roman" w:cs="Times New Roman"/>
-                <w:color w:val="2E74B5" w:themeColor="accent5" w:themeShade="BF"/>
-              </w:rPr>
-            </w:pPr>
-            <w:r>
-              <w:rPr>
-                <w:rFonts w:ascii="Times New Roman" w:eastAsia="Times New Roman" w:hAnsi="Times New Roman" w:cs="Times New Roman"/>
-                <w:color w:val="2E74B5" w:themeColor="accent5" w:themeShade="BF"/>
+                <w:color w:val="235889"/>
+              </w:rPr>
+            </w:pPr>
+            <w:r>
+              <w:rPr>
+                <w:rFonts w:ascii="Times New Roman" w:eastAsia="Times New Roman" w:hAnsi="Times New Roman" w:cs="Times New Roman"/>
+                <w:color w:val="235889"/>
               </w:rPr>
               <w:t>Surface Area</w:t>
             </w:r>
@@ -5667,13 +5674,13 @@
               <w:spacing w:after="0" w:line="240" w:lineRule="auto"/>
               <w:rPr>
                 <w:rFonts w:ascii="Times New Roman" w:eastAsia="Times New Roman" w:hAnsi="Times New Roman" w:cs="Times New Roman"/>
-                <w:color w:val="2E74B5" w:themeColor="accent5" w:themeShade="BF"/>
-              </w:rPr>
-            </w:pPr>
-            <w:r>
-              <w:rPr>
-                <w:rFonts w:ascii="Times New Roman" w:eastAsia="Times New Roman" w:hAnsi="Times New Roman" w:cs="Times New Roman"/>
-                <w:color w:val="2E74B5" w:themeColor="accent5" w:themeShade="BF"/>
+                <w:color w:val="235889"/>
+              </w:rPr>
+            </w:pPr>
+            <w:r>
+              <w:rPr>
+                <w:rFonts w:ascii="Times New Roman" w:eastAsia="Times New Roman" w:hAnsi="Times New Roman" w:cs="Times New Roman"/>
+                <w:color w:val="235889"/>
               </w:rPr>
               <w:t>904.9</w:t>
             </w:r>
@@ -5692,13 +5699,13 @@
               <w:spacing w:after="0" w:line="240" w:lineRule="auto"/>
               <w:rPr>
                 <w:rFonts w:ascii="Times New Roman" w:eastAsia="Times New Roman" w:hAnsi="Times New Roman" w:cs="Times New Roman"/>
-                <w:color w:val="2E74B5" w:themeColor="accent5" w:themeShade="BF"/>
-              </w:rPr>
-            </w:pPr>
-            <w:r>
-              <w:rPr>
-                <w:rFonts w:ascii="Times New Roman" w:eastAsia="Times New Roman" w:hAnsi="Times New Roman" w:cs="Times New Roman"/>
-                <w:color w:val="2E74B5" w:themeColor="accent5" w:themeShade="BF"/>
+                <w:color w:val="235889"/>
+              </w:rPr>
+            </w:pPr>
+            <w:r>
+              <w:rPr>
+                <w:rFonts w:ascii="Times New Roman" w:eastAsia="Times New Roman" w:hAnsi="Times New Roman" w:cs="Times New Roman"/>
+                <w:color w:val="235889"/>
               </w:rPr>
               <w:t>1, 212</w:t>
             </w:r>
@@ -5723,7 +5730,7 @@
                 <w:rFonts w:ascii="Times New Roman" w:eastAsia="Times New Roman" w:hAnsi="Times New Roman" w:cs="Times New Roman"/>
                 <w:b/>
                 <w:bCs/>
-                <w:color w:val="2E74B5" w:themeColor="accent5" w:themeShade="BF"/>
+                <w:color w:val="235889"/>
                 <w:u w:val="single"/>
               </w:rPr>
             </w:pPr>
@@ -5732,7 +5739,7 @@
                 <w:rFonts w:ascii="Times New Roman" w:eastAsia="Times New Roman" w:hAnsi="Times New Roman" w:cs="Times New Roman"/>
                 <w:b/>
                 <w:bCs/>
-                <w:color w:val="2E74B5" w:themeColor="accent5" w:themeShade="BF"/>
+                <w:color w:val="235889"/>
                 <w:u w:val="single"/>
               </w:rPr>
               <w:t>0.8102</w:t>
@@ -5761,13 +5768,13 @@
               <w:spacing w:after="0" w:line="240" w:lineRule="auto"/>
               <w:rPr>
                 <w:rFonts w:ascii="Times New Roman" w:eastAsia="Times New Roman" w:hAnsi="Times New Roman" w:cs="Times New Roman"/>
-                <w:color w:val="2E74B5" w:themeColor="accent5" w:themeShade="BF"/>
-              </w:rPr>
-            </w:pPr>
-            <w:r>
-              <w:rPr>
-                <w:rFonts w:ascii="Times New Roman" w:eastAsia="Times New Roman" w:hAnsi="Times New Roman" w:cs="Times New Roman"/>
-                <w:color w:val="2E74B5" w:themeColor="accent5" w:themeShade="BF"/>
+                <w:color w:val="235889"/>
+              </w:rPr>
+            </w:pPr>
+            <w:r>
+              <w:rPr>
+                <w:rFonts w:ascii="Times New Roman" w:eastAsia="Times New Roman" w:hAnsi="Times New Roman" w:cs="Times New Roman"/>
+                <w:color w:val="235889"/>
               </w:rPr>
               <w:t>Family-</w:t>
             </w:r>
@@ -5775,7 +5782,7 @@
             <w:r>
               <w:rPr>
                 <w:rFonts w:ascii="Times New Roman" w:eastAsia="Times New Roman" w:hAnsi="Times New Roman" w:cs="Times New Roman"/>
-                <w:color w:val="2E74B5" w:themeColor="accent5" w:themeShade="BF"/>
+                <w:color w:val="235889"/>
               </w:rPr>
               <w:t>Hydropsychidae</w:t>
             </w:r>
@@ -5798,13 +5805,13 @@
               <w:spacing w:after="0" w:line="240" w:lineRule="auto"/>
               <w:rPr>
                 <w:rFonts w:ascii="Times New Roman" w:eastAsia="Times New Roman" w:hAnsi="Times New Roman" w:cs="Times New Roman"/>
-                <w:color w:val="2E74B5" w:themeColor="accent5" w:themeShade="BF"/>
-              </w:rPr>
-            </w:pPr>
-            <w:r>
-              <w:rPr>
-                <w:rFonts w:ascii="Times New Roman" w:eastAsia="Times New Roman" w:hAnsi="Times New Roman" w:cs="Times New Roman"/>
-                <w:color w:val="2E74B5" w:themeColor="accent5" w:themeShade="BF"/>
+                <w:color w:val="235889"/>
+              </w:rPr>
+            </w:pPr>
+            <w:r>
+              <w:rPr>
+                <w:rFonts w:ascii="Times New Roman" w:eastAsia="Times New Roman" w:hAnsi="Times New Roman" w:cs="Times New Roman"/>
+                <w:color w:val="235889"/>
               </w:rPr>
               <w:t>Linear</w:t>
             </w:r>
@@ -5826,13 +5833,13 @@
               <w:spacing w:after="0" w:line="240" w:lineRule="auto"/>
               <w:rPr>
                 <w:rFonts w:ascii="Times New Roman" w:eastAsia="Times New Roman" w:hAnsi="Times New Roman" w:cs="Times New Roman"/>
-                <w:color w:val="2E74B5" w:themeColor="accent5" w:themeShade="BF"/>
-              </w:rPr>
-            </w:pPr>
-            <w:r>
-              <w:rPr>
-                <w:rFonts w:ascii="Times New Roman" w:eastAsia="Times New Roman" w:hAnsi="Times New Roman" w:cs="Times New Roman"/>
-                <w:color w:val="2E74B5" w:themeColor="accent5" w:themeShade="BF"/>
+                <w:color w:val="235889"/>
+              </w:rPr>
+            </w:pPr>
+            <w:r>
+              <w:rPr>
+                <w:rFonts w:ascii="Times New Roman" w:eastAsia="Times New Roman" w:hAnsi="Times New Roman" w:cs="Times New Roman"/>
+                <w:color w:val="235889"/>
               </w:rPr>
               <w:t>Length</w:t>
             </w:r>
@@ -5854,13 +5861,13 @@
               <w:spacing w:after="0" w:line="240" w:lineRule="auto"/>
               <w:rPr>
                 <w:rFonts w:ascii="Times New Roman" w:eastAsia="Times New Roman" w:hAnsi="Times New Roman" w:cs="Times New Roman"/>
-                <w:color w:val="2E74B5" w:themeColor="accent5" w:themeShade="BF"/>
-              </w:rPr>
-            </w:pPr>
-            <w:r>
-              <w:rPr>
-                <w:rFonts w:ascii="Times New Roman" w:eastAsia="Times New Roman" w:hAnsi="Times New Roman" w:cs="Times New Roman"/>
-                <w:color w:val="2E74B5" w:themeColor="accent5" w:themeShade="BF"/>
+                <w:color w:val="235889"/>
+              </w:rPr>
+            </w:pPr>
+            <w:r>
+              <w:rPr>
+                <w:rFonts w:ascii="Times New Roman" w:eastAsia="Times New Roman" w:hAnsi="Times New Roman" w:cs="Times New Roman"/>
+                <w:color w:val="235889"/>
               </w:rPr>
               <w:t>367.1</w:t>
             </w:r>
@@ -5882,13 +5889,13 @@
               <w:spacing w:after="0" w:line="240" w:lineRule="auto"/>
               <w:rPr>
                 <w:rFonts w:ascii="Times New Roman" w:eastAsia="Times New Roman" w:hAnsi="Times New Roman" w:cs="Times New Roman"/>
-                <w:color w:val="2E74B5" w:themeColor="accent5" w:themeShade="BF"/>
-              </w:rPr>
-            </w:pPr>
-            <w:r>
-              <w:rPr>
-                <w:rFonts w:ascii="Times New Roman" w:eastAsia="Times New Roman" w:hAnsi="Times New Roman" w:cs="Times New Roman"/>
-                <w:color w:val="2E74B5" w:themeColor="accent5" w:themeShade="BF"/>
+                <w:color w:val="235889"/>
+              </w:rPr>
+            </w:pPr>
+            <w:r>
+              <w:rPr>
+                <w:rFonts w:ascii="Times New Roman" w:eastAsia="Times New Roman" w:hAnsi="Times New Roman" w:cs="Times New Roman"/>
+                <w:color w:val="235889"/>
               </w:rPr>
               <w:t>1, 212</w:t>
             </w:r>
@@ -5911,13 +5918,13 @@
               <w:spacing w:after="0" w:line="240" w:lineRule="auto"/>
               <w:rPr>
                 <w:rFonts w:ascii="Times New Roman" w:eastAsia="Times New Roman" w:hAnsi="Times New Roman" w:cs="Times New Roman"/>
-                <w:color w:val="2E74B5" w:themeColor="accent5" w:themeShade="BF"/>
-              </w:rPr>
-            </w:pPr>
-            <w:r>
-              <w:rPr>
-                <w:rFonts w:ascii="Times New Roman" w:eastAsia="Times New Roman" w:hAnsi="Times New Roman" w:cs="Times New Roman"/>
-                <w:color w:val="2E74B5" w:themeColor="accent5" w:themeShade="BF"/>
+                <w:color w:val="235889"/>
+              </w:rPr>
+            </w:pPr>
+            <w:r>
+              <w:rPr>
+                <w:rFonts w:ascii="Times New Roman" w:eastAsia="Times New Roman" w:hAnsi="Times New Roman" w:cs="Times New Roman"/>
+                <w:color w:val="235889"/>
               </w:rPr>
               <w:t>0.6339</w:t>
             </w:r>
@@ -5945,13 +5952,13 @@
               <w:spacing w:after="0" w:line="240" w:lineRule="auto"/>
               <w:rPr>
                 <w:rFonts w:ascii="Times New Roman" w:eastAsia="Times New Roman" w:hAnsi="Times New Roman" w:cs="Times New Roman"/>
-                <w:color w:val="2E74B5" w:themeColor="accent5" w:themeShade="BF"/>
-              </w:rPr>
-            </w:pPr>
-            <w:r>
-              <w:rPr>
-                <w:rFonts w:ascii="Times New Roman" w:eastAsia="Times New Roman" w:hAnsi="Times New Roman" w:cs="Times New Roman"/>
-                <w:color w:val="2E74B5" w:themeColor="accent5" w:themeShade="BF"/>
+                <w:color w:val="235889"/>
+              </w:rPr>
+            </w:pPr>
+            <w:r>
+              <w:rPr>
+                <w:rFonts w:ascii="Times New Roman" w:eastAsia="Times New Roman" w:hAnsi="Times New Roman" w:cs="Times New Roman"/>
+                <w:color w:val="235889"/>
               </w:rPr>
               <w:t>Family-</w:t>
             </w:r>
@@ -5959,7 +5966,7 @@
             <w:r>
               <w:rPr>
                 <w:rFonts w:ascii="Times New Roman" w:eastAsia="Times New Roman" w:hAnsi="Times New Roman" w:cs="Times New Roman"/>
-                <w:color w:val="2E74B5" w:themeColor="accent5" w:themeShade="BF"/>
+                <w:color w:val="235889"/>
               </w:rPr>
               <w:t>Hydropsychidae</w:t>
             </w:r>
@@ -5982,13 +5989,13 @@
               <w:spacing w:after="0" w:line="240" w:lineRule="auto"/>
               <w:rPr>
                 <w:rFonts w:ascii="Times New Roman" w:eastAsia="Times New Roman" w:hAnsi="Times New Roman" w:cs="Times New Roman"/>
-                <w:color w:val="2E74B5" w:themeColor="accent5" w:themeShade="BF"/>
-              </w:rPr>
-            </w:pPr>
-            <w:r>
-              <w:rPr>
-                <w:rFonts w:ascii="Times New Roman" w:eastAsia="Times New Roman" w:hAnsi="Times New Roman" w:cs="Times New Roman"/>
-                <w:color w:val="2E74B5" w:themeColor="accent5" w:themeShade="BF"/>
+                <w:color w:val="235889"/>
+              </w:rPr>
+            </w:pPr>
+            <w:r>
+              <w:rPr>
+                <w:rFonts w:ascii="Times New Roman" w:eastAsia="Times New Roman" w:hAnsi="Times New Roman" w:cs="Times New Roman"/>
+                <w:color w:val="235889"/>
               </w:rPr>
               <w:t>Natural log transformed</w:t>
             </w:r>
@@ -6010,13 +6017,13 @@
               <w:spacing w:after="0" w:line="240" w:lineRule="auto"/>
               <w:rPr>
                 <w:rFonts w:ascii="Times New Roman" w:eastAsia="Times New Roman" w:hAnsi="Times New Roman" w:cs="Times New Roman"/>
-                <w:color w:val="2E74B5" w:themeColor="accent5" w:themeShade="BF"/>
-              </w:rPr>
-            </w:pPr>
-            <w:r>
-              <w:rPr>
-                <w:rFonts w:ascii="Times New Roman" w:eastAsia="Times New Roman" w:hAnsi="Times New Roman" w:cs="Times New Roman"/>
-                <w:color w:val="2E74B5" w:themeColor="accent5" w:themeShade="BF"/>
+                <w:color w:val="235889"/>
+              </w:rPr>
+            </w:pPr>
+            <w:r>
+              <w:rPr>
+                <w:rFonts w:ascii="Times New Roman" w:eastAsia="Times New Roman" w:hAnsi="Times New Roman" w:cs="Times New Roman"/>
+                <w:color w:val="235889"/>
               </w:rPr>
               <w:t>Length</w:t>
             </w:r>
@@ -6038,13 +6045,13 @@
               <w:spacing w:after="0" w:line="240" w:lineRule="auto"/>
               <w:rPr>
                 <w:rFonts w:ascii="Times New Roman" w:eastAsia="Times New Roman" w:hAnsi="Times New Roman" w:cs="Times New Roman"/>
-                <w:color w:val="2E74B5" w:themeColor="accent5" w:themeShade="BF"/>
-              </w:rPr>
-            </w:pPr>
-            <w:r>
-              <w:rPr>
-                <w:rFonts w:ascii="Times New Roman" w:eastAsia="Times New Roman" w:hAnsi="Times New Roman" w:cs="Times New Roman"/>
-                <w:color w:val="2E74B5" w:themeColor="accent5" w:themeShade="BF"/>
+                <w:color w:val="235889"/>
+              </w:rPr>
+            </w:pPr>
+            <w:r>
+              <w:rPr>
+                <w:rFonts w:ascii="Times New Roman" w:eastAsia="Times New Roman" w:hAnsi="Times New Roman" w:cs="Times New Roman"/>
+                <w:color w:val="235889"/>
               </w:rPr>
               <w:t>870.7</w:t>
             </w:r>
@@ -6066,13 +6073,13 @@
               <w:spacing w:after="0" w:line="240" w:lineRule="auto"/>
               <w:rPr>
                 <w:rFonts w:ascii="Times New Roman" w:eastAsia="Times New Roman" w:hAnsi="Times New Roman" w:cs="Times New Roman"/>
-                <w:color w:val="2E74B5" w:themeColor="accent5" w:themeShade="BF"/>
-              </w:rPr>
-            </w:pPr>
-            <w:r>
-              <w:rPr>
-                <w:rFonts w:ascii="Times New Roman" w:eastAsia="Times New Roman" w:hAnsi="Times New Roman" w:cs="Times New Roman"/>
-                <w:color w:val="2E74B5" w:themeColor="accent5" w:themeShade="BF"/>
+                <w:color w:val="235889"/>
+              </w:rPr>
+            </w:pPr>
+            <w:r>
+              <w:rPr>
+                <w:rFonts w:ascii="Times New Roman" w:eastAsia="Times New Roman" w:hAnsi="Times New Roman" w:cs="Times New Roman"/>
+                <w:color w:val="235889"/>
               </w:rPr>
               <w:t>1, 212</w:t>
             </w:r>
@@ -6097,7 +6104,7 @@
                 <w:rFonts w:ascii="Times New Roman" w:eastAsia="Times New Roman" w:hAnsi="Times New Roman" w:cs="Times New Roman"/>
                 <w:b/>
                 <w:bCs/>
-                <w:color w:val="2E74B5" w:themeColor="accent5" w:themeShade="BF"/>
+                <w:color w:val="235889"/>
               </w:rPr>
             </w:pPr>
             <w:r>
@@ -6105,7 +6112,7 @@
                 <w:rFonts w:ascii="Times New Roman" w:eastAsia="Times New Roman" w:hAnsi="Times New Roman" w:cs="Times New Roman"/>
                 <w:b/>
                 <w:bCs/>
-                <w:color w:val="2E74B5" w:themeColor="accent5" w:themeShade="BF"/>
+                <w:color w:val="235889"/>
               </w:rPr>
               <w:t>0.8042</w:t>
             </w:r>
@@ -6134,13 +6141,13 @@
               <w:spacing w:after="0" w:line="240" w:lineRule="auto"/>
               <w:rPr>
                 <w:rFonts w:ascii="Times New Roman" w:eastAsia="Times New Roman" w:hAnsi="Times New Roman" w:cs="Times New Roman"/>
-                <w:color w:val="C00000"/>
-              </w:rPr>
-            </w:pPr>
-            <w:r>
-              <w:rPr>
-                <w:rFonts w:ascii="Times New Roman" w:eastAsia="Times New Roman" w:hAnsi="Times New Roman" w:cs="Times New Roman"/>
-                <w:color w:val="C00000"/>
+                <w:color w:val="820000"/>
+              </w:rPr>
+            </w:pPr>
+            <w:r>
+              <w:rPr>
+                <w:rFonts w:ascii="Times New Roman" w:eastAsia="Times New Roman" w:hAnsi="Times New Roman" w:cs="Times New Roman"/>
+                <w:color w:val="820000"/>
               </w:rPr>
               <w:t>Order-</w:t>
             </w:r>
@@ -6148,7 +6155,7 @@
             <w:r>
               <w:rPr>
                 <w:rFonts w:ascii="Times New Roman" w:eastAsia="Times New Roman" w:hAnsi="Times New Roman" w:cs="Times New Roman"/>
-                <w:color w:val="C00000"/>
+                <w:color w:val="820000"/>
               </w:rPr>
               <w:t>Trichoptera</w:t>
             </w:r>
@@ -6171,13 +6178,13 @@
               <w:spacing w:after="0" w:line="240" w:lineRule="auto"/>
               <w:rPr>
                 <w:rFonts w:ascii="Times New Roman" w:eastAsia="Times New Roman" w:hAnsi="Times New Roman" w:cs="Times New Roman"/>
-                <w:color w:val="C00000"/>
-              </w:rPr>
-            </w:pPr>
-            <w:r>
-              <w:rPr>
-                <w:rFonts w:ascii="Times New Roman" w:eastAsia="Times New Roman" w:hAnsi="Times New Roman" w:cs="Times New Roman"/>
-                <w:color w:val="C00000"/>
+                <w:color w:val="820000"/>
+              </w:rPr>
+            </w:pPr>
+            <w:r>
+              <w:rPr>
+                <w:rFonts w:ascii="Times New Roman" w:eastAsia="Times New Roman" w:hAnsi="Times New Roman" w:cs="Times New Roman"/>
+                <w:color w:val="820000"/>
               </w:rPr>
               <w:t>Linear</w:t>
             </w:r>
@@ -6199,13 +6206,13 @@
               <w:spacing w:after="0" w:line="240" w:lineRule="auto"/>
               <w:rPr>
                 <w:rFonts w:ascii="Times New Roman" w:eastAsia="Times New Roman" w:hAnsi="Times New Roman" w:cs="Times New Roman"/>
-                <w:color w:val="C00000"/>
-              </w:rPr>
-            </w:pPr>
-            <w:r>
-              <w:rPr>
-                <w:rFonts w:ascii="Times New Roman" w:eastAsia="Times New Roman" w:hAnsi="Times New Roman" w:cs="Times New Roman"/>
-                <w:color w:val="C00000"/>
+                <w:color w:val="820000"/>
+              </w:rPr>
+            </w:pPr>
+            <w:r>
+              <w:rPr>
+                <w:rFonts w:ascii="Times New Roman" w:eastAsia="Times New Roman" w:hAnsi="Times New Roman" w:cs="Times New Roman"/>
+                <w:color w:val="820000"/>
               </w:rPr>
               <w:t>Surface Area</w:t>
             </w:r>
@@ -6227,13 +6234,13 @@
               <w:spacing w:after="0" w:line="240" w:lineRule="auto"/>
               <w:rPr>
                 <w:rFonts w:ascii="Times New Roman" w:eastAsia="Times New Roman" w:hAnsi="Times New Roman" w:cs="Times New Roman"/>
-                <w:color w:val="C00000"/>
-              </w:rPr>
-            </w:pPr>
-            <w:r>
-              <w:rPr>
-                <w:rFonts w:ascii="Times New Roman" w:eastAsia="Times New Roman" w:hAnsi="Times New Roman" w:cs="Times New Roman"/>
-                <w:color w:val="C00000"/>
+                <w:color w:val="820000"/>
+              </w:rPr>
+            </w:pPr>
+            <w:r>
+              <w:rPr>
+                <w:rFonts w:ascii="Times New Roman" w:eastAsia="Times New Roman" w:hAnsi="Times New Roman" w:cs="Times New Roman"/>
+                <w:color w:val="820000"/>
               </w:rPr>
               <w:t>808.7</w:t>
             </w:r>
@@ -6255,13 +6262,13 @@
               <w:spacing w:after="0" w:line="240" w:lineRule="auto"/>
               <w:rPr>
                 <w:rFonts w:ascii="Times New Roman" w:eastAsia="Times New Roman" w:hAnsi="Times New Roman" w:cs="Times New Roman"/>
-                <w:color w:val="C00000"/>
-              </w:rPr>
-            </w:pPr>
-            <w:r>
-              <w:rPr>
-                <w:rFonts w:ascii="Times New Roman" w:eastAsia="Times New Roman" w:hAnsi="Times New Roman" w:cs="Times New Roman"/>
-                <w:color w:val="C00000"/>
+                <w:color w:val="820000"/>
+              </w:rPr>
+            </w:pPr>
+            <w:r>
+              <w:rPr>
+                <w:rFonts w:ascii="Times New Roman" w:eastAsia="Times New Roman" w:hAnsi="Times New Roman" w:cs="Times New Roman"/>
+                <w:color w:val="820000"/>
               </w:rPr>
               <w:t>1, 228</w:t>
             </w:r>
@@ -6285,13 +6292,13 @@
               <w:spacing w:after="0" w:line="240" w:lineRule="auto"/>
               <w:rPr>
                 <w:rFonts w:ascii="Times New Roman" w:eastAsia="Times New Roman" w:hAnsi="Times New Roman" w:cs="Times New Roman"/>
-                <w:color w:val="C00000"/>
-              </w:rPr>
-            </w:pPr>
-            <w:r>
-              <w:rPr>
-                <w:rFonts w:ascii="Times New Roman" w:eastAsia="Times New Roman" w:hAnsi="Times New Roman" w:cs="Times New Roman"/>
-                <w:color w:val="C00000"/>
+                <w:color w:val="820000"/>
+              </w:rPr>
+            </w:pPr>
+            <w:r>
+              <w:rPr>
+                <w:rFonts w:ascii="Times New Roman" w:eastAsia="Times New Roman" w:hAnsi="Times New Roman" w:cs="Times New Roman"/>
+                <w:color w:val="820000"/>
               </w:rPr>
               <w:t>0.7801</w:t>
             </w:r>
@@ -6319,13 +6326,13 @@
               <w:spacing w:after="0" w:line="240" w:lineRule="auto"/>
               <w:rPr>
                 <w:rFonts w:ascii="Times New Roman" w:eastAsia="Times New Roman" w:hAnsi="Times New Roman" w:cs="Times New Roman"/>
-                <w:color w:val="C00000"/>
-              </w:rPr>
-            </w:pPr>
-            <w:r>
-              <w:rPr>
-                <w:rFonts w:ascii="Times New Roman" w:eastAsia="Times New Roman" w:hAnsi="Times New Roman" w:cs="Times New Roman"/>
-                <w:color w:val="C00000"/>
+                <w:color w:val="820000"/>
+              </w:rPr>
+            </w:pPr>
+            <w:r>
+              <w:rPr>
+                <w:rFonts w:ascii="Times New Roman" w:eastAsia="Times New Roman" w:hAnsi="Times New Roman" w:cs="Times New Roman"/>
+                <w:color w:val="820000"/>
               </w:rPr>
               <w:t>Order-</w:t>
             </w:r>
@@ -6333,7 +6340,7 @@
             <w:r>
               <w:rPr>
                 <w:rFonts w:ascii="Times New Roman" w:eastAsia="Times New Roman" w:hAnsi="Times New Roman" w:cs="Times New Roman"/>
-                <w:color w:val="C00000"/>
+                <w:color w:val="820000"/>
               </w:rPr>
               <w:t>Trichoptera</w:t>
             </w:r>
@@ -6353,13 +6360,13 @@
               <w:spacing w:after="0" w:line="240" w:lineRule="auto"/>
               <w:rPr>
                 <w:rFonts w:ascii="Times New Roman" w:eastAsia="Times New Roman" w:hAnsi="Times New Roman" w:cs="Times New Roman"/>
-                <w:color w:val="C00000"/>
-              </w:rPr>
-            </w:pPr>
-            <w:r>
-              <w:rPr>
-                <w:rFonts w:ascii="Times New Roman" w:eastAsia="Times New Roman" w:hAnsi="Times New Roman" w:cs="Times New Roman"/>
-                <w:color w:val="C00000"/>
+                <w:color w:val="820000"/>
+              </w:rPr>
+            </w:pPr>
+            <w:r>
+              <w:rPr>
+                <w:rFonts w:ascii="Times New Roman" w:eastAsia="Times New Roman" w:hAnsi="Times New Roman" w:cs="Times New Roman"/>
+                <w:color w:val="820000"/>
               </w:rPr>
               <w:t>Natural log transformed</w:t>
             </w:r>
@@ -6378,13 +6385,13 @@
               <w:spacing w:after="0" w:line="240" w:lineRule="auto"/>
               <w:rPr>
                 <w:rFonts w:ascii="Times New Roman" w:eastAsia="Times New Roman" w:hAnsi="Times New Roman" w:cs="Times New Roman"/>
-                <w:color w:val="C00000"/>
-              </w:rPr>
-            </w:pPr>
-            <w:r>
-              <w:rPr>
-                <w:rFonts w:ascii="Times New Roman" w:eastAsia="Times New Roman" w:hAnsi="Times New Roman" w:cs="Times New Roman"/>
-                <w:color w:val="C00000"/>
+                <w:color w:val="820000"/>
+              </w:rPr>
+            </w:pPr>
+            <w:r>
+              <w:rPr>
+                <w:rFonts w:ascii="Times New Roman" w:eastAsia="Times New Roman" w:hAnsi="Times New Roman" w:cs="Times New Roman"/>
+                <w:color w:val="820000"/>
               </w:rPr>
               <w:t>Surface Area</w:t>
             </w:r>
@@ -6403,13 +6410,13 @@
               <w:spacing w:after="0" w:line="240" w:lineRule="auto"/>
               <w:rPr>
                 <w:rFonts w:ascii="Times New Roman" w:eastAsia="Times New Roman" w:hAnsi="Times New Roman" w:cs="Times New Roman"/>
-                <w:color w:val="C00000"/>
-              </w:rPr>
-            </w:pPr>
-            <w:r>
-              <w:rPr>
-                <w:rFonts w:ascii="Times New Roman" w:eastAsia="Times New Roman" w:hAnsi="Times New Roman" w:cs="Times New Roman"/>
-                <w:color w:val="C00000"/>
+                <w:color w:val="820000"/>
+              </w:rPr>
+            </w:pPr>
+            <w:r>
+              <w:rPr>
+                <w:rFonts w:ascii="Times New Roman" w:eastAsia="Times New Roman" w:hAnsi="Times New Roman" w:cs="Times New Roman"/>
+                <w:color w:val="820000"/>
               </w:rPr>
               <w:t>2073</w:t>
             </w:r>
@@ -6428,13 +6435,13 @@
               <w:spacing w:after="0" w:line="240" w:lineRule="auto"/>
               <w:rPr>
                 <w:rFonts w:ascii="Times New Roman" w:eastAsia="Times New Roman" w:hAnsi="Times New Roman" w:cs="Times New Roman"/>
-                <w:color w:val="C00000"/>
-              </w:rPr>
-            </w:pPr>
-            <w:r>
-              <w:rPr>
-                <w:rFonts w:ascii="Times New Roman" w:eastAsia="Times New Roman" w:hAnsi="Times New Roman" w:cs="Times New Roman"/>
-                <w:color w:val="C00000"/>
+                <w:color w:val="820000"/>
+              </w:rPr>
+            </w:pPr>
+            <w:r>
+              <w:rPr>
+                <w:rFonts w:ascii="Times New Roman" w:eastAsia="Times New Roman" w:hAnsi="Times New Roman" w:cs="Times New Roman"/>
+                <w:color w:val="820000"/>
               </w:rPr>
               <w:t>1, 228</w:t>
             </w:r>
@@ -6459,7 +6466,7 @@
                 <w:rFonts w:ascii="Times New Roman" w:eastAsia="Times New Roman" w:hAnsi="Times New Roman" w:cs="Times New Roman"/>
                 <w:b/>
                 <w:bCs/>
-                <w:color w:val="C00000"/>
+                <w:color w:val="820000"/>
                 <w:u w:val="single"/>
               </w:rPr>
             </w:pPr>
@@ -6468,7 +6475,7 @@
                 <w:rFonts w:ascii="Times New Roman" w:eastAsia="Times New Roman" w:hAnsi="Times New Roman" w:cs="Times New Roman"/>
                 <w:b/>
                 <w:bCs/>
-                <w:color w:val="C00000"/>
+                <w:color w:val="820000"/>
                 <w:u w:val="single"/>
               </w:rPr>
               <w:t>0.9009</w:t>
@@ -6497,13 +6504,13 @@
               <w:spacing w:after="0" w:line="240" w:lineRule="auto"/>
               <w:rPr>
                 <w:rFonts w:ascii="Times New Roman" w:eastAsia="Times New Roman" w:hAnsi="Times New Roman" w:cs="Times New Roman"/>
-                <w:color w:val="C00000"/>
-              </w:rPr>
-            </w:pPr>
-            <w:r>
-              <w:rPr>
-                <w:rFonts w:ascii="Times New Roman" w:eastAsia="Times New Roman" w:hAnsi="Times New Roman" w:cs="Times New Roman"/>
-                <w:color w:val="C00000"/>
+                <w:color w:val="820000"/>
+              </w:rPr>
+            </w:pPr>
+            <w:r>
+              <w:rPr>
+                <w:rFonts w:ascii="Times New Roman" w:eastAsia="Times New Roman" w:hAnsi="Times New Roman" w:cs="Times New Roman"/>
+                <w:color w:val="820000"/>
               </w:rPr>
               <w:t>Order-</w:t>
             </w:r>
@@ -6511,7 +6518,7 @@
             <w:r>
               <w:rPr>
                 <w:rFonts w:ascii="Times New Roman" w:eastAsia="Times New Roman" w:hAnsi="Times New Roman" w:cs="Times New Roman"/>
-                <w:color w:val="C00000"/>
+                <w:color w:val="820000"/>
               </w:rPr>
               <w:t>Trichoptera</w:t>
             </w:r>
@@ -6534,13 +6541,13 @@
               <w:spacing w:after="0" w:line="240" w:lineRule="auto"/>
               <w:rPr>
                 <w:rFonts w:ascii="Times New Roman" w:eastAsia="Times New Roman" w:hAnsi="Times New Roman" w:cs="Times New Roman"/>
-                <w:color w:val="C00000"/>
-              </w:rPr>
-            </w:pPr>
-            <w:r>
-              <w:rPr>
-                <w:rFonts w:ascii="Times New Roman" w:eastAsia="Times New Roman" w:hAnsi="Times New Roman" w:cs="Times New Roman"/>
-                <w:color w:val="C00000"/>
+                <w:color w:val="820000"/>
+              </w:rPr>
+            </w:pPr>
+            <w:r>
+              <w:rPr>
+                <w:rFonts w:ascii="Times New Roman" w:eastAsia="Times New Roman" w:hAnsi="Times New Roman" w:cs="Times New Roman"/>
+                <w:color w:val="820000"/>
               </w:rPr>
               <w:t>Linear</w:t>
             </w:r>
@@ -6562,13 +6569,13 @@
               <w:spacing w:after="0" w:line="240" w:lineRule="auto"/>
               <w:rPr>
                 <w:rFonts w:ascii="Times New Roman" w:eastAsia="Times New Roman" w:hAnsi="Times New Roman" w:cs="Times New Roman"/>
-                <w:color w:val="C00000"/>
-              </w:rPr>
-            </w:pPr>
-            <w:r>
-              <w:rPr>
-                <w:rFonts w:ascii="Times New Roman" w:eastAsia="Times New Roman" w:hAnsi="Times New Roman" w:cs="Times New Roman"/>
-                <w:color w:val="C00000"/>
+                <w:color w:val="820000"/>
+              </w:rPr>
+            </w:pPr>
+            <w:r>
+              <w:rPr>
+                <w:rFonts w:ascii="Times New Roman" w:eastAsia="Times New Roman" w:hAnsi="Times New Roman" w:cs="Times New Roman"/>
+                <w:color w:val="820000"/>
               </w:rPr>
               <w:t>Length</w:t>
             </w:r>
@@ -6590,13 +6597,13 @@
               <w:spacing w:after="0" w:line="240" w:lineRule="auto"/>
               <w:rPr>
                 <w:rFonts w:ascii="Times New Roman" w:eastAsia="Times New Roman" w:hAnsi="Times New Roman" w:cs="Times New Roman"/>
-                <w:color w:val="C00000"/>
-              </w:rPr>
-            </w:pPr>
-            <w:r>
-              <w:rPr>
-                <w:rFonts w:ascii="Times New Roman" w:eastAsia="Times New Roman" w:hAnsi="Times New Roman" w:cs="Times New Roman"/>
-                <w:color w:val="C00000"/>
+                <w:color w:val="820000"/>
+              </w:rPr>
+            </w:pPr>
+            <w:r>
+              <w:rPr>
+                <w:rFonts w:ascii="Times New Roman" w:eastAsia="Times New Roman" w:hAnsi="Times New Roman" w:cs="Times New Roman"/>
+                <w:color w:val="820000"/>
               </w:rPr>
               <w:t>520.7</w:t>
             </w:r>
@@ -6618,13 +6625,13 @@
               <w:spacing w:after="0" w:line="240" w:lineRule="auto"/>
               <w:rPr>
                 <w:rFonts w:ascii="Times New Roman" w:eastAsia="Times New Roman" w:hAnsi="Times New Roman" w:cs="Times New Roman"/>
-                <w:color w:val="C00000"/>
-              </w:rPr>
-            </w:pPr>
-            <w:r>
-              <w:rPr>
-                <w:rFonts w:ascii="Times New Roman" w:eastAsia="Times New Roman" w:hAnsi="Times New Roman" w:cs="Times New Roman"/>
-                <w:color w:val="C00000"/>
+                <w:color w:val="820000"/>
+              </w:rPr>
+            </w:pPr>
+            <w:r>
+              <w:rPr>
+                <w:rFonts w:ascii="Times New Roman" w:eastAsia="Times New Roman" w:hAnsi="Times New Roman" w:cs="Times New Roman"/>
+                <w:color w:val="820000"/>
               </w:rPr>
               <w:t>1, 228</w:t>
             </w:r>
@@ -6647,13 +6654,13 @@
               <w:spacing w:after="0" w:line="240" w:lineRule="auto"/>
               <w:rPr>
                 <w:rFonts w:ascii="Times New Roman" w:eastAsia="Times New Roman" w:hAnsi="Times New Roman" w:cs="Times New Roman"/>
-                <w:color w:val="C00000"/>
-              </w:rPr>
-            </w:pPr>
-            <w:r>
-              <w:rPr>
-                <w:rFonts w:ascii="Times New Roman" w:eastAsia="Times New Roman" w:hAnsi="Times New Roman" w:cs="Times New Roman"/>
-                <w:color w:val="C00000"/>
+                <w:color w:val="820000"/>
+              </w:rPr>
+            </w:pPr>
+            <w:r>
+              <w:rPr>
+                <w:rFonts w:ascii="Times New Roman" w:eastAsia="Times New Roman" w:hAnsi="Times New Roman" w:cs="Times New Roman"/>
+                <w:color w:val="820000"/>
               </w:rPr>
               <w:t>0.6955</w:t>
             </w:r>
@@ -6681,13 +6688,13 @@
               <w:spacing w:after="0" w:line="240" w:lineRule="auto"/>
               <w:rPr>
                 <w:rFonts w:ascii="Times New Roman" w:eastAsia="Times New Roman" w:hAnsi="Times New Roman" w:cs="Times New Roman"/>
-                <w:color w:val="C00000"/>
-              </w:rPr>
-            </w:pPr>
-            <w:r>
-              <w:rPr>
-                <w:rFonts w:ascii="Times New Roman" w:eastAsia="Times New Roman" w:hAnsi="Times New Roman" w:cs="Times New Roman"/>
-                <w:color w:val="C00000"/>
+                <w:color w:val="820000"/>
+              </w:rPr>
+            </w:pPr>
+            <w:r>
+              <w:rPr>
+                <w:rFonts w:ascii="Times New Roman" w:eastAsia="Times New Roman" w:hAnsi="Times New Roman" w:cs="Times New Roman"/>
+                <w:color w:val="820000"/>
               </w:rPr>
               <w:t>Order-</w:t>
             </w:r>
@@ -6695,7 +6702,7 @@
             <w:r>
               <w:rPr>
                 <w:rFonts w:ascii="Times New Roman" w:eastAsia="Times New Roman" w:hAnsi="Times New Roman" w:cs="Times New Roman"/>
-                <w:color w:val="C00000"/>
+                <w:color w:val="820000"/>
               </w:rPr>
               <w:t>Trichoptera</w:t>
             </w:r>
@@ -6718,13 +6725,13 @@
               <w:spacing w:after="0" w:line="240" w:lineRule="auto"/>
               <w:rPr>
                 <w:rFonts w:ascii="Times New Roman" w:eastAsia="Times New Roman" w:hAnsi="Times New Roman" w:cs="Times New Roman"/>
-                <w:color w:val="C00000"/>
-              </w:rPr>
-            </w:pPr>
-            <w:r>
-              <w:rPr>
-                <w:rFonts w:ascii="Times New Roman" w:eastAsia="Times New Roman" w:hAnsi="Times New Roman" w:cs="Times New Roman"/>
-                <w:color w:val="C00000"/>
+                <w:color w:val="820000"/>
+              </w:rPr>
+            </w:pPr>
+            <w:r>
+              <w:rPr>
+                <w:rFonts w:ascii="Times New Roman" w:eastAsia="Times New Roman" w:hAnsi="Times New Roman" w:cs="Times New Roman"/>
+                <w:color w:val="820000"/>
               </w:rPr>
               <w:t>Natural log transformed</w:t>
             </w:r>
@@ -6746,13 +6753,13 @@
               <w:spacing w:after="0" w:line="240" w:lineRule="auto"/>
               <w:rPr>
                 <w:rFonts w:ascii="Times New Roman" w:eastAsia="Times New Roman" w:hAnsi="Times New Roman" w:cs="Times New Roman"/>
-                <w:color w:val="C00000"/>
-              </w:rPr>
-            </w:pPr>
-            <w:r>
-              <w:rPr>
-                <w:rFonts w:ascii="Times New Roman" w:eastAsia="Times New Roman" w:hAnsi="Times New Roman" w:cs="Times New Roman"/>
-                <w:color w:val="C00000"/>
+                <w:color w:val="820000"/>
+              </w:rPr>
+            </w:pPr>
+            <w:r>
+              <w:rPr>
+                <w:rFonts w:ascii="Times New Roman" w:eastAsia="Times New Roman" w:hAnsi="Times New Roman" w:cs="Times New Roman"/>
+                <w:color w:val="820000"/>
               </w:rPr>
               <w:t>Length</w:t>
             </w:r>
@@ -6774,13 +6781,13 @@
               <w:spacing w:after="0" w:line="240" w:lineRule="auto"/>
               <w:rPr>
                 <w:rFonts w:ascii="Times New Roman" w:eastAsia="Times New Roman" w:hAnsi="Times New Roman" w:cs="Times New Roman"/>
-                <w:color w:val="C00000"/>
-              </w:rPr>
-            </w:pPr>
-            <w:r>
-              <w:rPr>
-                <w:rFonts w:ascii="Times New Roman" w:eastAsia="Times New Roman" w:hAnsi="Times New Roman" w:cs="Times New Roman"/>
-                <w:color w:val="C00000"/>
+                <w:color w:val="820000"/>
+              </w:rPr>
+            </w:pPr>
+            <w:r>
+              <w:rPr>
+                <w:rFonts w:ascii="Times New Roman" w:eastAsia="Times New Roman" w:hAnsi="Times New Roman" w:cs="Times New Roman"/>
+                <w:color w:val="820000"/>
               </w:rPr>
               <w:t>1236</w:t>
             </w:r>
@@ -6802,13 +6809,13 @@
               <w:spacing w:after="0" w:line="240" w:lineRule="auto"/>
               <w:rPr>
                 <w:rFonts w:ascii="Times New Roman" w:eastAsia="Times New Roman" w:hAnsi="Times New Roman" w:cs="Times New Roman"/>
-                <w:color w:val="C00000"/>
-              </w:rPr>
-            </w:pPr>
-            <w:r>
-              <w:rPr>
-                <w:rFonts w:ascii="Times New Roman" w:eastAsia="Times New Roman" w:hAnsi="Times New Roman" w:cs="Times New Roman"/>
-                <w:color w:val="C00000"/>
+                <w:color w:val="820000"/>
+              </w:rPr>
+            </w:pPr>
+            <w:r>
+              <w:rPr>
+                <w:rFonts w:ascii="Times New Roman" w:eastAsia="Times New Roman" w:hAnsi="Times New Roman" w:cs="Times New Roman"/>
+                <w:color w:val="820000"/>
               </w:rPr>
               <w:t>1, 228</w:t>
             </w:r>
@@ -6833,7 +6840,7 @@
                 <w:rFonts w:ascii="Times New Roman" w:eastAsia="Times New Roman" w:hAnsi="Times New Roman" w:cs="Times New Roman"/>
                 <w:b/>
                 <w:bCs/>
-                <w:color w:val="C00000"/>
+                <w:color w:val="820000"/>
               </w:rPr>
             </w:pPr>
             <w:r>
@@ -6841,7 +6848,7 @@
                 <w:rFonts w:ascii="Times New Roman" w:eastAsia="Times New Roman" w:hAnsi="Times New Roman" w:cs="Times New Roman"/>
                 <w:b/>
                 <w:bCs/>
-                <w:color w:val="C00000"/>
+                <w:color w:val="820000"/>
               </w:rPr>
               <w:t>0.8443</w:t>
             </w:r>
@@ -6870,13 +6877,13 @@
               <w:spacing w:after="0" w:line="240" w:lineRule="auto"/>
               <w:rPr>
                 <w:rFonts w:ascii="Times New Roman" w:eastAsia="Times New Roman" w:hAnsi="Times New Roman" w:cs="Times New Roman"/>
-                <w:color w:val="C00000"/>
-              </w:rPr>
-            </w:pPr>
-            <w:r>
-              <w:rPr>
-                <w:rFonts w:ascii="Times New Roman" w:eastAsia="Times New Roman" w:hAnsi="Times New Roman" w:cs="Times New Roman"/>
-                <w:color w:val="C00000"/>
+                <w:color w:val="820000"/>
+              </w:rPr>
+            </w:pPr>
+            <w:r>
+              <w:rPr>
+                <w:rFonts w:ascii="Times New Roman" w:eastAsia="Times New Roman" w:hAnsi="Times New Roman" w:cs="Times New Roman"/>
+                <w:color w:val="820000"/>
               </w:rPr>
               <w:t>Family-</w:t>
             </w:r>
@@ -6884,7 +6891,7 @@
             <w:r>
               <w:rPr>
                 <w:rFonts w:ascii="Times New Roman" w:eastAsia="Times New Roman" w:hAnsi="Times New Roman" w:cs="Times New Roman"/>
-                <w:color w:val="C00000"/>
+                <w:color w:val="820000"/>
               </w:rPr>
               <w:t>Hydropsychidae</w:t>
             </w:r>
@@ -6907,13 +6914,13 @@
               <w:spacing w:after="0" w:line="240" w:lineRule="auto"/>
               <w:rPr>
                 <w:rFonts w:ascii="Times New Roman" w:eastAsia="Times New Roman" w:hAnsi="Times New Roman" w:cs="Times New Roman"/>
-                <w:color w:val="C00000"/>
-              </w:rPr>
-            </w:pPr>
-            <w:r>
-              <w:rPr>
-                <w:rFonts w:ascii="Times New Roman" w:eastAsia="Times New Roman" w:hAnsi="Times New Roman" w:cs="Times New Roman"/>
-                <w:color w:val="C00000"/>
+                <w:color w:val="820000"/>
+              </w:rPr>
+            </w:pPr>
+            <w:r>
+              <w:rPr>
+                <w:rFonts w:ascii="Times New Roman" w:eastAsia="Times New Roman" w:hAnsi="Times New Roman" w:cs="Times New Roman"/>
+                <w:color w:val="820000"/>
               </w:rPr>
               <w:t>Linear</w:t>
             </w:r>
@@ -6935,13 +6942,13 @@
               <w:spacing w:after="0" w:line="240" w:lineRule="auto"/>
               <w:rPr>
                 <w:rFonts w:ascii="Times New Roman" w:eastAsia="Times New Roman" w:hAnsi="Times New Roman" w:cs="Times New Roman"/>
-                <w:color w:val="C00000"/>
-              </w:rPr>
-            </w:pPr>
-            <w:r>
-              <w:rPr>
-                <w:rFonts w:ascii="Times New Roman" w:eastAsia="Times New Roman" w:hAnsi="Times New Roman" w:cs="Times New Roman"/>
-                <w:color w:val="C00000"/>
+                <w:color w:val="820000"/>
+              </w:rPr>
+            </w:pPr>
+            <w:r>
+              <w:rPr>
+                <w:rFonts w:ascii="Times New Roman" w:eastAsia="Times New Roman" w:hAnsi="Times New Roman" w:cs="Times New Roman"/>
+                <w:color w:val="820000"/>
               </w:rPr>
               <w:t>Surface Area</w:t>
             </w:r>
@@ -6963,13 +6970,13 @@
               <w:spacing w:after="0" w:line="240" w:lineRule="auto"/>
               <w:rPr>
                 <w:rFonts w:ascii="Times New Roman" w:eastAsia="Times New Roman" w:hAnsi="Times New Roman" w:cs="Times New Roman"/>
-                <w:color w:val="C00000"/>
-              </w:rPr>
-            </w:pPr>
-            <w:r>
-              <w:rPr>
-                <w:rFonts w:ascii="Times New Roman" w:eastAsia="Times New Roman" w:hAnsi="Times New Roman" w:cs="Times New Roman"/>
-                <w:color w:val="C00000"/>
+                <w:color w:val="820000"/>
+              </w:rPr>
+            </w:pPr>
+            <w:r>
+              <w:rPr>
+                <w:rFonts w:ascii="Times New Roman" w:eastAsia="Times New Roman" w:hAnsi="Times New Roman" w:cs="Times New Roman"/>
+                <w:color w:val="820000"/>
               </w:rPr>
               <w:t>713.4</w:t>
             </w:r>
@@ -6991,13 +6998,13 @@
               <w:spacing w:after="0" w:line="240" w:lineRule="auto"/>
               <w:rPr>
                 <w:rFonts w:ascii="Times New Roman" w:eastAsia="Times New Roman" w:hAnsi="Times New Roman" w:cs="Times New Roman"/>
-                <w:color w:val="C00000"/>
-              </w:rPr>
-            </w:pPr>
-            <w:r>
-              <w:rPr>
-                <w:rFonts w:ascii="Times New Roman" w:eastAsia="Times New Roman" w:hAnsi="Times New Roman" w:cs="Times New Roman"/>
-                <w:color w:val="C00000"/>
+                <w:color w:val="820000"/>
+              </w:rPr>
+            </w:pPr>
+            <w:r>
+              <w:rPr>
+                <w:rFonts w:ascii="Times New Roman" w:eastAsia="Times New Roman" w:hAnsi="Times New Roman" w:cs="Times New Roman"/>
+                <w:color w:val="820000"/>
               </w:rPr>
               <w:t>1, 183</w:t>
             </w:r>
@@ -7021,13 +7028,13 @@
               <w:spacing w:after="0" w:line="240" w:lineRule="auto"/>
               <w:rPr>
                 <w:rFonts w:ascii="Times New Roman" w:eastAsia="Times New Roman" w:hAnsi="Times New Roman" w:cs="Times New Roman"/>
-                <w:color w:val="C00000"/>
-              </w:rPr>
-            </w:pPr>
-            <w:r>
-              <w:rPr>
-                <w:rFonts w:ascii="Times New Roman" w:eastAsia="Times New Roman" w:hAnsi="Times New Roman" w:cs="Times New Roman"/>
-                <w:color w:val="C00000"/>
+                <w:color w:val="820000"/>
+              </w:rPr>
+            </w:pPr>
+            <w:r>
+              <w:rPr>
+                <w:rFonts w:ascii="Times New Roman" w:eastAsia="Times New Roman" w:hAnsi="Times New Roman" w:cs="Times New Roman"/>
+                <w:color w:val="820000"/>
               </w:rPr>
               <w:t>0.7958</w:t>
             </w:r>
@@ -7055,13 +7062,13 @@
               <w:spacing w:after="0" w:line="240" w:lineRule="auto"/>
               <w:rPr>
                 <w:rFonts w:ascii="Times New Roman" w:eastAsia="Times New Roman" w:hAnsi="Times New Roman" w:cs="Times New Roman"/>
-                <w:color w:val="C00000"/>
-              </w:rPr>
-            </w:pPr>
-            <w:r>
-              <w:rPr>
-                <w:rFonts w:ascii="Times New Roman" w:eastAsia="Times New Roman" w:hAnsi="Times New Roman" w:cs="Times New Roman"/>
-                <w:color w:val="C00000"/>
+                <w:color w:val="820000"/>
+              </w:rPr>
+            </w:pPr>
+            <w:r>
+              <w:rPr>
+                <w:rFonts w:ascii="Times New Roman" w:eastAsia="Times New Roman" w:hAnsi="Times New Roman" w:cs="Times New Roman"/>
+                <w:color w:val="820000"/>
               </w:rPr>
               <w:t>Family-</w:t>
             </w:r>
@@ -7069,7 +7076,7 @@
             <w:r>
               <w:rPr>
                 <w:rFonts w:ascii="Times New Roman" w:eastAsia="Times New Roman" w:hAnsi="Times New Roman" w:cs="Times New Roman"/>
-                <w:color w:val="C00000"/>
+                <w:color w:val="820000"/>
               </w:rPr>
               <w:t>Hydropsychidae</w:t>
             </w:r>
@@ -7089,13 +7096,13 @@
               <w:spacing w:after="0" w:line="240" w:lineRule="auto"/>
               <w:rPr>
                 <w:rFonts w:ascii="Times New Roman" w:eastAsia="Times New Roman" w:hAnsi="Times New Roman" w:cs="Times New Roman"/>
-                <w:color w:val="C00000"/>
-              </w:rPr>
-            </w:pPr>
-            <w:r>
-              <w:rPr>
-                <w:rFonts w:ascii="Times New Roman" w:eastAsia="Times New Roman" w:hAnsi="Times New Roman" w:cs="Times New Roman"/>
-                <w:color w:val="C00000"/>
+                <w:color w:val="820000"/>
+              </w:rPr>
+            </w:pPr>
+            <w:r>
+              <w:rPr>
+                <w:rFonts w:ascii="Times New Roman" w:eastAsia="Times New Roman" w:hAnsi="Times New Roman" w:cs="Times New Roman"/>
+                <w:color w:val="820000"/>
               </w:rPr>
               <w:t>Natural log transformed</w:t>
             </w:r>
@@ -7114,13 +7121,13 @@
               <w:spacing w:after="0" w:line="240" w:lineRule="auto"/>
               <w:rPr>
                 <w:rFonts w:ascii="Times New Roman" w:eastAsia="Times New Roman" w:hAnsi="Times New Roman" w:cs="Times New Roman"/>
-                <w:color w:val="C00000"/>
-              </w:rPr>
-            </w:pPr>
-            <w:r>
-              <w:rPr>
-                <w:rFonts w:ascii="Times New Roman" w:eastAsia="Times New Roman" w:hAnsi="Times New Roman" w:cs="Times New Roman"/>
-                <w:color w:val="C00000"/>
+                <w:color w:val="820000"/>
+              </w:rPr>
+            </w:pPr>
+            <w:r>
+              <w:rPr>
+                <w:rFonts w:ascii="Times New Roman" w:eastAsia="Times New Roman" w:hAnsi="Times New Roman" w:cs="Times New Roman"/>
+                <w:color w:val="820000"/>
               </w:rPr>
               <w:t>Surface Area</w:t>
             </w:r>
@@ -7139,13 +7146,13 @@
               <w:spacing w:after="0" w:line="240" w:lineRule="auto"/>
               <w:rPr>
                 <w:rFonts w:ascii="Times New Roman" w:eastAsia="Times New Roman" w:hAnsi="Times New Roman" w:cs="Times New Roman"/>
-                <w:color w:val="C00000"/>
-              </w:rPr>
-            </w:pPr>
-            <w:r>
-              <w:rPr>
-                <w:rFonts w:ascii="Times New Roman" w:eastAsia="Times New Roman" w:hAnsi="Times New Roman" w:cs="Times New Roman"/>
-                <w:color w:val="C00000"/>
+                <w:color w:val="820000"/>
+              </w:rPr>
+            </w:pPr>
+            <w:r>
+              <w:rPr>
+                <w:rFonts w:ascii="Times New Roman" w:eastAsia="Times New Roman" w:hAnsi="Times New Roman" w:cs="Times New Roman"/>
+                <w:color w:val="820000"/>
               </w:rPr>
               <w:t>1911</w:t>
             </w:r>
@@ -7164,13 +7171,13 @@
               <w:spacing w:after="0" w:line="240" w:lineRule="auto"/>
               <w:rPr>
                 <w:rFonts w:ascii="Times New Roman" w:eastAsia="Times New Roman" w:hAnsi="Times New Roman" w:cs="Times New Roman"/>
-                <w:color w:val="C00000"/>
-              </w:rPr>
-            </w:pPr>
-            <w:r>
-              <w:rPr>
-                <w:rFonts w:ascii="Times New Roman" w:eastAsia="Times New Roman" w:hAnsi="Times New Roman" w:cs="Times New Roman"/>
-                <w:color w:val="C00000"/>
+                <w:color w:val="820000"/>
+              </w:rPr>
+            </w:pPr>
+            <w:r>
+              <w:rPr>
+                <w:rFonts w:ascii="Times New Roman" w:eastAsia="Times New Roman" w:hAnsi="Times New Roman" w:cs="Times New Roman"/>
+                <w:color w:val="820000"/>
               </w:rPr>
               <w:t>1, 183</w:t>
             </w:r>
@@ -7195,7 +7202,7 @@
                 <w:rFonts w:ascii="Times New Roman" w:eastAsia="Times New Roman" w:hAnsi="Times New Roman" w:cs="Times New Roman"/>
                 <w:b/>
                 <w:bCs/>
-                <w:color w:val="C00000"/>
+                <w:color w:val="820000"/>
                 <w:u w:val="single"/>
               </w:rPr>
             </w:pPr>
@@ -7204,7 +7211,7 @@
                 <w:rFonts w:ascii="Times New Roman" w:eastAsia="Times New Roman" w:hAnsi="Times New Roman" w:cs="Times New Roman"/>
                 <w:b/>
                 <w:bCs/>
-                <w:color w:val="C00000"/>
+                <w:color w:val="820000"/>
                 <w:u w:val="single"/>
               </w:rPr>
               <w:t>0.9126</w:t>
@@ -7233,13 +7240,13 @@
               <w:spacing w:after="0" w:line="240" w:lineRule="auto"/>
               <w:rPr>
                 <w:rFonts w:ascii="Times New Roman" w:eastAsia="Times New Roman" w:hAnsi="Times New Roman" w:cs="Times New Roman"/>
-                <w:color w:val="C00000"/>
-              </w:rPr>
-            </w:pPr>
-            <w:r>
-              <w:rPr>
-                <w:rFonts w:ascii="Times New Roman" w:eastAsia="Times New Roman" w:hAnsi="Times New Roman" w:cs="Times New Roman"/>
-                <w:color w:val="C00000"/>
+                <w:color w:val="820000"/>
+              </w:rPr>
+            </w:pPr>
+            <w:r>
+              <w:rPr>
+                <w:rFonts w:ascii="Times New Roman" w:eastAsia="Times New Roman" w:hAnsi="Times New Roman" w:cs="Times New Roman"/>
+                <w:color w:val="820000"/>
               </w:rPr>
               <w:t>Family-</w:t>
             </w:r>
@@ -7247,7 +7254,7 @@
             <w:r>
               <w:rPr>
                 <w:rFonts w:ascii="Times New Roman" w:eastAsia="Times New Roman" w:hAnsi="Times New Roman" w:cs="Times New Roman"/>
-                <w:color w:val="C00000"/>
+                <w:color w:val="820000"/>
               </w:rPr>
               <w:t>Hydropsychidae</w:t>
             </w:r>
@@ -7270,13 +7277,13 @@
               <w:spacing w:after="0" w:line="240" w:lineRule="auto"/>
               <w:rPr>
                 <w:rFonts w:ascii="Times New Roman" w:eastAsia="Times New Roman" w:hAnsi="Times New Roman" w:cs="Times New Roman"/>
-                <w:color w:val="C00000"/>
-              </w:rPr>
-            </w:pPr>
-            <w:r>
-              <w:rPr>
-                <w:rFonts w:ascii="Times New Roman" w:eastAsia="Times New Roman" w:hAnsi="Times New Roman" w:cs="Times New Roman"/>
-                <w:color w:val="C00000"/>
+                <w:color w:val="820000"/>
+              </w:rPr>
+            </w:pPr>
+            <w:r>
+              <w:rPr>
+                <w:rFonts w:ascii="Times New Roman" w:eastAsia="Times New Roman" w:hAnsi="Times New Roman" w:cs="Times New Roman"/>
+                <w:color w:val="820000"/>
               </w:rPr>
               <w:t>Linear</w:t>
             </w:r>
@@ -7298,13 +7305,13 @@
               <w:spacing w:after="0" w:line="240" w:lineRule="auto"/>
               <w:rPr>
                 <w:rFonts w:ascii="Times New Roman" w:eastAsia="Times New Roman" w:hAnsi="Times New Roman" w:cs="Times New Roman"/>
-                <w:color w:val="C00000"/>
-              </w:rPr>
-            </w:pPr>
-            <w:r>
-              <w:rPr>
-                <w:rFonts w:ascii="Times New Roman" w:eastAsia="Times New Roman" w:hAnsi="Times New Roman" w:cs="Times New Roman"/>
-                <w:color w:val="C00000"/>
+                <w:color w:val="820000"/>
+              </w:rPr>
+            </w:pPr>
+            <w:r>
+              <w:rPr>
+                <w:rFonts w:ascii="Times New Roman" w:eastAsia="Times New Roman" w:hAnsi="Times New Roman" w:cs="Times New Roman"/>
+                <w:color w:val="820000"/>
               </w:rPr>
               <w:t>Length</w:t>
             </w:r>
@@ -7326,13 +7333,13 @@
               <w:spacing w:after="0" w:line="240" w:lineRule="auto"/>
               <w:rPr>
                 <w:rFonts w:ascii="Times New Roman" w:eastAsia="Times New Roman" w:hAnsi="Times New Roman" w:cs="Times New Roman"/>
-                <w:color w:val="C00000"/>
-              </w:rPr>
-            </w:pPr>
-            <w:r>
-              <w:rPr>
-                <w:rFonts w:ascii="Times New Roman" w:eastAsia="Times New Roman" w:hAnsi="Times New Roman" w:cs="Times New Roman"/>
-                <w:color w:val="C00000"/>
+                <w:color w:val="820000"/>
+              </w:rPr>
+            </w:pPr>
+            <w:r>
+              <w:rPr>
+                <w:rFonts w:ascii="Times New Roman" w:eastAsia="Times New Roman" w:hAnsi="Times New Roman" w:cs="Times New Roman"/>
+                <w:color w:val="820000"/>
               </w:rPr>
               <w:t>450.8</w:t>
             </w:r>
@@ -7354,13 +7361,13 @@
               <w:spacing w:after="0" w:line="240" w:lineRule="auto"/>
               <w:rPr>
                 <w:rFonts w:ascii="Times New Roman" w:eastAsia="Times New Roman" w:hAnsi="Times New Roman" w:cs="Times New Roman"/>
-                <w:color w:val="C00000"/>
-              </w:rPr>
-            </w:pPr>
-            <w:r>
-              <w:rPr>
-                <w:rFonts w:ascii="Times New Roman" w:eastAsia="Times New Roman" w:hAnsi="Times New Roman" w:cs="Times New Roman"/>
-                <w:color w:val="C00000"/>
+                <w:color w:val="820000"/>
+              </w:rPr>
+            </w:pPr>
+            <w:r>
+              <w:rPr>
+                <w:rFonts w:ascii="Times New Roman" w:eastAsia="Times New Roman" w:hAnsi="Times New Roman" w:cs="Times New Roman"/>
+                <w:color w:val="820000"/>
               </w:rPr>
               <w:t>1, 183</w:t>
             </w:r>
@@ -7383,13 +7390,13 @@
               <w:spacing w:after="0" w:line="240" w:lineRule="auto"/>
               <w:rPr>
                 <w:rFonts w:ascii="Times New Roman" w:eastAsia="Times New Roman" w:hAnsi="Times New Roman" w:cs="Times New Roman"/>
-                <w:color w:val="C00000"/>
-              </w:rPr>
-            </w:pPr>
-            <w:r>
-              <w:rPr>
-                <w:rFonts w:ascii="Times New Roman" w:eastAsia="Times New Roman" w:hAnsi="Times New Roman" w:cs="Times New Roman"/>
-                <w:color w:val="C00000"/>
+                <w:color w:val="820000"/>
+              </w:rPr>
+            </w:pPr>
+            <w:r>
+              <w:rPr>
+                <w:rFonts w:ascii="Times New Roman" w:eastAsia="Times New Roman" w:hAnsi="Times New Roman" w:cs="Times New Roman"/>
+                <w:color w:val="820000"/>
               </w:rPr>
               <w:t>0.7113</w:t>
             </w:r>
@@ -7417,13 +7424,13 @@
               <w:spacing w:after="0" w:line="240" w:lineRule="auto"/>
               <w:rPr>
                 <w:rFonts w:ascii="Times New Roman" w:eastAsia="Times New Roman" w:hAnsi="Times New Roman" w:cs="Times New Roman"/>
-                <w:color w:val="C00000"/>
-              </w:rPr>
-            </w:pPr>
-            <w:r>
-              <w:rPr>
-                <w:rFonts w:ascii="Times New Roman" w:eastAsia="Times New Roman" w:hAnsi="Times New Roman" w:cs="Times New Roman"/>
-                <w:color w:val="C00000"/>
+                <w:color w:val="820000"/>
+              </w:rPr>
+            </w:pPr>
+            <w:r>
+              <w:rPr>
+                <w:rFonts w:ascii="Times New Roman" w:eastAsia="Times New Roman" w:hAnsi="Times New Roman" w:cs="Times New Roman"/>
+                <w:color w:val="820000"/>
               </w:rPr>
               <w:t>Family-</w:t>
             </w:r>
@@ -7431,7 +7438,7 @@
             <w:r>
               <w:rPr>
                 <w:rFonts w:ascii="Times New Roman" w:eastAsia="Times New Roman" w:hAnsi="Times New Roman" w:cs="Times New Roman"/>
-                <w:color w:val="C00000"/>
+                <w:color w:val="820000"/>
               </w:rPr>
               <w:t>Hydropsychidae</w:t>
             </w:r>
@@ -7454,13 +7461,13 @@
               <w:spacing w:after="0" w:line="240" w:lineRule="auto"/>
               <w:rPr>
                 <w:rFonts w:ascii="Times New Roman" w:eastAsia="Times New Roman" w:hAnsi="Times New Roman" w:cs="Times New Roman"/>
-                <w:color w:val="C00000"/>
-              </w:rPr>
-            </w:pPr>
-            <w:r>
-              <w:rPr>
-                <w:rFonts w:ascii="Times New Roman" w:eastAsia="Times New Roman" w:hAnsi="Times New Roman" w:cs="Times New Roman"/>
-                <w:color w:val="C00000"/>
+                <w:color w:val="820000"/>
+              </w:rPr>
+            </w:pPr>
+            <w:r>
+              <w:rPr>
+                <w:rFonts w:ascii="Times New Roman" w:eastAsia="Times New Roman" w:hAnsi="Times New Roman" w:cs="Times New Roman"/>
+                <w:color w:val="820000"/>
               </w:rPr>
               <w:t>Natural log transformed</w:t>
             </w:r>
@@ -7482,13 +7489,13 @@
               <w:spacing w:after="0" w:line="240" w:lineRule="auto"/>
               <w:rPr>
                 <w:rFonts w:ascii="Times New Roman" w:eastAsia="Times New Roman" w:hAnsi="Times New Roman" w:cs="Times New Roman"/>
-                <w:color w:val="C00000"/>
-              </w:rPr>
-            </w:pPr>
-            <w:r>
-              <w:rPr>
-                <w:rFonts w:ascii="Times New Roman" w:eastAsia="Times New Roman" w:hAnsi="Times New Roman" w:cs="Times New Roman"/>
-                <w:color w:val="C00000"/>
+                <w:color w:val="820000"/>
+              </w:rPr>
+            </w:pPr>
+            <w:r>
+              <w:rPr>
+                <w:rFonts w:ascii="Times New Roman" w:eastAsia="Times New Roman" w:hAnsi="Times New Roman" w:cs="Times New Roman"/>
+                <w:color w:val="820000"/>
               </w:rPr>
               <w:t>Length</w:t>
             </w:r>
@@ -7510,13 +7517,13 @@
               <w:spacing w:after="0" w:line="240" w:lineRule="auto"/>
               <w:rPr>
                 <w:rFonts w:ascii="Times New Roman" w:eastAsia="Times New Roman" w:hAnsi="Times New Roman" w:cs="Times New Roman"/>
-                <w:color w:val="C00000"/>
-              </w:rPr>
-            </w:pPr>
-            <w:r>
-              <w:rPr>
-                <w:rFonts w:ascii="Times New Roman" w:eastAsia="Times New Roman" w:hAnsi="Times New Roman" w:cs="Times New Roman"/>
-                <w:color w:val="C00000"/>
+                <w:color w:val="820000"/>
+              </w:rPr>
+            </w:pPr>
+            <w:r>
+              <w:rPr>
+                <w:rFonts w:ascii="Times New Roman" w:eastAsia="Times New Roman" w:hAnsi="Times New Roman" w:cs="Times New Roman"/>
+                <w:color w:val="820000"/>
               </w:rPr>
               <w:t>1180</w:t>
             </w:r>
@@ -7538,13 +7545,13 @@
               <w:spacing w:after="0" w:line="240" w:lineRule="auto"/>
               <w:rPr>
                 <w:rFonts w:ascii="Times New Roman" w:eastAsia="Times New Roman" w:hAnsi="Times New Roman" w:cs="Times New Roman"/>
-                <w:color w:val="C00000"/>
-              </w:rPr>
-            </w:pPr>
-            <w:r>
-              <w:rPr>
-                <w:rFonts w:ascii="Times New Roman" w:eastAsia="Times New Roman" w:hAnsi="Times New Roman" w:cs="Times New Roman"/>
-                <w:color w:val="C00000"/>
+                <w:color w:val="820000"/>
+              </w:rPr>
+            </w:pPr>
+            <w:r>
+              <w:rPr>
+                <w:rFonts w:ascii="Times New Roman" w:eastAsia="Times New Roman" w:hAnsi="Times New Roman" w:cs="Times New Roman"/>
+                <w:color w:val="820000"/>
               </w:rPr>
               <w:t>1, 183</w:t>
             </w:r>
@@ -7569,7 +7576,7 @@
                 <w:rFonts w:ascii="Times New Roman" w:eastAsia="Times New Roman" w:hAnsi="Times New Roman" w:cs="Times New Roman"/>
                 <w:b/>
                 <w:bCs/>
-                <w:color w:val="C00000"/>
+                <w:color w:val="820000"/>
               </w:rPr>
             </w:pPr>
             <w:r>
@@ -7577,7 +7584,7 @@
                 <w:rFonts w:ascii="Times New Roman" w:eastAsia="Times New Roman" w:hAnsi="Times New Roman" w:cs="Times New Roman"/>
                 <w:b/>
                 <w:bCs/>
-                <w:color w:val="C00000"/>
+                <w:color w:val="820000"/>
               </w:rPr>
               <w:t>0.8657</w:t>
             </w:r>
@@ -9069,231 +9076,1491 @@
           <w:szCs w:val="24"/>
         </w:rPr>
       </w:pPr>
-      <w:r>
-        <w:rPr>
-          <w:rFonts w:ascii="Times New Roman" w:hAnsi="Times New Roman" w:cs="Times New Roman"/>
-          <w:i/>
-          <w:iCs/>
-          <w:sz w:val="24"/>
-          <w:szCs w:val="24"/>
-        </w:rPr>
-        <w:t>Table 1</w:t>
-      </w:r>
-      <w:r>
-        <w:rPr>
-          <w:rFonts w:ascii="Times New Roman" w:hAnsi="Times New Roman" w:cs="Times New Roman"/>
-          <w:i/>
-          <w:iCs/>
-          <w:sz w:val="24"/>
-          <w:szCs w:val="24"/>
-        </w:rPr>
-        <w:t xml:space="preserve">: </w:t>
-      </w:r>
-      <w:r>
-        <w:rPr>
-          <w:rFonts w:ascii="Times New Roman" w:hAnsi="Times New Roman" w:cs="Times New Roman"/>
-          <w:i/>
-          <w:iCs/>
-          <w:sz w:val="24"/>
-          <w:szCs w:val="24"/>
-        </w:rPr>
-        <w:t xml:space="preserve">Results of ANOVAs run on </w:t>
-      </w:r>
-      <w:r>
-        <w:rPr>
-          <w:rFonts w:ascii="Times New Roman" w:hAnsi="Times New Roman" w:cs="Times New Roman"/>
-          <w:i/>
-          <w:iCs/>
-          <w:sz w:val="24"/>
-          <w:szCs w:val="24"/>
-        </w:rPr>
-        <w:t>the linear and natural log-transformed models relating surface area (</w:t>
-      </w:r>
-      <w:proofErr w:type="spellStart"/>
-      <w:r>
-        <w:rPr>
-          <w:rFonts w:ascii="Times New Roman" w:hAnsi="Times New Roman" w:cs="Times New Roman"/>
-          <w:i/>
-          <w:iCs/>
-          <w:sz w:val="24"/>
-          <w:szCs w:val="24"/>
-        </w:rPr>
-        <w:t>sq</w:t>
-      </w:r>
-      <w:proofErr w:type="spellEnd"/>
-      <w:r>
-        <w:rPr>
-          <w:rFonts w:ascii="Times New Roman" w:hAnsi="Times New Roman" w:cs="Times New Roman"/>
-          <w:i/>
-          <w:iCs/>
-          <w:sz w:val="24"/>
-          <w:szCs w:val="24"/>
-        </w:rPr>
-        <w:t xml:space="preserve"> mm) and length (mm) to dry mass (mg) of </w:t>
-      </w:r>
-      <w:r>
-        <w:rPr>
-          <w:rFonts w:ascii="Times New Roman" w:hAnsi="Times New Roman" w:cs="Times New Roman"/>
-          <w:i/>
-          <w:iCs/>
-          <w:sz w:val="24"/>
-          <w:szCs w:val="24"/>
-        </w:rPr>
-        <w:t>specimens. Color corresponds to preservation technique (</w:t>
-      </w:r>
-      <w:r>
-        <w:rPr>
-          <w:rFonts w:ascii="Times New Roman" w:hAnsi="Times New Roman" w:cs="Times New Roman"/>
-          <w:i/>
-          <w:iCs/>
-          <w:color w:val="2E74B5" w:themeColor="accent5" w:themeShade="BF"/>
-          <w:sz w:val="24"/>
-          <w:szCs w:val="24"/>
-        </w:rPr>
-        <w:t>blue</w:t>
-      </w:r>
-      <w:r>
-        <w:rPr>
-          <w:rFonts w:ascii="Times New Roman" w:hAnsi="Times New Roman" w:cs="Times New Roman"/>
-          <w:i/>
-          <w:iCs/>
-          <w:sz w:val="24"/>
-          <w:szCs w:val="24"/>
-        </w:rPr>
-        <w:t xml:space="preserve">: fresh, </w:t>
-      </w:r>
-      <w:r>
-        <w:rPr>
-          <w:rFonts w:ascii="Times New Roman" w:hAnsi="Times New Roman" w:cs="Times New Roman"/>
-          <w:i/>
-          <w:iCs/>
-          <w:color w:val="C00000"/>
-          <w:sz w:val="24"/>
-          <w:szCs w:val="24"/>
-        </w:rPr>
-        <w:t>red</w:t>
-      </w:r>
-      <w:r>
-        <w:rPr>
-          <w:rFonts w:ascii="Times New Roman" w:hAnsi="Times New Roman" w:cs="Times New Roman"/>
-          <w:i/>
-          <w:iCs/>
-          <w:sz w:val="24"/>
-          <w:szCs w:val="24"/>
-        </w:rPr>
-        <w:t xml:space="preserve">: alcohol-preserved, </w:t>
-      </w:r>
-      <w:r>
-        <w:rPr>
-          <w:rFonts w:ascii="Times New Roman" w:hAnsi="Times New Roman" w:cs="Times New Roman"/>
-          <w:i/>
-          <w:iCs/>
-          <w:color w:val="00B050"/>
-          <w:sz w:val="24"/>
-          <w:szCs w:val="24"/>
-        </w:rPr>
-        <w:t>green</w:t>
-      </w:r>
-      <w:r>
-        <w:rPr>
-          <w:rFonts w:ascii="Times New Roman" w:hAnsi="Times New Roman" w:cs="Times New Roman"/>
-          <w:i/>
-          <w:iCs/>
-          <w:sz w:val="24"/>
-          <w:szCs w:val="24"/>
-        </w:rPr>
-        <w:t>: frozen-preserved). Models within preservation techniques are separated by taxonomic level (Order-</w:t>
-      </w:r>
-      <w:proofErr w:type="spellStart"/>
-      <w:r>
-        <w:rPr>
-          <w:rFonts w:ascii="Times New Roman" w:hAnsi="Times New Roman" w:cs="Times New Roman"/>
-          <w:i/>
-          <w:iCs/>
-          <w:sz w:val="24"/>
-          <w:szCs w:val="24"/>
-        </w:rPr>
-        <w:t>Trichoptera</w:t>
-      </w:r>
-      <w:proofErr w:type="spellEnd"/>
-      <w:r>
-        <w:rPr>
-          <w:rFonts w:ascii="Times New Roman" w:hAnsi="Times New Roman" w:cs="Times New Roman"/>
-          <w:i/>
-          <w:iCs/>
-          <w:sz w:val="24"/>
-          <w:szCs w:val="24"/>
-        </w:rPr>
-        <w:t xml:space="preserve"> and Family-</w:t>
-      </w:r>
-      <w:proofErr w:type="spellStart"/>
-      <w:r>
-        <w:rPr>
-          <w:rFonts w:ascii="Times New Roman" w:hAnsi="Times New Roman" w:cs="Times New Roman"/>
-          <w:i/>
-          <w:iCs/>
-          <w:sz w:val="24"/>
-          <w:szCs w:val="24"/>
-        </w:rPr>
-        <w:t>Hydropsychidae</w:t>
-      </w:r>
-      <w:proofErr w:type="spellEnd"/>
-      <w:r>
-        <w:rPr>
-          <w:rFonts w:ascii="Times New Roman" w:hAnsi="Times New Roman" w:cs="Times New Roman"/>
-          <w:i/>
-          <w:iCs/>
-          <w:sz w:val="24"/>
-          <w:szCs w:val="24"/>
-        </w:rPr>
-        <w:t>) by darker lines. The higher R</w:t>
-      </w:r>
-      <w:r>
-        <w:rPr>
-          <w:rFonts w:ascii="Times New Roman" w:hAnsi="Times New Roman" w:cs="Times New Roman"/>
-          <w:i/>
-          <w:iCs/>
-          <w:sz w:val="24"/>
-          <w:szCs w:val="24"/>
-          <w:vertAlign w:val="superscript"/>
-        </w:rPr>
-        <w:t>2</w:t>
-      </w:r>
-      <w:r>
-        <w:rPr>
-          <w:rFonts w:ascii="Times New Roman" w:hAnsi="Times New Roman" w:cs="Times New Roman"/>
-          <w:i/>
-          <w:iCs/>
-          <w:sz w:val="24"/>
-          <w:szCs w:val="24"/>
-        </w:rPr>
-        <w:t xml:space="preserve"> value for each model comparison is bolded, and the highest R</w:t>
-      </w:r>
-      <w:r>
-        <w:rPr>
-          <w:rFonts w:ascii="Times New Roman" w:hAnsi="Times New Roman" w:cs="Times New Roman"/>
-          <w:i/>
-          <w:iCs/>
-          <w:sz w:val="24"/>
-          <w:szCs w:val="24"/>
-          <w:vertAlign w:val="superscript"/>
-        </w:rPr>
-        <w:t>2</w:t>
-      </w:r>
-      <w:r>
-        <w:rPr>
-          <w:rFonts w:ascii="Times New Roman" w:hAnsi="Times New Roman" w:cs="Times New Roman"/>
-          <w:i/>
-          <w:iCs/>
-          <w:sz w:val="24"/>
-          <w:szCs w:val="24"/>
-        </w:rPr>
-        <w:t xml:space="preserve"> value per taxonomic level per preservation technique is underlined. Every ANOVA result is significant to an alpha level of 0.05 and with a p-value less than 0.0001, and are not included with each ANOVA result for simplicity of table design.</w:t>
-      </w:r>
     </w:p>
     <w:p>
       <w:pPr>
+        <w:spacing w:after="0" w:line="240" w:lineRule="auto"/>
+        <w:jc w:val="both"/>
+        <w:rPr>
+          <w:rFonts w:ascii="Times New Roman" w:hAnsi="Times New Roman" w:cs="Times New Roman"/>
+          <w:i/>
+          <w:iCs/>
+          <w:sz w:val="24"/>
+          <w:szCs w:val="24"/>
+        </w:rPr>
+      </w:pPr>
+      <w:r>
+        <w:rPr>
+          <w:rFonts w:ascii="Times New Roman" w:hAnsi="Times New Roman" w:cs="Times New Roman"/>
+          <w:i/>
+          <w:iCs/>
+          <w:sz w:val="24"/>
+          <w:szCs w:val="24"/>
+        </w:rPr>
+        <w:t>Table 1</w:t>
+      </w:r>
+      <w:r>
+        <w:rPr>
+          <w:rFonts w:ascii="Times New Roman" w:hAnsi="Times New Roman" w:cs="Times New Roman"/>
+          <w:i/>
+          <w:iCs/>
+          <w:sz w:val="24"/>
+          <w:szCs w:val="24"/>
+        </w:rPr>
+        <w:t xml:space="preserve">: </w:t>
+      </w:r>
+      <w:r>
+        <w:rPr>
+          <w:rFonts w:ascii="Times New Roman" w:hAnsi="Times New Roman" w:cs="Times New Roman"/>
+          <w:i/>
+          <w:iCs/>
+          <w:sz w:val="24"/>
+          <w:szCs w:val="24"/>
+        </w:rPr>
+        <w:t xml:space="preserve">Results of ANOVAs run on </w:t>
+      </w:r>
+      <w:r>
+        <w:rPr>
+          <w:rFonts w:ascii="Times New Roman" w:hAnsi="Times New Roman" w:cs="Times New Roman"/>
+          <w:i/>
+          <w:iCs/>
+          <w:sz w:val="24"/>
+          <w:szCs w:val="24"/>
+        </w:rPr>
+        <w:t>the linear and natural log-transformed models relating surface area (</w:t>
+      </w:r>
+      <w:proofErr w:type="spellStart"/>
+      <w:r>
+        <w:rPr>
+          <w:rFonts w:ascii="Times New Roman" w:hAnsi="Times New Roman" w:cs="Times New Roman"/>
+          <w:i/>
+          <w:iCs/>
+          <w:sz w:val="24"/>
+          <w:szCs w:val="24"/>
+        </w:rPr>
+        <w:t>sq</w:t>
+      </w:r>
+      <w:proofErr w:type="spellEnd"/>
+      <w:r>
+        <w:rPr>
+          <w:rFonts w:ascii="Times New Roman" w:hAnsi="Times New Roman" w:cs="Times New Roman"/>
+          <w:i/>
+          <w:iCs/>
+          <w:sz w:val="24"/>
+          <w:szCs w:val="24"/>
+        </w:rPr>
+        <w:t xml:space="preserve"> mm) and length (mm) to dry mass (mg) of </w:t>
+      </w:r>
+      <w:r>
+        <w:rPr>
+          <w:rFonts w:ascii="Times New Roman" w:hAnsi="Times New Roman" w:cs="Times New Roman"/>
+          <w:i/>
+          <w:iCs/>
+          <w:sz w:val="24"/>
+          <w:szCs w:val="24"/>
+        </w:rPr>
+        <w:t>specimens. Color corresponds to preservation technique (</w:t>
+      </w:r>
+      <w:r>
+        <w:rPr>
+          <w:rFonts w:ascii="Times New Roman" w:hAnsi="Times New Roman" w:cs="Times New Roman"/>
+          <w:i/>
+          <w:iCs/>
+          <w:color w:val="235889"/>
+          <w:sz w:val="24"/>
+          <w:szCs w:val="24"/>
+        </w:rPr>
+        <w:t>blue</w:t>
+      </w:r>
+      <w:r>
+        <w:rPr>
+          <w:rFonts w:ascii="Times New Roman" w:hAnsi="Times New Roman" w:cs="Times New Roman"/>
+          <w:i/>
+          <w:iCs/>
+          <w:sz w:val="24"/>
+          <w:szCs w:val="24"/>
+        </w:rPr>
+        <w:t xml:space="preserve">: fresh, </w:t>
+      </w:r>
+      <w:r>
+        <w:rPr>
+          <w:rFonts w:ascii="Times New Roman" w:hAnsi="Times New Roman" w:cs="Times New Roman"/>
+          <w:i/>
+          <w:iCs/>
+          <w:color w:val="820000"/>
+          <w:sz w:val="24"/>
+          <w:szCs w:val="24"/>
+        </w:rPr>
+        <w:t>red</w:t>
+      </w:r>
+      <w:r>
+        <w:rPr>
+          <w:rFonts w:ascii="Times New Roman" w:hAnsi="Times New Roman" w:cs="Times New Roman"/>
+          <w:i/>
+          <w:iCs/>
+          <w:sz w:val="24"/>
+          <w:szCs w:val="24"/>
+        </w:rPr>
+        <w:t xml:space="preserve">: alcohol-preserved, </w:t>
+      </w:r>
+      <w:r>
+        <w:rPr>
+          <w:rFonts w:ascii="Times New Roman" w:hAnsi="Times New Roman" w:cs="Times New Roman"/>
+          <w:i/>
+          <w:iCs/>
+          <w:color w:val="00B050"/>
+          <w:sz w:val="24"/>
+          <w:szCs w:val="24"/>
+        </w:rPr>
+        <w:t>green</w:t>
+      </w:r>
+      <w:r>
+        <w:rPr>
+          <w:rFonts w:ascii="Times New Roman" w:hAnsi="Times New Roman" w:cs="Times New Roman"/>
+          <w:i/>
+          <w:iCs/>
+          <w:sz w:val="24"/>
+          <w:szCs w:val="24"/>
+        </w:rPr>
+        <w:t>: frozen-preserved). Models within preservation techniques are separated by taxonomic level (Order-</w:t>
+      </w:r>
+      <w:proofErr w:type="spellStart"/>
+      <w:r>
+        <w:rPr>
+          <w:rFonts w:ascii="Times New Roman" w:hAnsi="Times New Roman" w:cs="Times New Roman"/>
+          <w:i/>
+          <w:iCs/>
+          <w:sz w:val="24"/>
+          <w:szCs w:val="24"/>
+        </w:rPr>
+        <w:t>Trichoptera</w:t>
+      </w:r>
+      <w:proofErr w:type="spellEnd"/>
+      <w:r>
+        <w:rPr>
+          <w:rFonts w:ascii="Times New Roman" w:hAnsi="Times New Roman" w:cs="Times New Roman"/>
+          <w:i/>
+          <w:iCs/>
+          <w:sz w:val="24"/>
+          <w:szCs w:val="24"/>
+        </w:rPr>
+        <w:t xml:space="preserve"> and Family-</w:t>
+      </w:r>
+      <w:proofErr w:type="spellStart"/>
+      <w:r>
+        <w:rPr>
+          <w:rFonts w:ascii="Times New Roman" w:hAnsi="Times New Roman" w:cs="Times New Roman"/>
+          <w:i/>
+          <w:iCs/>
+          <w:sz w:val="24"/>
+          <w:szCs w:val="24"/>
+        </w:rPr>
+        <w:t>Hydropsychidae</w:t>
+      </w:r>
+      <w:proofErr w:type="spellEnd"/>
+      <w:r>
+        <w:rPr>
+          <w:rFonts w:ascii="Times New Roman" w:hAnsi="Times New Roman" w:cs="Times New Roman"/>
+          <w:i/>
+          <w:iCs/>
+          <w:sz w:val="24"/>
+          <w:szCs w:val="24"/>
+        </w:rPr>
+        <w:t>) by darker lines. The higher R</w:t>
+      </w:r>
+      <w:r>
+        <w:rPr>
+          <w:rFonts w:ascii="Times New Roman" w:hAnsi="Times New Roman" w:cs="Times New Roman"/>
+          <w:i/>
+          <w:iCs/>
+          <w:sz w:val="24"/>
+          <w:szCs w:val="24"/>
+          <w:vertAlign w:val="superscript"/>
+        </w:rPr>
+        <w:t>2</w:t>
+      </w:r>
+      <w:r>
+        <w:rPr>
+          <w:rFonts w:ascii="Times New Roman" w:hAnsi="Times New Roman" w:cs="Times New Roman"/>
+          <w:i/>
+          <w:iCs/>
+          <w:sz w:val="24"/>
+          <w:szCs w:val="24"/>
+        </w:rPr>
+        <w:t xml:space="preserve"> value for each model comparison is bolded, and the highest R</w:t>
+      </w:r>
+      <w:r>
+        <w:rPr>
+          <w:rFonts w:ascii="Times New Roman" w:hAnsi="Times New Roman" w:cs="Times New Roman"/>
+          <w:i/>
+          <w:iCs/>
+          <w:sz w:val="24"/>
+          <w:szCs w:val="24"/>
+          <w:vertAlign w:val="superscript"/>
+        </w:rPr>
+        <w:t>2</w:t>
+      </w:r>
+      <w:r>
+        <w:rPr>
+          <w:rFonts w:ascii="Times New Roman" w:hAnsi="Times New Roman" w:cs="Times New Roman"/>
+          <w:i/>
+          <w:iCs/>
+          <w:sz w:val="24"/>
+          <w:szCs w:val="24"/>
+        </w:rPr>
+        <w:t xml:space="preserve"> value per taxonomic level per preservation technique is underlined. Every ANOVA result is significant to an alpha level of 0.05 and with a p-value less than 0.0001, and are not included with each ANOVA result for simplicity of table design.</w:t>
+      </w:r>
+    </w:p>
+    <w:p>
+      <w:pPr>
         <w:spacing w:after="0" w:line="480" w:lineRule="auto"/>
+        <w:rPr>
+          <w:rFonts w:ascii="Times New Roman" w:hAnsi="Times New Roman" w:cs="Times New Roman"/>
+          <w:b/>
+          <w:bCs/>
+          <w:i/>
+          <w:iCs/>
+          <w:color w:val="00B050"/>
+          <w:sz w:val="24"/>
+          <w:szCs w:val="24"/>
+        </w:rPr>
+      </w:pPr>
+    </w:p>
+    <w:p>
+      <w:pPr>
+        <w:spacing w:after="0" w:line="480" w:lineRule="auto"/>
+        <w:jc w:val="center"/>
+        <w:rPr>
+          <w:rFonts w:ascii="Times New Roman" w:hAnsi="Times New Roman" w:cs="Times New Roman"/>
+          <w:b/>
+          <w:bCs/>
+          <w:i/>
+          <w:iCs/>
+          <w:color w:val="00B050"/>
+          <w:sz w:val="24"/>
+          <w:szCs w:val="24"/>
+        </w:rPr>
+      </w:pPr>
+      <w:r>
+        <w:rPr>
+          <w:noProof/>
+        </w:rPr>
+        <w:lastRenderedPageBreak/>
+        <w:drawing>
+          <wp:inline distT="0" distB="0" distL="0" distR="0" wp14:anchorId="6ADA6D82" wp14:editId="18E7608B">
+            <wp:extent cx="4791075" cy="2960985"/>
+            <wp:effectExtent l="0" t="0" r="0" b="0"/>
+            <wp:docPr id="15" name="Picture 15"/>
+            <wp:cNvGraphicFramePr>
+              <a:graphicFrameLocks xmlns:a="http://schemas.openxmlformats.org/drawingml/2006/main" noChangeAspect="1"/>
+            </wp:cNvGraphicFramePr>
+            <a:graphic xmlns:a="http://schemas.openxmlformats.org/drawingml/2006/main">
+              <a:graphicData uri="http://schemas.openxmlformats.org/drawingml/2006/picture">
+                <pic:pic xmlns:pic="http://schemas.openxmlformats.org/drawingml/2006/picture">
+                  <pic:nvPicPr>
+                    <pic:cNvPr id="0" name="Picture 1"/>
+                    <pic:cNvPicPr>
+                      <a:picLocks noChangeAspect="1" noChangeArrowheads="1"/>
+                    </pic:cNvPicPr>
+                  </pic:nvPicPr>
+                  <pic:blipFill rotWithShape="1">
+                    <a:blip r:embed="rId36">
+                      <a:extLst>
+                        <a:ext uri="{BEBA8EAE-BF5A-486C-A8C5-ECC9F3942E4B}">
+                          <a14:imgProps xmlns:a14="http://schemas.microsoft.com/office/drawing/2010/main">
+                            <a14:imgLayer r:embed="rId37">
+                              <a14:imgEffect>
+                                <a14:sharpenSoften amount="25000"/>
+                              </a14:imgEffect>
+                              <a14:imgEffect>
+                                <a14:saturation sat="400000"/>
+                              </a14:imgEffect>
+                            </a14:imgLayer>
+                          </a14:imgProps>
+                        </a:ext>
+                        <a:ext uri="{28A0092B-C50C-407E-A947-70E740481C1C}">
+                          <a14:useLocalDpi xmlns:a14="http://schemas.microsoft.com/office/drawing/2010/main" val="0"/>
+                        </a:ext>
+                      </a:extLst>
+                    </a:blip>
+                    <a:srcRect l="1602" r="1763"/>
+                    <a:stretch/>
+                  </pic:blipFill>
+                  <pic:spPr bwMode="auto">
+                    <a:xfrm>
+                      <a:off x="0" y="0"/>
+                      <a:ext cx="4798474" cy="2965558"/>
+                    </a:xfrm>
+                    <a:prstGeom prst="rect">
+                      <a:avLst/>
+                    </a:prstGeom>
+                    <a:noFill/>
+                    <a:ln>
+                      <a:noFill/>
+                    </a:ln>
+                    <a:extLst>
+                      <a:ext uri="{53640926-AAD7-44D8-BBD7-CCE9431645EC}">
+                        <a14:shadowObscured xmlns:a14="http://schemas.microsoft.com/office/drawing/2010/main"/>
+                      </a:ext>
+                    </a:extLst>
+                  </pic:spPr>
+                </pic:pic>
+              </a:graphicData>
+            </a:graphic>
+          </wp:inline>
+        </w:drawing>
+      </w:r>
+    </w:p>
+    <w:p>
+      <w:pPr>
+        <w:spacing w:after="0" w:line="240" w:lineRule="auto"/>
+        <w:jc w:val="both"/>
+        <w:rPr>
+          <w:rFonts w:ascii="Times New Roman" w:hAnsi="Times New Roman" w:cs="Times New Roman"/>
+          <w:i/>
+          <w:iCs/>
+          <w:sz w:val="24"/>
+          <w:szCs w:val="24"/>
+        </w:rPr>
+      </w:pPr>
+      <w:r>
+        <w:rPr>
+          <w:rFonts w:ascii="Times New Roman" w:hAnsi="Times New Roman" w:cs="Times New Roman"/>
+          <w:i/>
+          <w:iCs/>
+          <w:sz w:val="24"/>
+          <w:szCs w:val="24"/>
+        </w:rPr>
+        <w:t>Figure 1</w:t>
+      </w:r>
+      <w:r>
+        <w:rPr>
+          <w:rFonts w:ascii="Times New Roman" w:hAnsi="Times New Roman" w:cs="Times New Roman"/>
+          <w:i/>
+          <w:iCs/>
+          <w:sz w:val="24"/>
+          <w:szCs w:val="24"/>
+        </w:rPr>
+        <w:t>5</w:t>
+      </w:r>
+      <w:r>
+        <w:rPr>
+          <w:rFonts w:ascii="Times New Roman" w:hAnsi="Times New Roman" w:cs="Times New Roman"/>
+          <w:i/>
+          <w:iCs/>
+          <w:sz w:val="24"/>
+          <w:szCs w:val="24"/>
+        </w:rPr>
+        <w:t xml:space="preserve">: </w:t>
+      </w:r>
+      <w:r>
+        <w:rPr>
+          <w:rFonts w:ascii="Times New Roman" w:hAnsi="Times New Roman" w:cs="Times New Roman"/>
+          <w:i/>
+          <w:iCs/>
+          <w:sz w:val="24"/>
+          <w:szCs w:val="24"/>
+        </w:rPr>
+        <w:t>Plot of dry mass (mg) versus surface area (</w:t>
+      </w:r>
+      <w:proofErr w:type="spellStart"/>
+      <w:r>
+        <w:rPr>
+          <w:rFonts w:ascii="Times New Roman" w:hAnsi="Times New Roman" w:cs="Times New Roman"/>
+          <w:i/>
+          <w:iCs/>
+          <w:sz w:val="24"/>
+          <w:szCs w:val="24"/>
+        </w:rPr>
+        <w:t>sq</w:t>
+      </w:r>
+      <w:proofErr w:type="spellEnd"/>
+      <w:r>
+        <w:rPr>
+          <w:rFonts w:ascii="Times New Roman" w:hAnsi="Times New Roman" w:cs="Times New Roman"/>
+          <w:i/>
+          <w:iCs/>
+          <w:sz w:val="24"/>
+          <w:szCs w:val="24"/>
+        </w:rPr>
+        <w:t xml:space="preserve"> mm) and length of linear and natural log-transformed models</w:t>
+      </w:r>
+      <w:r>
+        <w:rPr>
+          <w:rFonts w:ascii="Times New Roman" w:hAnsi="Times New Roman" w:cs="Times New Roman"/>
+          <w:i/>
+          <w:iCs/>
+          <w:sz w:val="24"/>
+          <w:szCs w:val="24"/>
+        </w:rPr>
+        <w:t xml:space="preserve"> </w:t>
+      </w:r>
+      <w:r>
+        <w:rPr>
+          <w:rFonts w:ascii="Times New Roman" w:hAnsi="Times New Roman" w:cs="Times New Roman"/>
+          <w:i/>
+          <w:iCs/>
+          <w:sz w:val="24"/>
+          <w:szCs w:val="24"/>
+        </w:rPr>
+        <w:t>of fresh</w:t>
+      </w:r>
+      <w:r>
+        <w:rPr>
+          <w:rFonts w:ascii="Times New Roman" w:hAnsi="Times New Roman" w:cs="Times New Roman"/>
+          <w:i/>
+          <w:iCs/>
+          <w:sz w:val="24"/>
+          <w:szCs w:val="24"/>
+        </w:rPr>
+        <w:t xml:space="preserve"> specimens in the </w:t>
+      </w:r>
+      <w:r>
+        <w:rPr>
+          <w:rFonts w:ascii="Times New Roman" w:hAnsi="Times New Roman" w:cs="Times New Roman"/>
+          <w:i/>
+          <w:iCs/>
+          <w:sz w:val="24"/>
+          <w:szCs w:val="24"/>
+        </w:rPr>
+        <w:t>Order</w:t>
+      </w:r>
+      <w:r>
+        <w:rPr>
+          <w:rFonts w:ascii="Times New Roman" w:hAnsi="Times New Roman" w:cs="Times New Roman"/>
+          <w:i/>
+          <w:iCs/>
+          <w:sz w:val="24"/>
+          <w:szCs w:val="24"/>
+        </w:rPr>
+        <w:t xml:space="preserve"> </w:t>
+      </w:r>
+      <w:proofErr w:type="spellStart"/>
+      <w:r>
+        <w:rPr>
+          <w:rFonts w:ascii="Times New Roman" w:hAnsi="Times New Roman" w:cs="Times New Roman"/>
+          <w:i/>
+          <w:iCs/>
+          <w:sz w:val="24"/>
+          <w:szCs w:val="24"/>
+        </w:rPr>
+        <w:t>Trichoptera</w:t>
+      </w:r>
+      <w:proofErr w:type="spellEnd"/>
+      <w:r>
+        <w:rPr>
+          <w:rFonts w:ascii="Times New Roman" w:hAnsi="Times New Roman" w:cs="Times New Roman"/>
+          <w:i/>
+          <w:iCs/>
+          <w:sz w:val="24"/>
+          <w:szCs w:val="24"/>
+        </w:rPr>
+        <w:t>. Top left: linear surface area model. Top right: linear length model. Bottom left: natural log-transformed surface area model. Bottom right: natural log-transformed length model.</w:t>
+      </w:r>
+    </w:p>
+    <w:p>
+      <w:pPr>
+        <w:spacing w:after="0" w:line="240" w:lineRule="auto"/>
+        <w:jc w:val="both"/>
+        <w:rPr>
+          <w:rFonts w:ascii="Times New Roman" w:hAnsi="Times New Roman" w:cs="Times New Roman"/>
+          <w:i/>
+          <w:iCs/>
+          <w:sz w:val="24"/>
+          <w:szCs w:val="24"/>
+        </w:rPr>
+      </w:pPr>
+    </w:p>
+    <w:p>
+      <w:pPr>
+        <w:spacing w:after="0" w:line="480" w:lineRule="auto"/>
+        <w:jc w:val="center"/>
+        <w:rPr>
+          <w:rFonts w:ascii="Times New Roman" w:hAnsi="Times New Roman" w:cs="Times New Roman"/>
+          <w:b/>
+          <w:bCs/>
+          <w:i/>
+          <w:iCs/>
+          <w:color w:val="00B050"/>
+          <w:sz w:val="24"/>
+          <w:szCs w:val="24"/>
+        </w:rPr>
+      </w:pPr>
+      <w:r>
+        <w:rPr>
+          <w:noProof/>
+        </w:rPr>
+        <w:drawing>
+          <wp:inline distT="0" distB="0" distL="0" distR="0" wp14:anchorId="43FC4A1E" wp14:editId="4E9E6A62">
+            <wp:extent cx="4848225" cy="3096345"/>
+            <wp:effectExtent l="0" t="0" r="0" b="8890"/>
+            <wp:docPr id="16" name="Picture 16"/>
+            <wp:cNvGraphicFramePr>
+              <a:graphicFrameLocks xmlns:a="http://schemas.openxmlformats.org/drawingml/2006/main" noChangeAspect="1"/>
+            </wp:cNvGraphicFramePr>
+            <a:graphic xmlns:a="http://schemas.openxmlformats.org/drawingml/2006/main">
+              <a:graphicData uri="http://schemas.openxmlformats.org/drawingml/2006/picture">
+                <pic:pic xmlns:pic="http://schemas.openxmlformats.org/drawingml/2006/picture">
+                  <pic:nvPicPr>
+                    <pic:cNvPr id="0" name="Picture 3"/>
+                    <pic:cNvPicPr>
+                      <a:picLocks noChangeAspect="1" noChangeArrowheads="1"/>
+                    </pic:cNvPicPr>
+                  </pic:nvPicPr>
+                  <pic:blipFill rotWithShape="1">
+                    <a:blip r:embed="rId38">
+                      <a:extLst>
+                        <a:ext uri="{BEBA8EAE-BF5A-486C-A8C5-ECC9F3942E4B}">
+                          <a14:imgProps xmlns:a14="http://schemas.microsoft.com/office/drawing/2010/main">
+                            <a14:imgLayer r:embed="rId39">
+                              <a14:imgEffect>
+                                <a14:sharpenSoften amount="25000"/>
+                              </a14:imgEffect>
+                              <a14:imgEffect>
+                                <a14:saturation sat="400000"/>
+                              </a14:imgEffect>
+                            </a14:imgLayer>
+                          </a14:imgProps>
+                        </a:ext>
+                        <a:ext uri="{28A0092B-C50C-407E-A947-70E740481C1C}">
+                          <a14:useLocalDpi xmlns:a14="http://schemas.microsoft.com/office/drawing/2010/main" val="0"/>
+                        </a:ext>
+                      </a:extLst>
+                    </a:blip>
+                    <a:srcRect l="1763" t="1" r="2884" b="1927"/>
+                    <a:stretch/>
+                  </pic:blipFill>
+                  <pic:spPr bwMode="auto">
+                    <a:xfrm>
+                      <a:off x="0" y="0"/>
+                      <a:ext cx="4856067" cy="3101353"/>
+                    </a:xfrm>
+                    <a:prstGeom prst="rect">
+                      <a:avLst/>
+                    </a:prstGeom>
+                    <a:noFill/>
+                    <a:ln>
+                      <a:noFill/>
+                    </a:ln>
+                    <a:extLst>
+                      <a:ext uri="{53640926-AAD7-44D8-BBD7-CCE9431645EC}">
+                        <a14:shadowObscured xmlns:a14="http://schemas.microsoft.com/office/drawing/2010/main"/>
+                      </a:ext>
+                    </a:extLst>
+                  </pic:spPr>
+                </pic:pic>
+              </a:graphicData>
+            </a:graphic>
+          </wp:inline>
+        </w:drawing>
+      </w:r>
+    </w:p>
+    <w:p>
+      <w:pPr>
+        <w:spacing w:after="0" w:line="240" w:lineRule="auto"/>
+        <w:jc w:val="both"/>
+        <w:rPr>
+          <w:rFonts w:ascii="Times New Roman" w:hAnsi="Times New Roman" w:cs="Times New Roman"/>
+          <w:i/>
+          <w:iCs/>
+          <w:sz w:val="24"/>
+          <w:szCs w:val="24"/>
+        </w:rPr>
+      </w:pPr>
+      <w:r>
+        <w:rPr>
+          <w:rFonts w:ascii="Times New Roman" w:hAnsi="Times New Roman" w:cs="Times New Roman"/>
+          <w:i/>
+          <w:iCs/>
+          <w:sz w:val="24"/>
+          <w:szCs w:val="24"/>
+        </w:rPr>
+        <w:t>Figure 1</w:t>
+      </w:r>
+      <w:r>
+        <w:rPr>
+          <w:rFonts w:ascii="Times New Roman" w:hAnsi="Times New Roman" w:cs="Times New Roman"/>
+          <w:i/>
+          <w:iCs/>
+          <w:sz w:val="24"/>
+          <w:szCs w:val="24"/>
+        </w:rPr>
+        <w:t>6</w:t>
+      </w:r>
+      <w:r>
+        <w:rPr>
+          <w:rFonts w:ascii="Times New Roman" w:hAnsi="Times New Roman" w:cs="Times New Roman"/>
+          <w:i/>
+          <w:iCs/>
+          <w:sz w:val="24"/>
+          <w:szCs w:val="24"/>
+        </w:rPr>
+        <w:t>: Plot of dry mass (mg) versus surface area (</w:t>
+      </w:r>
+      <w:proofErr w:type="spellStart"/>
+      <w:r>
+        <w:rPr>
+          <w:rFonts w:ascii="Times New Roman" w:hAnsi="Times New Roman" w:cs="Times New Roman"/>
+          <w:i/>
+          <w:iCs/>
+          <w:sz w:val="24"/>
+          <w:szCs w:val="24"/>
+        </w:rPr>
+        <w:t>sq</w:t>
+      </w:r>
+      <w:proofErr w:type="spellEnd"/>
+      <w:r>
+        <w:rPr>
+          <w:rFonts w:ascii="Times New Roman" w:hAnsi="Times New Roman" w:cs="Times New Roman"/>
+          <w:i/>
+          <w:iCs/>
+          <w:sz w:val="24"/>
+          <w:szCs w:val="24"/>
+        </w:rPr>
+        <w:t xml:space="preserve"> mm) and length of linear and natural log-transformed models of </w:t>
+      </w:r>
+      <w:r>
+        <w:rPr>
+          <w:rFonts w:ascii="Times New Roman" w:hAnsi="Times New Roman" w:cs="Times New Roman"/>
+          <w:i/>
+          <w:iCs/>
+          <w:sz w:val="24"/>
+          <w:szCs w:val="24"/>
+        </w:rPr>
+        <w:t>alcohol-preserved</w:t>
+      </w:r>
+      <w:r>
+        <w:rPr>
+          <w:rFonts w:ascii="Times New Roman" w:hAnsi="Times New Roman" w:cs="Times New Roman"/>
+          <w:i/>
+          <w:iCs/>
+          <w:sz w:val="24"/>
+          <w:szCs w:val="24"/>
+        </w:rPr>
+        <w:t xml:space="preserve"> specimens in the Order </w:t>
+      </w:r>
+      <w:proofErr w:type="spellStart"/>
+      <w:r>
+        <w:rPr>
+          <w:rFonts w:ascii="Times New Roman" w:hAnsi="Times New Roman" w:cs="Times New Roman"/>
+          <w:i/>
+          <w:iCs/>
+          <w:sz w:val="24"/>
+          <w:szCs w:val="24"/>
+        </w:rPr>
+        <w:t>Trichoptera</w:t>
+      </w:r>
+      <w:proofErr w:type="spellEnd"/>
+      <w:r>
+        <w:rPr>
+          <w:rFonts w:ascii="Times New Roman" w:hAnsi="Times New Roman" w:cs="Times New Roman"/>
+          <w:i/>
+          <w:iCs/>
+          <w:sz w:val="24"/>
+          <w:szCs w:val="24"/>
+        </w:rPr>
+        <w:t>. Top left: linear surface area model. Top right: linear length model. Bottom left: natural log-transformed surface area model. Bottom right: natural log-transformed length model.</w:t>
+      </w:r>
+    </w:p>
+    <w:p>
+      <w:pPr>
+        <w:spacing w:after="0" w:line="480" w:lineRule="auto"/>
+        <w:jc w:val="center"/>
+        <w:rPr>
+          <w:rFonts w:ascii="Times New Roman" w:hAnsi="Times New Roman" w:cs="Times New Roman"/>
+          <w:b/>
+          <w:bCs/>
+          <w:i/>
+          <w:iCs/>
+          <w:color w:val="00B050"/>
+          <w:sz w:val="24"/>
+          <w:szCs w:val="24"/>
+        </w:rPr>
+      </w:pPr>
+      <w:r>
+        <w:rPr>
+          <w:noProof/>
+        </w:rPr>
+        <w:lastRenderedPageBreak/>
+        <w:drawing>
+          <wp:inline distT="0" distB="0" distL="0" distR="0" wp14:anchorId="01E43D10" wp14:editId="6868CEAB">
+            <wp:extent cx="4819650" cy="3119764"/>
+            <wp:effectExtent l="0" t="0" r="0" b="4445"/>
+            <wp:docPr id="17" name="Picture 17"/>
+            <wp:cNvGraphicFramePr>
+              <a:graphicFrameLocks xmlns:a="http://schemas.openxmlformats.org/drawingml/2006/main" noChangeAspect="1"/>
+            </wp:cNvGraphicFramePr>
+            <a:graphic xmlns:a="http://schemas.openxmlformats.org/drawingml/2006/main">
+              <a:graphicData uri="http://schemas.openxmlformats.org/drawingml/2006/picture">
+                <pic:pic xmlns:pic="http://schemas.openxmlformats.org/drawingml/2006/picture">
+                  <pic:nvPicPr>
+                    <pic:cNvPr id="0" name="Picture 5"/>
+                    <pic:cNvPicPr>
+                      <a:picLocks noChangeAspect="1" noChangeArrowheads="1"/>
+                    </pic:cNvPicPr>
+                  </pic:nvPicPr>
+                  <pic:blipFill rotWithShape="1">
+                    <a:blip r:embed="rId40">
+                      <a:extLst>
+                        <a:ext uri="{BEBA8EAE-BF5A-486C-A8C5-ECC9F3942E4B}">
+                          <a14:imgProps xmlns:a14="http://schemas.microsoft.com/office/drawing/2010/main">
+                            <a14:imgLayer r:embed="rId41">
+                              <a14:imgEffect>
+                                <a14:sharpenSoften amount="25000"/>
+                              </a14:imgEffect>
+                              <a14:imgEffect>
+                                <a14:saturation sat="400000"/>
+                              </a14:imgEffect>
+                            </a14:imgLayer>
+                          </a14:imgProps>
+                        </a:ext>
+                        <a:ext uri="{28A0092B-C50C-407E-A947-70E740481C1C}">
+                          <a14:useLocalDpi xmlns:a14="http://schemas.microsoft.com/office/drawing/2010/main" val="0"/>
+                        </a:ext>
+                      </a:extLst>
+                    </a:blip>
+                    <a:srcRect l="2084" r="1923"/>
+                    <a:stretch/>
+                  </pic:blipFill>
+                  <pic:spPr bwMode="auto">
+                    <a:xfrm>
+                      <a:off x="0" y="0"/>
+                      <a:ext cx="4822653" cy="3121708"/>
+                    </a:xfrm>
+                    <a:prstGeom prst="rect">
+                      <a:avLst/>
+                    </a:prstGeom>
+                    <a:noFill/>
+                    <a:ln>
+                      <a:noFill/>
+                    </a:ln>
+                    <a:extLst>
+                      <a:ext uri="{53640926-AAD7-44D8-BBD7-CCE9431645EC}">
+                        <a14:shadowObscured xmlns:a14="http://schemas.microsoft.com/office/drawing/2010/main"/>
+                      </a:ext>
+                    </a:extLst>
+                  </pic:spPr>
+                </pic:pic>
+              </a:graphicData>
+            </a:graphic>
+          </wp:inline>
+        </w:drawing>
+      </w:r>
+    </w:p>
+    <w:p>
+      <w:pPr>
+        <w:spacing w:after="0" w:line="240" w:lineRule="auto"/>
+        <w:jc w:val="both"/>
+        <w:rPr>
+          <w:rFonts w:ascii="Times New Roman" w:hAnsi="Times New Roman" w:cs="Times New Roman"/>
+          <w:i/>
+          <w:iCs/>
+          <w:sz w:val="24"/>
+          <w:szCs w:val="24"/>
+        </w:rPr>
+      </w:pPr>
+      <w:r>
+        <w:rPr>
+          <w:rFonts w:ascii="Times New Roman" w:hAnsi="Times New Roman" w:cs="Times New Roman"/>
+          <w:i/>
+          <w:iCs/>
+          <w:sz w:val="24"/>
+          <w:szCs w:val="24"/>
+        </w:rPr>
+        <w:t>Figure 1</w:t>
+      </w:r>
+      <w:r>
+        <w:rPr>
+          <w:rFonts w:ascii="Times New Roman" w:hAnsi="Times New Roman" w:cs="Times New Roman"/>
+          <w:i/>
+          <w:iCs/>
+          <w:sz w:val="24"/>
+          <w:szCs w:val="24"/>
+        </w:rPr>
+        <w:t>7</w:t>
+      </w:r>
+      <w:r>
+        <w:rPr>
+          <w:rFonts w:ascii="Times New Roman" w:hAnsi="Times New Roman" w:cs="Times New Roman"/>
+          <w:i/>
+          <w:iCs/>
+          <w:sz w:val="24"/>
+          <w:szCs w:val="24"/>
+        </w:rPr>
+        <w:t>: Plot of dry mass (mg) versus surface area (</w:t>
+      </w:r>
+      <w:proofErr w:type="spellStart"/>
+      <w:r>
+        <w:rPr>
+          <w:rFonts w:ascii="Times New Roman" w:hAnsi="Times New Roman" w:cs="Times New Roman"/>
+          <w:i/>
+          <w:iCs/>
+          <w:sz w:val="24"/>
+          <w:szCs w:val="24"/>
+        </w:rPr>
+        <w:t>sq</w:t>
+      </w:r>
+      <w:proofErr w:type="spellEnd"/>
+      <w:r>
+        <w:rPr>
+          <w:rFonts w:ascii="Times New Roman" w:hAnsi="Times New Roman" w:cs="Times New Roman"/>
+          <w:i/>
+          <w:iCs/>
+          <w:sz w:val="24"/>
+          <w:szCs w:val="24"/>
+        </w:rPr>
+        <w:t xml:space="preserve"> mm) and length of linear and natural log-transformed models of </w:t>
+      </w:r>
+      <w:r>
+        <w:rPr>
+          <w:rFonts w:ascii="Times New Roman" w:hAnsi="Times New Roman" w:cs="Times New Roman"/>
+          <w:i/>
+          <w:iCs/>
+          <w:sz w:val="24"/>
+          <w:szCs w:val="24"/>
+        </w:rPr>
+        <w:t>frozen</w:t>
+      </w:r>
+      <w:r>
+        <w:rPr>
+          <w:rFonts w:ascii="Times New Roman" w:hAnsi="Times New Roman" w:cs="Times New Roman"/>
+          <w:i/>
+          <w:iCs/>
+          <w:sz w:val="24"/>
+          <w:szCs w:val="24"/>
+        </w:rPr>
+        <w:t xml:space="preserve">-preserved specimens in the Order </w:t>
+      </w:r>
+      <w:proofErr w:type="spellStart"/>
+      <w:r>
+        <w:rPr>
+          <w:rFonts w:ascii="Times New Roman" w:hAnsi="Times New Roman" w:cs="Times New Roman"/>
+          <w:i/>
+          <w:iCs/>
+          <w:sz w:val="24"/>
+          <w:szCs w:val="24"/>
+        </w:rPr>
+        <w:t>Trichoptera</w:t>
+      </w:r>
+      <w:proofErr w:type="spellEnd"/>
+      <w:r>
+        <w:rPr>
+          <w:rFonts w:ascii="Times New Roman" w:hAnsi="Times New Roman" w:cs="Times New Roman"/>
+          <w:i/>
+          <w:iCs/>
+          <w:sz w:val="24"/>
+          <w:szCs w:val="24"/>
+        </w:rPr>
+        <w:t>. Top left: linear surface area model. Top right: linear length model. Bottom left: natural log-transformed surface area model. Bottom right: natural log-transformed length model.</w:t>
+      </w:r>
+    </w:p>
+    <w:p>
+      <w:pPr>
+        <w:spacing w:after="0" w:line="240" w:lineRule="auto"/>
+        <w:jc w:val="both"/>
+        <w:rPr>
+          <w:rFonts w:ascii="Times New Roman" w:hAnsi="Times New Roman" w:cs="Times New Roman"/>
+          <w:i/>
+          <w:iCs/>
+          <w:sz w:val="24"/>
+          <w:szCs w:val="24"/>
+        </w:rPr>
+      </w:pPr>
+    </w:p>
+    <w:p>
+      <w:pPr>
+        <w:spacing w:after="0" w:line="480" w:lineRule="auto"/>
+        <w:jc w:val="center"/>
+        <w:rPr>
+          <w:rFonts w:ascii="Times New Roman" w:hAnsi="Times New Roman" w:cs="Times New Roman"/>
+          <w:b/>
+          <w:bCs/>
+          <w:i/>
+          <w:iCs/>
+          <w:color w:val="00B050"/>
+          <w:sz w:val="24"/>
+          <w:szCs w:val="24"/>
+        </w:rPr>
+      </w:pPr>
+      <w:r>
+        <w:rPr>
+          <w:noProof/>
+        </w:rPr>
+        <w:drawing>
+          <wp:inline distT="0" distB="0" distL="0" distR="0" wp14:anchorId="16CA0EF8" wp14:editId="6936202A">
+            <wp:extent cx="4905375" cy="3117960"/>
+            <wp:effectExtent l="0" t="0" r="0" b="6350"/>
+            <wp:docPr id="18" name="Picture 18"/>
+            <wp:cNvGraphicFramePr>
+              <a:graphicFrameLocks xmlns:a="http://schemas.openxmlformats.org/drawingml/2006/main" noChangeAspect="1"/>
+            </wp:cNvGraphicFramePr>
+            <a:graphic xmlns:a="http://schemas.openxmlformats.org/drawingml/2006/main">
+              <a:graphicData uri="http://schemas.openxmlformats.org/drawingml/2006/picture">
+                <pic:pic xmlns:pic="http://schemas.openxmlformats.org/drawingml/2006/picture">
+                  <pic:nvPicPr>
+                    <pic:cNvPr id="0" name="Picture 7"/>
+                    <pic:cNvPicPr>
+                      <a:picLocks noChangeAspect="1" noChangeArrowheads="1"/>
+                    </pic:cNvPicPr>
+                  </pic:nvPicPr>
+                  <pic:blipFill rotWithShape="1">
+                    <a:blip r:embed="rId42">
+                      <a:extLst>
+                        <a:ext uri="{BEBA8EAE-BF5A-486C-A8C5-ECC9F3942E4B}">
+                          <a14:imgProps xmlns:a14="http://schemas.microsoft.com/office/drawing/2010/main">
+                            <a14:imgLayer r:embed="rId43">
+                              <a14:imgEffect>
+                                <a14:sharpenSoften amount="25000"/>
+                              </a14:imgEffect>
+                              <a14:imgEffect>
+                                <a14:saturation sat="400000"/>
+                              </a14:imgEffect>
+                            </a14:imgLayer>
+                          </a14:imgProps>
+                        </a:ext>
+                        <a:ext uri="{28A0092B-C50C-407E-A947-70E740481C1C}">
+                          <a14:useLocalDpi xmlns:a14="http://schemas.microsoft.com/office/drawing/2010/main" val="0"/>
+                        </a:ext>
+                      </a:extLst>
+                    </a:blip>
+                    <a:srcRect r="1923"/>
+                    <a:stretch/>
+                  </pic:blipFill>
+                  <pic:spPr bwMode="auto">
+                    <a:xfrm>
+                      <a:off x="0" y="0"/>
+                      <a:ext cx="4913692" cy="3123246"/>
+                    </a:xfrm>
+                    <a:prstGeom prst="rect">
+                      <a:avLst/>
+                    </a:prstGeom>
+                    <a:noFill/>
+                    <a:ln>
+                      <a:noFill/>
+                    </a:ln>
+                    <a:extLst>
+                      <a:ext uri="{53640926-AAD7-44D8-BBD7-CCE9431645EC}">
+                        <a14:shadowObscured xmlns:a14="http://schemas.microsoft.com/office/drawing/2010/main"/>
+                      </a:ext>
+                    </a:extLst>
+                  </pic:spPr>
+                </pic:pic>
+              </a:graphicData>
+            </a:graphic>
+          </wp:inline>
+        </w:drawing>
+      </w:r>
+    </w:p>
+    <w:p>
+      <w:pPr>
+        <w:spacing w:after="0" w:line="240" w:lineRule="auto"/>
+        <w:jc w:val="both"/>
+        <w:rPr>
+          <w:rFonts w:ascii="Times New Roman" w:hAnsi="Times New Roman" w:cs="Times New Roman"/>
+          <w:i/>
+          <w:iCs/>
+          <w:sz w:val="24"/>
+          <w:szCs w:val="24"/>
+        </w:rPr>
+      </w:pPr>
+      <w:r>
+        <w:rPr>
+          <w:rFonts w:ascii="Times New Roman" w:hAnsi="Times New Roman" w:cs="Times New Roman"/>
+          <w:i/>
+          <w:iCs/>
+          <w:sz w:val="24"/>
+          <w:szCs w:val="24"/>
+        </w:rPr>
+        <w:t>Figure 17: Plot of dry mass (mg) versus surface area (</w:t>
+      </w:r>
+      <w:proofErr w:type="spellStart"/>
+      <w:r>
+        <w:rPr>
+          <w:rFonts w:ascii="Times New Roman" w:hAnsi="Times New Roman" w:cs="Times New Roman"/>
+          <w:i/>
+          <w:iCs/>
+          <w:sz w:val="24"/>
+          <w:szCs w:val="24"/>
+        </w:rPr>
+        <w:t>sq</w:t>
+      </w:r>
+      <w:proofErr w:type="spellEnd"/>
+      <w:r>
+        <w:rPr>
+          <w:rFonts w:ascii="Times New Roman" w:hAnsi="Times New Roman" w:cs="Times New Roman"/>
+          <w:i/>
+          <w:iCs/>
+          <w:sz w:val="24"/>
+          <w:szCs w:val="24"/>
+        </w:rPr>
+        <w:t xml:space="preserve"> mm) and length of linear and natural log-transformed models of </w:t>
+      </w:r>
+      <w:r>
+        <w:rPr>
+          <w:rFonts w:ascii="Times New Roman" w:hAnsi="Times New Roman" w:cs="Times New Roman"/>
+          <w:i/>
+          <w:iCs/>
+          <w:sz w:val="24"/>
+          <w:szCs w:val="24"/>
+        </w:rPr>
+        <w:t>fresh</w:t>
+      </w:r>
+      <w:r>
+        <w:rPr>
+          <w:rFonts w:ascii="Times New Roman" w:hAnsi="Times New Roman" w:cs="Times New Roman"/>
+          <w:i/>
+          <w:iCs/>
+          <w:sz w:val="24"/>
+          <w:szCs w:val="24"/>
+        </w:rPr>
+        <w:t xml:space="preserve"> specimens in the </w:t>
+      </w:r>
+      <w:r>
+        <w:rPr>
+          <w:rFonts w:ascii="Times New Roman" w:hAnsi="Times New Roman" w:cs="Times New Roman"/>
+          <w:i/>
+          <w:iCs/>
+          <w:sz w:val="24"/>
+          <w:szCs w:val="24"/>
+        </w:rPr>
+        <w:t>Family</w:t>
+      </w:r>
+      <w:r>
+        <w:rPr>
+          <w:rFonts w:ascii="Times New Roman" w:hAnsi="Times New Roman" w:cs="Times New Roman"/>
+          <w:i/>
+          <w:iCs/>
+          <w:sz w:val="24"/>
+          <w:szCs w:val="24"/>
+        </w:rPr>
+        <w:t xml:space="preserve"> </w:t>
+      </w:r>
+      <w:proofErr w:type="spellStart"/>
+      <w:r>
+        <w:rPr>
+          <w:rFonts w:ascii="Times New Roman" w:hAnsi="Times New Roman" w:cs="Times New Roman"/>
+          <w:i/>
+          <w:iCs/>
+          <w:sz w:val="24"/>
+          <w:szCs w:val="24"/>
+        </w:rPr>
+        <w:t>Hydropsychidae</w:t>
+      </w:r>
+      <w:proofErr w:type="spellEnd"/>
+      <w:r>
+        <w:rPr>
+          <w:rFonts w:ascii="Times New Roman" w:hAnsi="Times New Roman" w:cs="Times New Roman"/>
+          <w:i/>
+          <w:iCs/>
+          <w:sz w:val="24"/>
+          <w:szCs w:val="24"/>
+        </w:rPr>
+        <w:t>. Top left: linear surface area model. Top right: linear length model. Bottom left: natural log-transformed surface area model. Bottom right: natural log-transformed length model.</w:t>
+      </w:r>
+    </w:p>
+    <w:p>
+      <w:pPr>
+        <w:spacing w:after="0" w:line="480" w:lineRule="auto"/>
+        <w:jc w:val="center"/>
+        <w:rPr>
+          <w:rFonts w:ascii="Times New Roman" w:hAnsi="Times New Roman" w:cs="Times New Roman"/>
+          <w:b/>
+          <w:bCs/>
+          <w:i/>
+          <w:iCs/>
+          <w:color w:val="00B050"/>
+          <w:sz w:val="24"/>
+          <w:szCs w:val="24"/>
+        </w:rPr>
+      </w:pPr>
+      <w:r>
+        <w:rPr>
+          <w:noProof/>
+        </w:rPr>
+        <w:lastRenderedPageBreak/>
+        <w:drawing>
+          <wp:inline distT="0" distB="0" distL="0" distR="0" wp14:anchorId="64804BA3" wp14:editId="6F725BC2">
+            <wp:extent cx="4762959" cy="3086100"/>
+            <wp:effectExtent l="0" t="0" r="0" b="0"/>
+            <wp:docPr id="19" name="Picture 19"/>
+            <wp:cNvGraphicFramePr>
+              <a:graphicFrameLocks xmlns:a="http://schemas.openxmlformats.org/drawingml/2006/main" noChangeAspect="1"/>
+            </wp:cNvGraphicFramePr>
+            <a:graphic xmlns:a="http://schemas.openxmlformats.org/drawingml/2006/main">
+              <a:graphicData uri="http://schemas.openxmlformats.org/drawingml/2006/picture">
+                <pic:pic xmlns:pic="http://schemas.openxmlformats.org/drawingml/2006/picture">
+                  <pic:nvPicPr>
+                    <pic:cNvPr id="0" name="Picture 9"/>
+                    <pic:cNvPicPr>
+                      <a:picLocks noChangeAspect="1" noChangeArrowheads="1"/>
+                    </pic:cNvPicPr>
+                  </pic:nvPicPr>
+                  <pic:blipFill rotWithShape="1">
+                    <a:blip r:embed="rId38">
+                      <a:extLst>
+                        <a:ext uri="{BEBA8EAE-BF5A-486C-A8C5-ECC9F3942E4B}">
+                          <a14:imgProps xmlns:a14="http://schemas.microsoft.com/office/drawing/2010/main">
+                            <a14:imgLayer r:embed="rId39">
+                              <a14:imgEffect>
+                                <a14:sharpenSoften amount="25000"/>
+                              </a14:imgEffect>
+                              <a14:imgEffect>
+                                <a14:saturation sat="400000"/>
+                              </a14:imgEffect>
+                            </a14:imgLayer>
+                          </a14:imgProps>
+                        </a:ext>
+                        <a:ext uri="{28A0092B-C50C-407E-A947-70E740481C1C}">
+                          <a14:useLocalDpi xmlns:a14="http://schemas.microsoft.com/office/drawing/2010/main" val="0"/>
+                        </a:ext>
+                      </a:extLst>
+                    </a:blip>
+                    <a:srcRect l="1442" r="2724"/>
+                    <a:stretch/>
+                  </pic:blipFill>
+                  <pic:spPr bwMode="auto">
+                    <a:xfrm>
+                      <a:off x="0" y="0"/>
+                      <a:ext cx="4779484" cy="3096807"/>
+                    </a:xfrm>
+                    <a:prstGeom prst="rect">
+                      <a:avLst/>
+                    </a:prstGeom>
+                    <a:noFill/>
+                    <a:ln>
+                      <a:noFill/>
+                    </a:ln>
+                    <a:extLst>
+                      <a:ext uri="{53640926-AAD7-44D8-BBD7-CCE9431645EC}">
+                        <a14:shadowObscured xmlns:a14="http://schemas.microsoft.com/office/drawing/2010/main"/>
+                      </a:ext>
+                    </a:extLst>
+                  </pic:spPr>
+                </pic:pic>
+              </a:graphicData>
+            </a:graphic>
+          </wp:inline>
+        </w:drawing>
+      </w:r>
+    </w:p>
+    <w:p>
+      <w:pPr>
+        <w:spacing w:after="0" w:line="240" w:lineRule="auto"/>
+        <w:jc w:val="both"/>
+        <w:rPr>
+          <w:rFonts w:ascii="Times New Roman" w:hAnsi="Times New Roman" w:cs="Times New Roman"/>
+          <w:i/>
+          <w:iCs/>
+          <w:sz w:val="24"/>
+          <w:szCs w:val="24"/>
+        </w:rPr>
+      </w:pPr>
+      <w:r>
+        <w:rPr>
+          <w:rFonts w:ascii="Times New Roman" w:hAnsi="Times New Roman" w:cs="Times New Roman"/>
+          <w:i/>
+          <w:iCs/>
+          <w:sz w:val="24"/>
+          <w:szCs w:val="24"/>
+        </w:rPr>
+        <w:t>Figure 1</w:t>
+      </w:r>
+      <w:r>
+        <w:rPr>
+          <w:rFonts w:ascii="Times New Roman" w:hAnsi="Times New Roman" w:cs="Times New Roman"/>
+          <w:i/>
+          <w:iCs/>
+          <w:sz w:val="24"/>
+          <w:szCs w:val="24"/>
+        </w:rPr>
+        <w:t>8</w:t>
+      </w:r>
+      <w:r>
+        <w:rPr>
+          <w:rFonts w:ascii="Times New Roman" w:hAnsi="Times New Roman" w:cs="Times New Roman"/>
+          <w:i/>
+          <w:iCs/>
+          <w:sz w:val="24"/>
+          <w:szCs w:val="24"/>
+        </w:rPr>
+        <w:t>: Plot of dry mass (mg) versus surface area (</w:t>
+      </w:r>
+      <w:proofErr w:type="spellStart"/>
+      <w:r>
+        <w:rPr>
+          <w:rFonts w:ascii="Times New Roman" w:hAnsi="Times New Roman" w:cs="Times New Roman"/>
+          <w:i/>
+          <w:iCs/>
+          <w:sz w:val="24"/>
+          <w:szCs w:val="24"/>
+        </w:rPr>
+        <w:t>sq</w:t>
+      </w:r>
+      <w:proofErr w:type="spellEnd"/>
+      <w:r>
+        <w:rPr>
+          <w:rFonts w:ascii="Times New Roman" w:hAnsi="Times New Roman" w:cs="Times New Roman"/>
+          <w:i/>
+          <w:iCs/>
+          <w:sz w:val="24"/>
+          <w:szCs w:val="24"/>
+        </w:rPr>
+        <w:t xml:space="preserve"> mm) and length of linear and natural log-transformed models of </w:t>
+      </w:r>
+      <w:r>
+        <w:rPr>
+          <w:rFonts w:ascii="Times New Roman" w:hAnsi="Times New Roman" w:cs="Times New Roman"/>
+          <w:i/>
+          <w:iCs/>
+          <w:sz w:val="24"/>
+          <w:szCs w:val="24"/>
+        </w:rPr>
+        <w:t>alcohol-preserved</w:t>
+      </w:r>
+      <w:r>
+        <w:rPr>
+          <w:rFonts w:ascii="Times New Roman" w:hAnsi="Times New Roman" w:cs="Times New Roman"/>
+          <w:i/>
+          <w:iCs/>
+          <w:sz w:val="24"/>
+          <w:szCs w:val="24"/>
+        </w:rPr>
+        <w:t xml:space="preserve"> specimens in the Family </w:t>
+      </w:r>
+      <w:proofErr w:type="spellStart"/>
+      <w:r>
+        <w:rPr>
+          <w:rFonts w:ascii="Times New Roman" w:hAnsi="Times New Roman" w:cs="Times New Roman"/>
+          <w:i/>
+          <w:iCs/>
+          <w:sz w:val="24"/>
+          <w:szCs w:val="24"/>
+        </w:rPr>
+        <w:t>Hydropsychidae</w:t>
+      </w:r>
+      <w:proofErr w:type="spellEnd"/>
+      <w:r>
+        <w:rPr>
+          <w:rFonts w:ascii="Times New Roman" w:hAnsi="Times New Roman" w:cs="Times New Roman"/>
+          <w:i/>
+          <w:iCs/>
+          <w:sz w:val="24"/>
+          <w:szCs w:val="24"/>
+        </w:rPr>
+        <w:t>. Top left: linear surface area model. Top right: linear length model. Bottom left: natural log-transformed surface area model. Bottom right: natural log-transformed length model.</w:t>
+      </w:r>
+    </w:p>
+    <w:p>
+      <w:pPr>
+        <w:spacing w:after="0" w:line="480" w:lineRule="auto"/>
+        <w:jc w:val="center"/>
+        <w:rPr>
+          <w:rFonts w:ascii="Times New Roman" w:hAnsi="Times New Roman" w:cs="Times New Roman"/>
+          <w:b/>
+          <w:bCs/>
+          <w:i/>
+          <w:iCs/>
+          <w:color w:val="00B050"/>
+          <w:sz w:val="24"/>
+          <w:szCs w:val="24"/>
+        </w:rPr>
+      </w:pPr>
+    </w:p>
+    <w:p>
+      <w:pPr>
+        <w:spacing w:after="0" w:line="480" w:lineRule="auto"/>
+        <w:jc w:val="center"/>
+        <w:rPr>
+          <w:rFonts w:ascii="Times New Roman" w:hAnsi="Times New Roman" w:cs="Times New Roman"/>
+          <w:b/>
+          <w:bCs/>
+          <w:i/>
+          <w:iCs/>
+          <w:color w:val="00B050"/>
+          <w:sz w:val="24"/>
+          <w:szCs w:val="24"/>
+        </w:rPr>
+      </w:pPr>
+      <w:r>
+        <w:rPr>
+          <w:noProof/>
+        </w:rPr>
+        <w:drawing>
+          <wp:inline distT="0" distB="0" distL="0" distR="0" wp14:anchorId="6F73D8BF" wp14:editId="5C137371">
+            <wp:extent cx="4705350" cy="3016290"/>
+            <wp:effectExtent l="0" t="0" r="0" b="0"/>
+            <wp:docPr id="24" name="Picture 24"/>
+            <wp:cNvGraphicFramePr>
+              <a:graphicFrameLocks xmlns:a="http://schemas.openxmlformats.org/drawingml/2006/main" noChangeAspect="1"/>
+            </wp:cNvGraphicFramePr>
+            <a:graphic xmlns:a="http://schemas.openxmlformats.org/drawingml/2006/main">
+              <a:graphicData uri="http://schemas.openxmlformats.org/drawingml/2006/picture">
+                <pic:pic xmlns:pic="http://schemas.openxmlformats.org/drawingml/2006/picture">
+                  <pic:nvPicPr>
+                    <pic:cNvPr id="0" name="Picture 11"/>
+                    <pic:cNvPicPr>
+                      <a:picLocks noChangeAspect="1" noChangeArrowheads="1"/>
+                    </pic:cNvPicPr>
+                  </pic:nvPicPr>
+                  <pic:blipFill rotWithShape="1">
+                    <a:blip r:embed="rId44">
+                      <a:extLst>
+                        <a:ext uri="{BEBA8EAE-BF5A-486C-A8C5-ECC9F3942E4B}">
+                          <a14:imgProps xmlns:a14="http://schemas.microsoft.com/office/drawing/2010/main">
+                            <a14:imgLayer r:embed="rId45">
+                              <a14:imgEffect>
+                                <a14:sharpenSoften amount="25000"/>
+                              </a14:imgEffect>
+                              <a14:imgEffect>
+                                <a14:saturation sat="400000"/>
+                              </a14:imgEffect>
+                            </a14:imgLayer>
+                          </a14:imgProps>
+                        </a:ext>
+                        <a:ext uri="{28A0092B-C50C-407E-A947-70E740481C1C}">
+                          <a14:useLocalDpi xmlns:a14="http://schemas.microsoft.com/office/drawing/2010/main" val="0"/>
+                        </a:ext>
+                      </a:extLst>
+                    </a:blip>
+                    <a:srcRect r="2884"/>
+                    <a:stretch/>
+                  </pic:blipFill>
+                  <pic:spPr bwMode="auto">
+                    <a:xfrm>
+                      <a:off x="0" y="0"/>
+                      <a:ext cx="4711127" cy="3019993"/>
+                    </a:xfrm>
+                    <a:prstGeom prst="rect">
+                      <a:avLst/>
+                    </a:prstGeom>
+                    <a:noFill/>
+                    <a:ln>
+                      <a:noFill/>
+                    </a:ln>
+                    <a:extLst>
+                      <a:ext uri="{53640926-AAD7-44D8-BBD7-CCE9431645EC}">
+                        <a14:shadowObscured xmlns:a14="http://schemas.microsoft.com/office/drawing/2010/main"/>
+                      </a:ext>
+                    </a:extLst>
+                  </pic:spPr>
+                </pic:pic>
+              </a:graphicData>
+            </a:graphic>
+          </wp:inline>
+        </w:drawing>
+      </w:r>
+    </w:p>
+    <w:p>
+      <w:pPr>
+        <w:spacing w:after="0" w:line="240" w:lineRule="auto"/>
+        <w:jc w:val="both"/>
+        <w:rPr>
+          <w:rFonts w:ascii="Times New Roman" w:hAnsi="Times New Roman" w:cs="Times New Roman"/>
+          <w:i/>
+          <w:iCs/>
+          <w:sz w:val="24"/>
+          <w:szCs w:val="24"/>
+        </w:rPr>
+      </w:pPr>
+      <w:r>
+        <w:rPr>
+          <w:rFonts w:ascii="Times New Roman" w:hAnsi="Times New Roman" w:cs="Times New Roman"/>
+          <w:i/>
+          <w:iCs/>
+          <w:sz w:val="24"/>
+          <w:szCs w:val="24"/>
+        </w:rPr>
+        <w:t>Figure 1</w:t>
+      </w:r>
+      <w:r>
+        <w:rPr>
+          <w:rFonts w:ascii="Times New Roman" w:hAnsi="Times New Roman" w:cs="Times New Roman"/>
+          <w:i/>
+          <w:iCs/>
+          <w:sz w:val="24"/>
+          <w:szCs w:val="24"/>
+        </w:rPr>
+        <w:t>9</w:t>
+      </w:r>
+      <w:r>
+        <w:rPr>
+          <w:rFonts w:ascii="Times New Roman" w:hAnsi="Times New Roman" w:cs="Times New Roman"/>
+          <w:i/>
+          <w:iCs/>
+          <w:sz w:val="24"/>
+          <w:szCs w:val="24"/>
+        </w:rPr>
+        <w:t>: Plot of dry mass (mg) versus surface area (</w:t>
+      </w:r>
+      <w:proofErr w:type="spellStart"/>
+      <w:r>
+        <w:rPr>
+          <w:rFonts w:ascii="Times New Roman" w:hAnsi="Times New Roman" w:cs="Times New Roman"/>
+          <w:i/>
+          <w:iCs/>
+          <w:sz w:val="24"/>
+          <w:szCs w:val="24"/>
+        </w:rPr>
+        <w:t>sq</w:t>
+      </w:r>
+      <w:proofErr w:type="spellEnd"/>
+      <w:r>
+        <w:rPr>
+          <w:rFonts w:ascii="Times New Roman" w:hAnsi="Times New Roman" w:cs="Times New Roman"/>
+          <w:i/>
+          <w:iCs/>
+          <w:sz w:val="24"/>
+          <w:szCs w:val="24"/>
+        </w:rPr>
+        <w:t xml:space="preserve"> mm) and length of linear and natural log-transformed models of </w:t>
+      </w:r>
+      <w:r>
+        <w:rPr>
+          <w:rFonts w:ascii="Times New Roman" w:hAnsi="Times New Roman" w:cs="Times New Roman"/>
+          <w:i/>
+          <w:iCs/>
+          <w:sz w:val="24"/>
+          <w:szCs w:val="24"/>
+        </w:rPr>
+        <w:t>frozen</w:t>
+      </w:r>
+      <w:r>
+        <w:rPr>
+          <w:rFonts w:ascii="Times New Roman" w:hAnsi="Times New Roman" w:cs="Times New Roman"/>
+          <w:i/>
+          <w:iCs/>
+          <w:sz w:val="24"/>
+          <w:szCs w:val="24"/>
+        </w:rPr>
+        <w:t xml:space="preserve">-preserved specimens in the Family </w:t>
+      </w:r>
+      <w:proofErr w:type="spellStart"/>
+      <w:r>
+        <w:rPr>
+          <w:rFonts w:ascii="Times New Roman" w:hAnsi="Times New Roman" w:cs="Times New Roman"/>
+          <w:i/>
+          <w:iCs/>
+          <w:sz w:val="24"/>
+          <w:szCs w:val="24"/>
+        </w:rPr>
+        <w:t>Hydropsychidae</w:t>
+      </w:r>
+      <w:proofErr w:type="spellEnd"/>
+      <w:r>
+        <w:rPr>
+          <w:rFonts w:ascii="Times New Roman" w:hAnsi="Times New Roman" w:cs="Times New Roman"/>
+          <w:i/>
+          <w:iCs/>
+          <w:sz w:val="24"/>
+          <w:szCs w:val="24"/>
+        </w:rPr>
+        <w:t>. Top left: linear surface area model. Top right: linear length model. Bottom left: natural log-transformed surface area model. Bottom right: natural log-transformed length model.</w:t>
+      </w:r>
+    </w:p>
+    <w:p>
+      <w:pPr>
+        <w:spacing w:after="0" w:line="480" w:lineRule="auto"/>
+        <w:jc w:val="center"/>
         <w:rPr>
           <w:rFonts w:ascii="Times New Roman" w:hAnsi="Times New Roman" w:cs="Times New Roman"/>
           <w:b/>
@@ -9377,7 +10644,6 @@
           <w:sz w:val="24"/>
           <w:szCs w:val="24"/>
         </w:rPr>
-        <w:lastRenderedPageBreak/>
         <w:t>Eklöf</w:t>
       </w:r>
       <w:proofErr w:type="spellEnd"/>
@@ -9591,6 +10857,7 @@
           <w:sz w:val="24"/>
           <w:szCs w:val="24"/>
         </w:rPr>
+        <w:lastRenderedPageBreak/>
         <w:t xml:space="preserve">          It is also important to consider the efficiency and ease of linear versus nonlinear models. Though the standard error of regression for all of the nonlinear models for the </w:t>
       </w:r>
       <w:proofErr w:type="spellStart"/>
@@ -9609,16 +10876,7 @@
           <w:sz w:val="24"/>
           <w:szCs w:val="24"/>
         </w:rPr>
-        <w:t xml:space="preserve"> Families listed in Table 1 was lower than the standard error of regression for the linear model, the errors of regression are not that different. In most cases, both models are significant and suggest there is a relationship between the size measurement and the dry mass of the macroinvertebrate. It must be considered whether a slight decrease in standard error of regression is worth the extra </w:t>
-      </w:r>
-      <w:r>
-        <w:rPr>
-          <w:rFonts w:ascii="Times New Roman" w:hAnsi="Times New Roman" w:cs="Times New Roman"/>
-          <w:sz w:val="24"/>
-          <w:szCs w:val="24"/>
-        </w:rPr>
-        <w:lastRenderedPageBreak/>
-        <w:t xml:space="preserve">work of applying a nonlinear model and potentially transforming the data. Subsequent studies and </w:t>
+        <w:t xml:space="preserve"> Families listed in Table 1 was lower than the standard error of regression for the linear model, the errors of regression are not that different. In most cases, both models are significant and suggest there is a relationship between the size measurement and the dry mass of the macroinvertebrate. It must be considered whether a slight decrease in standard error of regression is worth the extra work of applying a nonlinear model and potentially transforming the data. Subsequent studies and </w:t>
       </w:r>
       <w:proofErr w:type="spellStart"/>
       <w:r>
@@ -9992,6 +11250,7 @@
           <w:sz w:val="24"/>
           <w:szCs w:val="24"/>
         </w:rPr>
+        <w:lastRenderedPageBreak/>
         <w:t xml:space="preserve">Johnston TA, </w:t>
       </w:r>
       <w:proofErr w:type="spellStart"/>
@@ -10115,7 +11374,6 @@
           <w:sz w:val="24"/>
           <w:szCs w:val="24"/>
         </w:rPr>
-        <w:lastRenderedPageBreak/>
         <w:t>Oertli</w:t>
       </w:r>
       <w:proofErr w:type="spellEnd"/>
@@ -10641,6 +11899,7 @@
           <w:sz w:val="24"/>
           <w:szCs w:val="24"/>
         </w:rPr>
+        <w:lastRenderedPageBreak/>
         <w:t xml:space="preserve">Zhao X, Fox MG, Miller TJ, </w:t>
       </w:r>
       <w:proofErr w:type="spellStart"/>
@@ -10681,7 +11940,7 @@
       </w:r>
     </w:p>
     <w:sectPr>
-      <w:headerReference w:type="default" r:id="rId36"/>
+      <w:headerReference w:type="default" r:id="rId46"/>
       <w:pgSz w:w="12240" w:h="15840"/>
       <w:pgMar w:top="1440" w:right="1440" w:bottom="1440" w:left="1440" w:header="720" w:footer="720" w:gutter="0"/>
       <w:cols w:space="720"/>
@@ -12686,7 +13945,7 @@
 <file path=word/theme/theme1.xml><?xml version="1.0" encoding="utf-8"?>
 <a:theme xmlns:a="http://schemas.openxmlformats.org/drawingml/2006/main" name="Office Theme">
   <a:themeElements>
-    <a:clrScheme name="Custom 2">
+    <a:clrScheme name="Custom 4">
       <a:dk1>
         <a:sysClr val="windowText" lastClr="000000"/>
       </a:dk1>
@@ -12700,7 +13959,7 @@
         <a:srgbClr val="E7E6E6"/>
       </a:lt2>
       <a:accent1>
-        <a:srgbClr val="4472C4"/>
+        <a:srgbClr val="254275"/>
       </a:accent1>
       <a:accent2>
         <a:srgbClr val="C00000"/>
@@ -12715,7 +13974,7 @@
         <a:srgbClr val="5B9BD5"/>
       </a:accent5>
       <a:accent6>
-        <a:srgbClr val="00B050"/>
+        <a:srgbClr val="00843B"/>
       </a:accent6>
       <a:hlink>
         <a:srgbClr val="0563C1"/>

</xml_diff>